<commit_message>
Modified PNG loader to work for basic test images
- Created and implemented a simple BitReader class for reading IDAT data into desired pixel format.
- Cleaned up IDAT functions in PNG class.
</commit_message>
<xml_diff>
--- a/Docs/PNG Suite Checklist.docx
+++ b/Docs/PNG Suite Checklist.docx
@@ -26,17 +26,17 @@
         <w:sdtPr>
           <w:id w:val="-553695999"/>
           <w14:checkbox>
-            <w14:checked w14:val="0"/>
-            <w14:checkedState w14:val="2612" w14:font="MS Gothic"/>
-            <w14:uncheckedState w14:val="2610" w14:font="MS Gothic"/>
-          </w14:checkbox>
-        </w:sdtPr>
-        <w:sdtContent>
-          <w:r>
-            <w:rPr>
-              <w:rFonts w:ascii="MS Gothic" w:eastAsia="MS Gothic" w:hAnsi="MS Gothic" w:hint="eastAsia"/>
-            </w:rPr>
-            <w:t>☐</w:t>
+            <w14:checked w14:val="1"/>
+            <w14:checkedState w14:val="2612" w14:font="MS Gothic"/>
+            <w14:uncheckedState w14:val="2610" w14:font="MS Gothic"/>
+          </w14:checkbox>
+        </w:sdtPr>
+        <w:sdtContent>
+          <w:r>
+            <w:rPr>
+              <w:rFonts w:ascii="MS Gothic" w:eastAsia="MS Gothic" w:hAnsi="MS Gothic" w:hint="eastAsia"/>
+            </w:rPr>
+            <w:t>☒</w:t>
           </w:r>
         </w:sdtContent>
       </w:sdt>
@@ -50,17 +50,17 @@
         <w:sdtPr>
           <w:id w:val="151035203"/>
           <w14:checkbox>
-            <w14:checked w14:val="0"/>
-            <w14:checkedState w14:val="2612" w14:font="MS Gothic"/>
-            <w14:uncheckedState w14:val="2610" w14:font="MS Gothic"/>
-          </w14:checkbox>
-        </w:sdtPr>
-        <w:sdtContent>
-          <w:r>
-            <w:rPr>
-              <w:rFonts w:ascii="MS Gothic" w:eastAsia="MS Gothic" w:hAnsi="MS Gothic" w:hint="eastAsia"/>
-            </w:rPr>
-            <w:t>☐</w:t>
+            <w14:checked w14:val="1"/>
+            <w14:checkedState w14:val="2612" w14:font="MS Gothic"/>
+            <w14:uncheckedState w14:val="2610" w14:font="MS Gothic"/>
+          </w14:checkbox>
+        </w:sdtPr>
+        <w:sdtContent>
+          <w:r>
+            <w:rPr>
+              <w:rFonts w:ascii="MS Gothic" w:eastAsia="MS Gothic" w:hAnsi="MS Gothic" w:hint="eastAsia"/>
+            </w:rPr>
+            <w:t>☒</w:t>
           </w:r>
         </w:sdtContent>
       </w:sdt>
@@ -74,17 +74,17 @@
         <w:sdtPr>
           <w:id w:val="580805134"/>
           <w14:checkbox>
-            <w14:checked w14:val="0"/>
-            <w14:checkedState w14:val="2612" w14:font="MS Gothic"/>
-            <w14:uncheckedState w14:val="2610" w14:font="MS Gothic"/>
-          </w14:checkbox>
-        </w:sdtPr>
-        <w:sdtContent>
-          <w:r>
-            <w:rPr>
-              <w:rFonts w:ascii="MS Gothic" w:eastAsia="MS Gothic" w:hAnsi="MS Gothic" w:hint="eastAsia"/>
-            </w:rPr>
-            <w:t>☐</w:t>
+            <w14:checked w14:val="1"/>
+            <w14:checkedState w14:val="2612" w14:font="MS Gothic"/>
+            <w14:uncheckedState w14:val="2610" w14:font="MS Gothic"/>
+          </w14:checkbox>
+        </w:sdtPr>
+        <w:sdtContent>
+          <w:r>
+            <w:rPr>
+              <w:rFonts w:ascii="MS Gothic" w:eastAsia="MS Gothic" w:hAnsi="MS Gothic" w:hint="eastAsia"/>
+            </w:rPr>
+            <w:t>☒</w:t>
           </w:r>
         </w:sdtContent>
       </w:sdt>
@@ -98,17 +98,17 @@
         <w:sdtPr>
           <w:id w:val="-1087845535"/>
           <w14:checkbox>
-            <w14:checked w14:val="0"/>
-            <w14:checkedState w14:val="2612" w14:font="MS Gothic"/>
-            <w14:uncheckedState w14:val="2610" w14:font="MS Gothic"/>
-          </w14:checkbox>
-        </w:sdtPr>
-        <w:sdtContent>
-          <w:r>
-            <w:rPr>
-              <w:rFonts w:ascii="MS Gothic" w:eastAsia="MS Gothic" w:hAnsi="MS Gothic" w:hint="eastAsia"/>
-            </w:rPr>
-            <w:t>☐</w:t>
+            <w14:checked w14:val="1"/>
+            <w14:checkedState w14:val="2612" w14:font="MS Gothic"/>
+            <w14:uncheckedState w14:val="2610" w14:font="MS Gothic"/>
+          </w14:checkbox>
+        </w:sdtPr>
+        <w:sdtContent>
+          <w:r>
+            <w:rPr>
+              <w:rFonts w:ascii="MS Gothic" w:eastAsia="MS Gothic" w:hAnsi="MS Gothic" w:hint="eastAsia"/>
+            </w:rPr>
+            <w:t>☒</w:t>
           </w:r>
         </w:sdtContent>
       </w:sdt>
@@ -122,17 +122,17 @@
         <w:sdtPr>
           <w:id w:val="-1302071666"/>
           <w14:checkbox>
-            <w14:checked w14:val="0"/>
-            <w14:checkedState w14:val="2612" w14:font="MS Gothic"/>
-            <w14:uncheckedState w14:val="2610" w14:font="MS Gothic"/>
-          </w14:checkbox>
-        </w:sdtPr>
-        <w:sdtContent>
-          <w:r>
-            <w:rPr>
-              <w:rFonts w:ascii="MS Gothic" w:eastAsia="MS Gothic" w:hAnsi="MS Gothic" w:hint="eastAsia"/>
-            </w:rPr>
-            <w:t>☐</w:t>
+            <w14:checked w14:val="1"/>
+            <w14:checkedState w14:val="2612" w14:font="MS Gothic"/>
+            <w14:uncheckedState w14:val="2610" w14:font="MS Gothic"/>
+          </w14:checkbox>
+        </w:sdtPr>
+        <w:sdtContent>
+          <w:r>
+            <w:rPr>
+              <w:rFonts w:ascii="MS Gothic" w:eastAsia="MS Gothic" w:hAnsi="MS Gothic" w:hint="eastAsia"/>
+            </w:rPr>
+            <w:t>☒</w:t>
           </w:r>
         </w:sdtContent>
       </w:sdt>
@@ -146,17 +146,17 @@
         <w:sdtPr>
           <w:id w:val="1746689158"/>
           <w14:checkbox>
-            <w14:checked w14:val="0"/>
-            <w14:checkedState w14:val="2612" w14:font="MS Gothic"/>
-            <w14:uncheckedState w14:val="2610" w14:font="MS Gothic"/>
-          </w14:checkbox>
-        </w:sdtPr>
-        <w:sdtContent>
-          <w:r>
-            <w:rPr>
-              <w:rFonts w:ascii="MS Gothic" w:eastAsia="MS Gothic" w:hAnsi="MS Gothic" w:hint="eastAsia"/>
-            </w:rPr>
-            <w:t>☐</w:t>
+            <w14:checked w14:val="1"/>
+            <w14:checkedState w14:val="2612" w14:font="MS Gothic"/>
+            <w14:uncheckedState w14:val="2610" w14:font="MS Gothic"/>
+          </w14:checkbox>
+        </w:sdtPr>
+        <w:sdtContent>
+          <w:r>
+            <w:rPr>
+              <w:rFonts w:ascii="MS Gothic" w:eastAsia="MS Gothic" w:hAnsi="MS Gothic" w:hint="eastAsia"/>
+            </w:rPr>
+            <w:t>☒</w:t>
           </w:r>
         </w:sdtContent>
       </w:sdt>
@@ -170,17 +170,17 @@
         <w:sdtPr>
           <w:id w:val="-1003194536"/>
           <w14:checkbox>
-            <w14:checked w14:val="0"/>
-            <w14:checkedState w14:val="2612" w14:font="MS Gothic"/>
-            <w14:uncheckedState w14:val="2610" w14:font="MS Gothic"/>
-          </w14:checkbox>
-        </w:sdtPr>
-        <w:sdtContent>
-          <w:r>
-            <w:rPr>
-              <w:rFonts w:ascii="MS Gothic" w:eastAsia="MS Gothic" w:hAnsi="MS Gothic" w:hint="eastAsia"/>
-            </w:rPr>
-            <w:t>☐</w:t>
+            <w14:checked w14:val="1"/>
+            <w14:checkedState w14:val="2612" w14:font="MS Gothic"/>
+            <w14:uncheckedState w14:val="2610" w14:font="MS Gothic"/>
+          </w14:checkbox>
+        </w:sdtPr>
+        <w:sdtContent>
+          <w:r>
+            <w:rPr>
+              <w:rFonts w:ascii="MS Gothic" w:eastAsia="MS Gothic" w:hAnsi="MS Gothic" w:hint="eastAsia"/>
+            </w:rPr>
+            <w:t>☒</w:t>
           </w:r>
         </w:sdtContent>
       </w:sdt>
@@ -194,17 +194,17 @@
         <w:sdtPr>
           <w:id w:val="-1975289614"/>
           <w14:checkbox>
-            <w14:checked w14:val="0"/>
-            <w14:checkedState w14:val="2612" w14:font="MS Gothic"/>
-            <w14:uncheckedState w14:val="2610" w14:font="MS Gothic"/>
-          </w14:checkbox>
-        </w:sdtPr>
-        <w:sdtContent>
-          <w:r>
-            <w:rPr>
-              <w:rFonts w:ascii="MS Gothic" w:eastAsia="MS Gothic" w:hAnsi="MS Gothic" w:hint="eastAsia"/>
-            </w:rPr>
-            <w:t>☐</w:t>
+            <w14:checked w14:val="1"/>
+            <w14:checkedState w14:val="2612" w14:font="MS Gothic"/>
+            <w14:uncheckedState w14:val="2610" w14:font="MS Gothic"/>
+          </w14:checkbox>
+        </w:sdtPr>
+        <w:sdtContent>
+          <w:r>
+            <w:rPr>
+              <w:rFonts w:ascii="MS Gothic" w:eastAsia="MS Gothic" w:hAnsi="MS Gothic" w:hint="eastAsia"/>
+            </w:rPr>
+            <w:t>☒</w:t>
           </w:r>
         </w:sdtContent>
       </w:sdt>
@@ -218,17 +218,17 @@
         <w:sdtPr>
           <w:id w:val="-414943663"/>
           <w14:checkbox>
-            <w14:checked w14:val="0"/>
-            <w14:checkedState w14:val="2612" w14:font="MS Gothic"/>
-            <w14:uncheckedState w14:val="2610" w14:font="MS Gothic"/>
-          </w14:checkbox>
-        </w:sdtPr>
-        <w:sdtContent>
-          <w:r>
-            <w:rPr>
-              <w:rFonts w:ascii="MS Gothic" w:eastAsia="MS Gothic" w:hAnsi="MS Gothic" w:hint="eastAsia"/>
-            </w:rPr>
-            <w:t>☐</w:t>
+            <w14:checked w14:val="1"/>
+            <w14:checkedState w14:val="2612" w14:font="MS Gothic"/>
+            <w14:uncheckedState w14:val="2610" w14:font="MS Gothic"/>
+          </w14:checkbox>
+        </w:sdtPr>
+        <w:sdtContent>
+          <w:r>
+            <w:rPr>
+              <w:rFonts w:ascii="MS Gothic" w:eastAsia="MS Gothic" w:hAnsi="MS Gothic" w:hint="eastAsia"/>
+            </w:rPr>
+            <w:t>☒</w:t>
           </w:r>
         </w:sdtContent>
       </w:sdt>
@@ -242,17 +242,17 @@
         <w:sdtPr>
           <w:id w:val="-330456767"/>
           <w14:checkbox>
-            <w14:checked w14:val="0"/>
-            <w14:checkedState w14:val="2612" w14:font="MS Gothic"/>
-            <w14:uncheckedState w14:val="2610" w14:font="MS Gothic"/>
-          </w14:checkbox>
-        </w:sdtPr>
-        <w:sdtContent>
-          <w:r>
-            <w:rPr>
-              <w:rFonts w:ascii="MS Gothic" w:eastAsia="MS Gothic" w:hAnsi="MS Gothic" w:hint="eastAsia"/>
-            </w:rPr>
-            <w:t>☐</w:t>
+            <w14:checked w14:val="1"/>
+            <w14:checkedState w14:val="2612" w14:font="MS Gothic"/>
+            <w14:uncheckedState w14:val="2610" w14:font="MS Gothic"/>
+          </w14:checkbox>
+        </w:sdtPr>
+        <w:sdtContent>
+          <w:r>
+            <w:rPr>
+              <w:rFonts w:ascii="MS Gothic" w:eastAsia="MS Gothic" w:hAnsi="MS Gothic" w:hint="eastAsia"/>
+            </w:rPr>
+            <w:t>☒</w:t>
           </w:r>
         </w:sdtContent>
       </w:sdt>
@@ -266,17 +266,17 @@
         <w:sdtPr>
           <w:id w:val="822478255"/>
           <w14:checkbox>
-            <w14:checked w14:val="0"/>
-            <w14:checkedState w14:val="2612" w14:font="MS Gothic"/>
-            <w14:uncheckedState w14:val="2610" w14:font="MS Gothic"/>
-          </w14:checkbox>
-        </w:sdtPr>
-        <w:sdtContent>
-          <w:r>
-            <w:rPr>
-              <w:rFonts w:ascii="MS Gothic" w:eastAsia="MS Gothic" w:hAnsi="MS Gothic" w:hint="eastAsia"/>
-            </w:rPr>
-            <w:t>☐</w:t>
+            <w14:checked w14:val="1"/>
+            <w14:checkedState w14:val="2612" w14:font="MS Gothic"/>
+            <w14:uncheckedState w14:val="2610" w14:font="MS Gothic"/>
+          </w14:checkbox>
+        </w:sdtPr>
+        <w:sdtContent>
+          <w:r>
+            <w:rPr>
+              <w:rFonts w:ascii="MS Gothic" w:eastAsia="MS Gothic" w:hAnsi="MS Gothic" w:hint="eastAsia"/>
+            </w:rPr>
+            <w:t>☒</w:t>
           </w:r>
         </w:sdtContent>
       </w:sdt>
@@ -290,17 +290,17 @@
         <w:sdtPr>
           <w:id w:val="1482120962"/>
           <w14:checkbox>
-            <w14:checked w14:val="0"/>
-            <w14:checkedState w14:val="2612" w14:font="MS Gothic"/>
-            <w14:uncheckedState w14:val="2610" w14:font="MS Gothic"/>
-          </w14:checkbox>
-        </w:sdtPr>
-        <w:sdtContent>
-          <w:r>
-            <w:rPr>
-              <w:rFonts w:ascii="MS Gothic" w:eastAsia="MS Gothic" w:hAnsi="MS Gothic" w:hint="eastAsia"/>
-            </w:rPr>
-            <w:t>☐</w:t>
+            <w14:checked w14:val="1"/>
+            <w14:checkedState w14:val="2612" w14:font="MS Gothic"/>
+            <w14:uncheckedState w14:val="2610" w14:font="MS Gothic"/>
+          </w14:checkbox>
+        </w:sdtPr>
+        <w:sdtContent>
+          <w:r>
+            <w:rPr>
+              <w:rFonts w:ascii="MS Gothic" w:eastAsia="MS Gothic" w:hAnsi="MS Gothic" w:hint="eastAsia"/>
+            </w:rPr>
+            <w:t>☒</w:t>
           </w:r>
         </w:sdtContent>
       </w:sdt>
@@ -314,17 +314,17 @@
         <w:sdtPr>
           <w:id w:val="1587799141"/>
           <w14:checkbox>
-            <w14:checked w14:val="0"/>
-            <w14:checkedState w14:val="2612" w14:font="MS Gothic"/>
-            <w14:uncheckedState w14:val="2610" w14:font="MS Gothic"/>
-          </w14:checkbox>
-        </w:sdtPr>
-        <w:sdtContent>
-          <w:r>
-            <w:rPr>
-              <w:rFonts w:ascii="MS Gothic" w:eastAsia="MS Gothic" w:hAnsi="MS Gothic" w:hint="eastAsia"/>
-            </w:rPr>
-            <w:t>☐</w:t>
+            <w14:checked w14:val="1"/>
+            <w14:checkedState w14:val="2612" w14:font="MS Gothic"/>
+            <w14:uncheckedState w14:val="2610" w14:font="MS Gothic"/>
+          </w14:checkbox>
+        </w:sdtPr>
+        <w:sdtContent>
+          <w:r>
+            <w:rPr>
+              <w:rFonts w:ascii="MS Gothic" w:eastAsia="MS Gothic" w:hAnsi="MS Gothic" w:hint="eastAsia"/>
+            </w:rPr>
+            <w:t>☒</w:t>
           </w:r>
         </w:sdtContent>
       </w:sdt>
@@ -338,17 +338,17 @@
         <w:sdtPr>
           <w:id w:val="-1657150627"/>
           <w14:checkbox>
-            <w14:checked w14:val="0"/>
-            <w14:checkedState w14:val="2612" w14:font="MS Gothic"/>
-            <w14:uncheckedState w14:val="2610" w14:font="MS Gothic"/>
-          </w14:checkbox>
-        </w:sdtPr>
-        <w:sdtContent>
-          <w:r>
-            <w:rPr>
-              <w:rFonts w:ascii="MS Gothic" w:eastAsia="MS Gothic" w:hAnsi="MS Gothic" w:hint="eastAsia"/>
-            </w:rPr>
-            <w:t>☐</w:t>
+            <w14:checked w14:val="1"/>
+            <w14:checkedState w14:val="2612" w14:font="MS Gothic"/>
+            <w14:uncheckedState w14:val="2610" w14:font="MS Gothic"/>
+          </w14:checkbox>
+        </w:sdtPr>
+        <w:sdtContent>
+          <w:r>
+            <w:rPr>
+              <w:rFonts w:ascii="MS Gothic" w:eastAsia="MS Gothic" w:hAnsi="MS Gothic" w:hint="eastAsia"/>
+            </w:rPr>
+            <w:t>☒</w:t>
           </w:r>
         </w:sdtContent>
       </w:sdt>
@@ -362,17 +362,17 @@
         <w:sdtPr>
           <w:id w:val="1063918550"/>
           <w14:checkbox>
-            <w14:checked w14:val="0"/>
-            <w14:checkedState w14:val="2612" w14:font="MS Gothic"/>
-            <w14:uncheckedState w14:val="2610" w14:font="MS Gothic"/>
-          </w14:checkbox>
-        </w:sdtPr>
-        <w:sdtContent>
-          <w:r>
-            <w:rPr>
-              <w:rFonts w:ascii="MS Gothic" w:eastAsia="MS Gothic" w:hAnsi="MS Gothic" w:hint="eastAsia"/>
-            </w:rPr>
-            <w:t>☐</w:t>
+            <w14:checked w14:val="1"/>
+            <w14:checkedState w14:val="2612" w14:font="MS Gothic"/>
+            <w14:uncheckedState w14:val="2610" w14:font="MS Gothic"/>
+          </w14:checkbox>
+        </w:sdtPr>
+        <w:sdtContent>
+          <w:r>
+            <w:rPr>
+              <w:rFonts w:ascii="MS Gothic" w:eastAsia="MS Gothic" w:hAnsi="MS Gothic" w:hint="eastAsia"/>
+            </w:rPr>
+            <w:t>☒</w:t>
           </w:r>
         </w:sdtContent>
       </w:sdt>
@@ -1928,15 +1928,7 @@
       </w:sdt>
       <w:r>
         <w:tab/>
-        <w:t xml:space="preserve"> bggn4a16 – 16-bit grayscale, alpha, </w:t>
-      </w:r>
-      <w:proofErr w:type="spellStart"/>
-      <w:r>
-        <w:t>gray</w:t>
-      </w:r>
-      <w:proofErr w:type="spellEnd"/>
-      <w:r>
-        <w:t xml:space="preserve"> background chunk</w:t>
+        <w:t xml:space="preserve"> bggn4a16 – 16-bit grayscale, alpha, gray background chunk</w:t>
       </w:r>
     </w:p>
     <w:p>
@@ -2213,10 +2205,7 @@
       </w:sdt>
       <w:r>
         <w:tab/>
-        <w:t xml:space="preserve"> </w:t>
-      </w:r>
-      <w:r>
-        <w:t>tbwn3p08 – transparent, white background chunk</w:t>
+        <w:t xml:space="preserve"> tbwn3p08 – transparent, white background chunk</w:t>
       </w:r>
     </w:p>
     <w:p>
@@ -4078,15 +4067,7 @@
       </w:sdt>
       <w:r>
         <w:tab/>
-        <w:t xml:space="preserve"> exif2c08 – chunk with jpeg </w:t>
-      </w:r>
-      <w:proofErr w:type="spellStart"/>
-      <w:r>
-        <w:t>exif</w:t>
-      </w:r>
-      <w:proofErr w:type="spellEnd"/>
-      <w:r>
-        <w:t xml:space="preserve"> data</w:t>
+        <w:t xml:space="preserve"> exif2c08 – chunk with jpeg exif data</w:t>
       </w:r>
       <w:r>
         <w:rPr>
@@ -4361,7 +4342,6 @@
           <w:szCs w:val="28"/>
         </w:rPr>
       </w:pPr>
-      <w:proofErr w:type="spellStart"/>
       <w:r>
         <w:rPr>
           <w:b/>
@@ -4370,17 +4350,7 @@
           <w:szCs w:val="28"/>
         </w:rPr>
         <w:lastRenderedPageBreak/>
-        <w:t>ZLib</w:t>
-      </w:r>
-      <w:proofErr w:type="spellEnd"/>
-      <w:r>
-        <w:rPr>
-          <w:b/>
-          <w:bCs/>
-          <w:sz w:val="28"/>
-          <w:szCs w:val="28"/>
-        </w:rPr>
-        <w:t xml:space="preserve"> Compression</w:t>
+        <w:t>ZLib Compression</w:t>
       </w:r>
     </w:p>
     <w:p>
@@ -4552,15 +4522,7 @@
         <w:t xml:space="preserve"> </w:t>
       </w:r>
       <w:r>
-        <w:t xml:space="preserve">xs1n0g01 – signature bit 1 </w:t>
-      </w:r>
-      <w:proofErr w:type="spellStart"/>
-      <w:r>
-        <w:t>MSBit</w:t>
-      </w:r>
-      <w:proofErr w:type="spellEnd"/>
-      <w:r>
-        <w:t xml:space="preserve"> reset to zero</w:t>
+        <w:t>xs1n0g01 – signature bit 1 MSBit reset to zero</w:t>
       </w:r>
     </w:p>
     <w:p>
@@ -4677,15 +4639,7 @@
         <w:t xml:space="preserve"> </w:t>
       </w:r>
       <w:r>
-        <w:t xml:space="preserve">xcrn0g04 – added </w:t>
-      </w:r>
-      <w:proofErr w:type="spellStart"/>
-      <w:r>
-        <w:t>cr</w:t>
-      </w:r>
-      <w:proofErr w:type="spellEnd"/>
-      <w:r>
-        <w:t xml:space="preserve"> bytes</w:t>
+        <w:t>xcrn0g04 – added cr bytes</w:t>
       </w:r>
     </w:p>
     <w:p>
@@ -4712,15 +4666,7 @@
         <w:t xml:space="preserve"> </w:t>
       </w:r>
       <w:r>
-        <w:t xml:space="preserve">xlfn0g04 – added </w:t>
-      </w:r>
-      <w:proofErr w:type="spellStart"/>
-      <w:r>
-        <w:t>lf</w:t>
-      </w:r>
-      <w:proofErr w:type="spellEnd"/>
-      <w:r>
-        <w:t xml:space="preserve"> bytes</w:t>
+        <w:t>xlfn0g04 – added lf bytes</w:t>
       </w:r>
     </w:p>
     <w:p>
@@ -4973,19 +4919,11 @@
         </w:numPr>
       </w:pPr>
       <w:hyperlink r:id="rId7" w:anchor="basic" w:history="1">
-        <w:proofErr w:type="spellStart"/>
         <w:r>
           <w:rPr>
             <w:rStyle w:val="Hyperlink"/>
           </w:rPr>
-          <w:t>PngSuite</w:t>
-        </w:r>
-        <w:proofErr w:type="spellEnd"/>
-        <w:r>
-          <w:rPr>
-            <w:rStyle w:val="Hyperlink"/>
-          </w:rPr>
-          <w:t xml:space="preserve"> - the official set of PNG test images (schaik.com)</w:t>
+          <w:t>PngSuite - the official set of PNG test images (schaik.com)</w:t>
         </w:r>
       </w:hyperlink>
     </w:p>

</xml_diff>

<commit_message>
Modified PNG loader for odd sizes, no interlacing
</commit_message>
<xml_diff>
--- a/Docs/PNG Suite Checklist.docx
+++ b/Docs/PNG Suite Checklist.docx
@@ -1308,17 +1308,17 @@
         <w:sdtPr>
           <w:id w:val="1901871430"/>
           <w14:checkbox>
-            <w14:checked w14:val="0"/>
-            <w14:checkedState w14:val="2612" w14:font="MS Gothic"/>
-            <w14:uncheckedState w14:val="2610" w14:font="MS Gothic"/>
-          </w14:checkbox>
-        </w:sdtPr>
-        <w:sdtContent>
-          <w:r>
-            <w:rPr>
-              <w:rFonts w:ascii="MS Gothic" w:eastAsia="MS Gothic" w:hAnsi="MS Gothic" w:hint="eastAsia"/>
-            </w:rPr>
-            <w:t>☐</w:t>
+            <w14:checked w14:val="1"/>
+            <w14:checkedState w14:val="2612" w14:font="MS Gothic"/>
+            <w14:uncheckedState w14:val="2610" w14:font="MS Gothic"/>
+          </w14:checkbox>
+        </w:sdtPr>
+        <w:sdtContent>
+          <w:r>
+            <w:rPr>
+              <w:rFonts w:ascii="MS Gothic" w:eastAsia="MS Gothic" w:hAnsi="MS Gothic" w:hint="eastAsia"/>
+            </w:rPr>
+            <w:t>☒</w:t>
           </w:r>
         </w:sdtContent>
       </w:sdt>
@@ -1332,17 +1332,17 @@
         <w:sdtPr>
           <w:id w:val="-1474518265"/>
           <w14:checkbox>
-            <w14:checked w14:val="0"/>
-            <w14:checkedState w14:val="2612" w14:font="MS Gothic"/>
-            <w14:uncheckedState w14:val="2610" w14:font="MS Gothic"/>
-          </w14:checkbox>
-        </w:sdtPr>
-        <w:sdtContent>
-          <w:r>
-            <w:rPr>
-              <w:rFonts w:ascii="MS Gothic" w:eastAsia="MS Gothic" w:hAnsi="MS Gothic" w:hint="eastAsia"/>
-            </w:rPr>
-            <w:t>☐</w:t>
+            <w14:checked w14:val="1"/>
+            <w14:checkedState w14:val="2612" w14:font="MS Gothic"/>
+            <w14:uncheckedState w14:val="2610" w14:font="MS Gothic"/>
+          </w14:checkbox>
+        </w:sdtPr>
+        <w:sdtContent>
+          <w:r>
+            <w:rPr>
+              <w:rFonts w:ascii="MS Gothic" w:eastAsia="MS Gothic" w:hAnsi="MS Gothic" w:hint="eastAsia"/>
+            </w:rPr>
+            <w:t>☒</w:t>
           </w:r>
         </w:sdtContent>
       </w:sdt>
@@ -1356,17 +1356,17 @@
         <w:sdtPr>
           <w:id w:val="-908996224"/>
           <w14:checkbox>
-            <w14:checked w14:val="0"/>
-            <w14:checkedState w14:val="2612" w14:font="MS Gothic"/>
-            <w14:uncheckedState w14:val="2610" w14:font="MS Gothic"/>
-          </w14:checkbox>
-        </w:sdtPr>
-        <w:sdtContent>
-          <w:r>
-            <w:rPr>
-              <w:rFonts w:ascii="MS Gothic" w:eastAsia="MS Gothic" w:hAnsi="MS Gothic" w:hint="eastAsia"/>
-            </w:rPr>
-            <w:t>☐</w:t>
+            <w14:checked w14:val="1"/>
+            <w14:checkedState w14:val="2612" w14:font="MS Gothic"/>
+            <w14:uncheckedState w14:val="2610" w14:font="MS Gothic"/>
+          </w14:checkbox>
+        </w:sdtPr>
+        <w:sdtContent>
+          <w:r>
+            <w:rPr>
+              <w:rFonts w:ascii="MS Gothic" w:eastAsia="MS Gothic" w:hAnsi="MS Gothic" w:hint="eastAsia"/>
+            </w:rPr>
+            <w:t>☒</w:t>
           </w:r>
         </w:sdtContent>
       </w:sdt>
@@ -1380,17 +1380,17 @@
         <w:sdtPr>
           <w:id w:val="1328099883"/>
           <w14:checkbox>
-            <w14:checked w14:val="0"/>
-            <w14:checkedState w14:val="2612" w14:font="MS Gothic"/>
-            <w14:uncheckedState w14:val="2610" w14:font="MS Gothic"/>
-          </w14:checkbox>
-        </w:sdtPr>
-        <w:sdtContent>
-          <w:r>
-            <w:rPr>
-              <w:rFonts w:ascii="MS Gothic" w:eastAsia="MS Gothic" w:hAnsi="MS Gothic" w:hint="eastAsia"/>
-            </w:rPr>
-            <w:t>☐</w:t>
+            <w14:checked w14:val="1"/>
+            <w14:checkedState w14:val="2612" w14:font="MS Gothic"/>
+            <w14:uncheckedState w14:val="2610" w14:font="MS Gothic"/>
+          </w14:checkbox>
+        </w:sdtPr>
+        <w:sdtContent>
+          <w:r>
+            <w:rPr>
+              <w:rFonts w:ascii="MS Gothic" w:eastAsia="MS Gothic" w:hAnsi="MS Gothic" w:hint="eastAsia"/>
+            </w:rPr>
+            <w:t>☒</w:t>
           </w:r>
         </w:sdtContent>
       </w:sdt>
@@ -1404,17 +1404,17 @@
         <w:sdtPr>
           <w:id w:val="-2007516059"/>
           <w14:checkbox>
-            <w14:checked w14:val="0"/>
-            <w14:checkedState w14:val="2612" w14:font="MS Gothic"/>
-            <w14:uncheckedState w14:val="2610" w14:font="MS Gothic"/>
-          </w14:checkbox>
-        </w:sdtPr>
-        <w:sdtContent>
-          <w:r>
-            <w:rPr>
-              <w:rFonts w:ascii="MS Gothic" w:eastAsia="MS Gothic" w:hAnsi="MS Gothic" w:hint="eastAsia"/>
-            </w:rPr>
-            <w:t>☐</w:t>
+            <w14:checked w14:val="1"/>
+            <w14:checkedState w14:val="2612" w14:font="MS Gothic"/>
+            <w14:uncheckedState w14:val="2610" w14:font="MS Gothic"/>
+          </w14:checkbox>
+        </w:sdtPr>
+        <w:sdtContent>
+          <w:r>
+            <w:rPr>
+              <w:rFonts w:ascii="MS Gothic" w:eastAsia="MS Gothic" w:hAnsi="MS Gothic" w:hint="eastAsia"/>
+            </w:rPr>
+            <w:t>☒</w:t>
           </w:r>
         </w:sdtContent>
       </w:sdt>
@@ -1428,17 +1428,17 @@
         <w:sdtPr>
           <w:id w:val="-1932881982"/>
           <w14:checkbox>
-            <w14:checked w14:val="0"/>
-            <w14:checkedState w14:val="2612" w14:font="MS Gothic"/>
-            <w14:uncheckedState w14:val="2610" w14:font="MS Gothic"/>
-          </w14:checkbox>
-        </w:sdtPr>
-        <w:sdtContent>
-          <w:r>
-            <w:rPr>
-              <w:rFonts w:ascii="MS Gothic" w:eastAsia="MS Gothic" w:hAnsi="MS Gothic" w:hint="eastAsia"/>
-            </w:rPr>
-            <w:t>☐</w:t>
+            <w14:checked w14:val="1"/>
+            <w14:checkedState w14:val="2612" w14:font="MS Gothic"/>
+            <w14:uncheckedState w14:val="2610" w14:font="MS Gothic"/>
+          </w14:checkbox>
+        </w:sdtPr>
+        <w:sdtContent>
+          <w:r>
+            <w:rPr>
+              <w:rFonts w:ascii="MS Gothic" w:eastAsia="MS Gothic" w:hAnsi="MS Gothic" w:hint="eastAsia"/>
+            </w:rPr>
+            <w:t>☒</w:t>
           </w:r>
         </w:sdtContent>
       </w:sdt>
@@ -1452,17 +1452,17 @@
         <w:sdtPr>
           <w:id w:val="1329093379"/>
           <w14:checkbox>
-            <w14:checked w14:val="0"/>
-            <w14:checkedState w14:val="2612" w14:font="MS Gothic"/>
-            <w14:uncheckedState w14:val="2610" w14:font="MS Gothic"/>
-          </w14:checkbox>
-        </w:sdtPr>
-        <w:sdtContent>
-          <w:r>
-            <w:rPr>
-              <w:rFonts w:ascii="MS Gothic" w:eastAsia="MS Gothic" w:hAnsi="MS Gothic" w:hint="eastAsia"/>
-            </w:rPr>
-            <w:t>☐</w:t>
+            <w14:checked w14:val="1"/>
+            <w14:checkedState w14:val="2612" w14:font="MS Gothic"/>
+            <w14:uncheckedState w14:val="2610" w14:font="MS Gothic"/>
+          </w14:checkbox>
+        </w:sdtPr>
+        <w:sdtContent>
+          <w:r>
+            <w:rPr>
+              <w:rFonts w:ascii="MS Gothic" w:eastAsia="MS Gothic" w:hAnsi="MS Gothic" w:hint="eastAsia"/>
+            </w:rPr>
+            <w:t>☒</w:t>
           </w:r>
         </w:sdtContent>
       </w:sdt>
@@ -1476,17 +1476,17 @@
         <w:sdtPr>
           <w:id w:val="-739402896"/>
           <w14:checkbox>
-            <w14:checked w14:val="0"/>
-            <w14:checkedState w14:val="2612" w14:font="MS Gothic"/>
-            <w14:uncheckedState w14:val="2610" w14:font="MS Gothic"/>
-          </w14:checkbox>
-        </w:sdtPr>
-        <w:sdtContent>
-          <w:r>
-            <w:rPr>
-              <w:rFonts w:ascii="MS Gothic" w:eastAsia="MS Gothic" w:hAnsi="MS Gothic" w:hint="eastAsia"/>
-            </w:rPr>
-            <w:t>☐</w:t>
+            <w14:checked w14:val="1"/>
+            <w14:checkedState w14:val="2612" w14:font="MS Gothic"/>
+            <w14:uncheckedState w14:val="2610" w14:font="MS Gothic"/>
+          </w14:checkbox>
+        </w:sdtPr>
+        <w:sdtContent>
+          <w:r>
+            <w:rPr>
+              <w:rFonts w:ascii="MS Gothic" w:eastAsia="MS Gothic" w:hAnsi="MS Gothic" w:hint="eastAsia"/>
+            </w:rPr>
+            <w:t>☒</w:t>
           </w:r>
         </w:sdtContent>
       </w:sdt>
@@ -1500,17 +1500,17 @@
         <w:sdtPr>
           <w:id w:val="1225181321"/>
           <w14:checkbox>
-            <w14:checked w14:val="0"/>
-            <w14:checkedState w14:val="2612" w14:font="MS Gothic"/>
-            <w14:uncheckedState w14:val="2610" w14:font="MS Gothic"/>
-          </w14:checkbox>
-        </w:sdtPr>
-        <w:sdtContent>
-          <w:r>
-            <w:rPr>
-              <w:rFonts w:ascii="MS Gothic" w:eastAsia="MS Gothic" w:hAnsi="MS Gothic" w:hint="eastAsia"/>
-            </w:rPr>
-            <w:t>☐</w:t>
+            <w14:checked w14:val="1"/>
+            <w14:checkedState w14:val="2612" w14:font="MS Gothic"/>
+            <w14:uncheckedState w14:val="2610" w14:font="MS Gothic"/>
+          </w14:checkbox>
+        </w:sdtPr>
+        <w:sdtContent>
+          <w:r>
+            <w:rPr>
+              <w:rFonts w:ascii="MS Gothic" w:eastAsia="MS Gothic" w:hAnsi="MS Gothic" w:hint="eastAsia"/>
+            </w:rPr>
+            <w:t>☒</w:t>
           </w:r>
         </w:sdtContent>
       </w:sdt>
@@ -1524,17 +1524,17 @@
         <w:sdtPr>
           <w:id w:val="784778281"/>
           <w14:checkbox>
-            <w14:checked w14:val="0"/>
-            <w14:checkedState w14:val="2612" w14:font="MS Gothic"/>
-            <w14:uncheckedState w14:val="2610" w14:font="MS Gothic"/>
-          </w14:checkbox>
-        </w:sdtPr>
-        <w:sdtContent>
-          <w:r>
-            <w:rPr>
-              <w:rFonts w:ascii="MS Gothic" w:eastAsia="MS Gothic" w:hAnsi="MS Gothic" w:hint="eastAsia"/>
-            </w:rPr>
-            <w:t>☐</w:t>
+            <w14:checked w14:val="1"/>
+            <w14:checkedState w14:val="2612" w14:font="MS Gothic"/>
+            <w14:uncheckedState w14:val="2610" w14:font="MS Gothic"/>
+          </w14:checkbox>
+        </w:sdtPr>
+        <w:sdtContent>
+          <w:r>
+            <w:rPr>
+              <w:rFonts w:ascii="MS Gothic" w:eastAsia="MS Gothic" w:hAnsi="MS Gothic" w:hint="eastAsia"/>
+            </w:rPr>
+            <w:t>☒</w:t>
           </w:r>
         </w:sdtContent>
       </w:sdt>
@@ -1548,17 +1548,17 @@
         <w:sdtPr>
           <w:id w:val="-2143869423"/>
           <w14:checkbox>
-            <w14:checked w14:val="0"/>
-            <w14:checkedState w14:val="2612" w14:font="MS Gothic"/>
-            <w14:uncheckedState w14:val="2610" w14:font="MS Gothic"/>
-          </w14:checkbox>
-        </w:sdtPr>
-        <w:sdtContent>
-          <w:r>
-            <w:rPr>
-              <w:rFonts w:ascii="MS Gothic" w:eastAsia="MS Gothic" w:hAnsi="MS Gothic" w:hint="eastAsia"/>
-            </w:rPr>
-            <w:t>☐</w:t>
+            <w14:checked w14:val="1"/>
+            <w14:checkedState w14:val="2612" w14:font="MS Gothic"/>
+            <w14:uncheckedState w14:val="2610" w14:font="MS Gothic"/>
+          </w14:checkbox>
+        </w:sdtPr>
+        <w:sdtContent>
+          <w:r>
+            <w:rPr>
+              <w:rFonts w:ascii="MS Gothic" w:eastAsia="MS Gothic" w:hAnsi="MS Gothic" w:hint="eastAsia"/>
+            </w:rPr>
+            <w:t>☒</w:t>
           </w:r>
         </w:sdtContent>
       </w:sdt>
@@ -1572,17 +1572,17 @@
         <w:sdtPr>
           <w:id w:val="1609931527"/>
           <w14:checkbox>
-            <w14:checked w14:val="0"/>
-            <w14:checkedState w14:val="2612" w14:font="MS Gothic"/>
-            <w14:uncheckedState w14:val="2610" w14:font="MS Gothic"/>
-          </w14:checkbox>
-        </w:sdtPr>
-        <w:sdtContent>
-          <w:r>
-            <w:rPr>
-              <w:rFonts w:ascii="MS Gothic" w:eastAsia="MS Gothic" w:hAnsi="MS Gothic" w:hint="eastAsia"/>
-            </w:rPr>
-            <w:t>☐</w:t>
+            <w14:checked w14:val="1"/>
+            <w14:checkedState w14:val="2612" w14:font="MS Gothic"/>
+            <w14:uncheckedState w14:val="2610" w14:font="MS Gothic"/>
+          </w14:checkbox>
+        </w:sdtPr>
+        <w:sdtContent>
+          <w:r>
+            <w:rPr>
+              <w:rFonts w:ascii="MS Gothic" w:eastAsia="MS Gothic" w:hAnsi="MS Gothic" w:hint="eastAsia"/>
+            </w:rPr>
+            <w:t>☒</w:t>
           </w:r>
         </w:sdtContent>
       </w:sdt>
@@ -1596,17 +1596,17 @@
         <w:sdtPr>
           <w:id w:val="-2073645915"/>
           <w14:checkbox>
-            <w14:checked w14:val="0"/>
-            <w14:checkedState w14:val="2612" w14:font="MS Gothic"/>
-            <w14:uncheckedState w14:val="2610" w14:font="MS Gothic"/>
-          </w14:checkbox>
-        </w:sdtPr>
-        <w:sdtContent>
-          <w:r>
-            <w:rPr>
-              <w:rFonts w:ascii="MS Gothic" w:eastAsia="MS Gothic" w:hAnsi="MS Gothic" w:hint="eastAsia"/>
-            </w:rPr>
-            <w:t>☐</w:t>
+            <w14:checked w14:val="1"/>
+            <w14:checkedState w14:val="2612" w14:font="MS Gothic"/>
+            <w14:uncheckedState w14:val="2610" w14:font="MS Gothic"/>
+          </w14:checkbox>
+        </w:sdtPr>
+        <w:sdtContent>
+          <w:r>
+            <w:rPr>
+              <w:rFonts w:ascii="MS Gothic" w:eastAsia="MS Gothic" w:hAnsi="MS Gothic" w:hint="eastAsia"/>
+            </w:rPr>
+            <w:t>☒</w:t>
           </w:r>
         </w:sdtContent>
       </w:sdt>
@@ -1620,17 +1620,17 @@
         <w:sdtPr>
           <w:id w:val="1978107689"/>
           <w14:checkbox>
-            <w14:checked w14:val="0"/>
-            <w14:checkedState w14:val="2612" w14:font="MS Gothic"/>
-            <w14:uncheckedState w14:val="2610" w14:font="MS Gothic"/>
-          </w14:checkbox>
-        </w:sdtPr>
-        <w:sdtContent>
-          <w:r>
-            <w:rPr>
-              <w:rFonts w:ascii="MS Gothic" w:eastAsia="MS Gothic" w:hAnsi="MS Gothic" w:hint="eastAsia"/>
-            </w:rPr>
-            <w:t>☐</w:t>
+            <w14:checked w14:val="1"/>
+            <w14:checkedState w14:val="2612" w14:font="MS Gothic"/>
+            <w14:uncheckedState w14:val="2610" w14:font="MS Gothic"/>
+          </w14:checkbox>
+        </w:sdtPr>
+        <w:sdtContent>
+          <w:r>
+            <w:rPr>
+              <w:rFonts w:ascii="MS Gothic" w:eastAsia="MS Gothic" w:hAnsi="MS Gothic" w:hint="eastAsia"/>
+            </w:rPr>
+            <w:t>☒</w:t>
           </w:r>
         </w:sdtContent>
       </w:sdt>
@@ -1644,17 +1644,17 @@
         <w:sdtPr>
           <w:id w:val="-1577744993"/>
           <w14:checkbox>
-            <w14:checked w14:val="0"/>
-            <w14:checkedState w14:val="2612" w14:font="MS Gothic"/>
-            <w14:uncheckedState w14:val="2610" w14:font="MS Gothic"/>
-          </w14:checkbox>
-        </w:sdtPr>
-        <w:sdtContent>
-          <w:r>
-            <w:rPr>
-              <w:rFonts w:ascii="MS Gothic" w:eastAsia="MS Gothic" w:hAnsi="MS Gothic" w:hint="eastAsia"/>
-            </w:rPr>
-            <w:t>☐</w:t>
+            <w14:checked w14:val="1"/>
+            <w14:checkedState w14:val="2612" w14:font="MS Gothic"/>
+            <w14:uncheckedState w14:val="2610" w14:font="MS Gothic"/>
+          </w14:checkbox>
+        </w:sdtPr>
+        <w:sdtContent>
+          <w:r>
+            <w:rPr>
+              <w:rFonts w:ascii="MS Gothic" w:eastAsia="MS Gothic" w:hAnsi="MS Gothic" w:hint="eastAsia"/>
+            </w:rPr>
+            <w:t>☒</w:t>
           </w:r>
         </w:sdtContent>
       </w:sdt>
@@ -1668,17 +1668,17 @@
         <w:sdtPr>
           <w:id w:val="-753972317"/>
           <w14:checkbox>
-            <w14:checked w14:val="0"/>
-            <w14:checkedState w14:val="2612" w14:font="MS Gothic"/>
-            <w14:uncheckedState w14:val="2610" w14:font="MS Gothic"/>
-          </w14:checkbox>
-        </w:sdtPr>
-        <w:sdtContent>
-          <w:r>
-            <w:rPr>
-              <w:rFonts w:ascii="MS Gothic" w:eastAsia="MS Gothic" w:hAnsi="MS Gothic" w:hint="eastAsia"/>
-            </w:rPr>
-            <w:t>☐</w:t>
+            <w14:checked w14:val="1"/>
+            <w14:checkedState w14:val="2612" w14:font="MS Gothic"/>
+            <w14:uncheckedState w14:val="2610" w14:font="MS Gothic"/>
+          </w14:checkbox>
+        </w:sdtPr>
+        <w:sdtContent>
+          <w:r>
+            <w:rPr>
+              <w:rFonts w:ascii="MS Gothic" w:eastAsia="MS Gothic" w:hAnsi="MS Gothic" w:hint="eastAsia"/>
+            </w:rPr>
+            <w:t>☒</w:t>
           </w:r>
         </w:sdtContent>
       </w:sdt>
@@ -1692,17 +1692,17 @@
         <w:sdtPr>
           <w:id w:val="569237389"/>
           <w14:checkbox>
-            <w14:checked w14:val="0"/>
-            <w14:checkedState w14:val="2612" w14:font="MS Gothic"/>
-            <w14:uncheckedState w14:val="2610" w14:font="MS Gothic"/>
-          </w14:checkbox>
-        </w:sdtPr>
-        <w:sdtContent>
-          <w:r>
-            <w:rPr>
-              <w:rFonts w:ascii="MS Gothic" w:eastAsia="MS Gothic" w:hAnsi="MS Gothic" w:hint="eastAsia"/>
-            </w:rPr>
-            <w:t>☐</w:t>
+            <w14:checked w14:val="1"/>
+            <w14:checkedState w14:val="2612" w14:font="MS Gothic"/>
+            <w14:uncheckedState w14:val="2610" w14:font="MS Gothic"/>
+          </w14:checkbox>
+        </w:sdtPr>
+        <w:sdtContent>
+          <w:r>
+            <w:rPr>
+              <w:rFonts w:ascii="MS Gothic" w:eastAsia="MS Gothic" w:hAnsi="MS Gothic" w:hint="eastAsia"/>
+            </w:rPr>
+            <w:t>☒</w:t>
           </w:r>
         </w:sdtContent>
       </w:sdt>
@@ -1724,17 +1724,17 @@
         <w:sdtPr>
           <w:id w:val="-1178646890"/>
           <w14:checkbox>
-            <w14:checked w14:val="0"/>
-            <w14:checkedState w14:val="2612" w14:font="MS Gothic"/>
-            <w14:uncheckedState w14:val="2610" w14:font="MS Gothic"/>
-          </w14:checkbox>
-        </w:sdtPr>
-        <w:sdtContent>
-          <w:r>
-            <w:rPr>
-              <w:rFonts w:ascii="MS Gothic" w:eastAsia="MS Gothic" w:hAnsi="MS Gothic" w:hint="eastAsia"/>
-            </w:rPr>
-            <w:t>☐</w:t>
+            <w14:checked w14:val="1"/>
+            <w14:checkedState w14:val="2612" w14:font="MS Gothic"/>
+            <w14:uncheckedState w14:val="2610" w14:font="MS Gothic"/>
+          </w14:checkbox>
+        </w:sdtPr>
+        <w:sdtContent>
+          <w:r>
+            <w:rPr>
+              <w:rFonts w:ascii="MS Gothic" w:eastAsia="MS Gothic" w:hAnsi="MS Gothic" w:hint="eastAsia"/>
+            </w:rPr>
+            <w:t>☒</w:t>
           </w:r>
         </w:sdtContent>
       </w:sdt>

</xml_diff>

<commit_message>
Checked PNG loader against bg test images
</commit_message>
<xml_diff>
--- a/Docs/PNG Suite Checklist.docx
+++ b/Docs/PNG Suite Checklist.docx
@@ -1840,17 +1840,17 @@
         <w:sdtPr>
           <w:id w:val="-2106335614"/>
           <w14:checkbox>
-            <w14:checked w14:val="0"/>
-            <w14:checkedState w14:val="2612" w14:font="MS Gothic"/>
-            <w14:uncheckedState w14:val="2610" w14:font="MS Gothic"/>
-          </w14:checkbox>
-        </w:sdtPr>
-        <w:sdtContent>
-          <w:r>
-            <w:rPr>
-              <w:rFonts w:ascii="MS Gothic" w:eastAsia="MS Gothic" w:hAnsi="MS Gothic" w:hint="eastAsia"/>
-            </w:rPr>
-            <w:t>☐</w:t>
+            <w14:checked w14:val="1"/>
+            <w14:checkedState w14:val="2612" w14:font="MS Gothic"/>
+            <w14:uncheckedState w14:val="2610" w14:font="MS Gothic"/>
+          </w14:checkbox>
+        </w:sdtPr>
+        <w:sdtContent>
+          <w:r>
+            <w:rPr>
+              <w:rFonts w:ascii="MS Gothic" w:eastAsia="MS Gothic" w:hAnsi="MS Gothic" w:hint="eastAsia"/>
+            </w:rPr>
+            <w:t>☒</w:t>
           </w:r>
         </w:sdtContent>
       </w:sdt>
@@ -1864,17 +1864,17 @@
         <w:sdtPr>
           <w:id w:val="1593502536"/>
           <w14:checkbox>
-            <w14:checked w14:val="0"/>
-            <w14:checkedState w14:val="2612" w14:font="MS Gothic"/>
-            <w14:uncheckedState w14:val="2610" w14:font="MS Gothic"/>
-          </w14:checkbox>
-        </w:sdtPr>
-        <w:sdtContent>
-          <w:r>
-            <w:rPr>
-              <w:rFonts w:ascii="MS Gothic" w:eastAsia="MS Gothic" w:hAnsi="MS Gothic" w:hint="eastAsia"/>
-            </w:rPr>
-            <w:t>☐</w:t>
+            <w14:checked w14:val="1"/>
+            <w14:checkedState w14:val="2612" w14:font="MS Gothic"/>
+            <w14:uncheckedState w14:val="2610" w14:font="MS Gothic"/>
+          </w14:checkbox>
+        </w:sdtPr>
+        <w:sdtContent>
+          <w:r>
+            <w:rPr>
+              <w:rFonts w:ascii="MS Gothic" w:eastAsia="MS Gothic" w:hAnsi="MS Gothic" w:hint="eastAsia"/>
+            </w:rPr>
+            <w:t>☒</w:t>
           </w:r>
         </w:sdtContent>
       </w:sdt>
@@ -1888,17 +1888,17 @@
         <w:sdtPr>
           <w:id w:val="221955719"/>
           <w14:checkbox>
-            <w14:checked w14:val="0"/>
-            <w14:checkedState w14:val="2612" w14:font="MS Gothic"/>
-            <w14:uncheckedState w14:val="2610" w14:font="MS Gothic"/>
-          </w14:checkbox>
-        </w:sdtPr>
-        <w:sdtContent>
-          <w:r>
-            <w:rPr>
-              <w:rFonts w:ascii="MS Gothic" w:eastAsia="MS Gothic" w:hAnsi="MS Gothic" w:hint="eastAsia"/>
-            </w:rPr>
-            <w:t>☐</w:t>
+            <w14:checked w14:val="1"/>
+            <w14:checkedState w14:val="2612" w14:font="MS Gothic"/>
+            <w14:uncheckedState w14:val="2610" w14:font="MS Gothic"/>
+          </w14:checkbox>
+        </w:sdtPr>
+        <w:sdtContent>
+          <w:r>
+            <w:rPr>
+              <w:rFonts w:ascii="MS Gothic" w:eastAsia="MS Gothic" w:hAnsi="MS Gothic" w:hint="eastAsia"/>
+            </w:rPr>
+            <w:t>☒</w:t>
           </w:r>
         </w:sdtContent>
       </w:sdt>
@@ -1912,17 +1912,17 @@
         <w:sdtPr>
           <w:id w:val="84577416"/>
           <w14:checkbox>
-            <w14:checked w14:val="0"/>
-            <w14:checkedState w14:val="2612" w14:font="MS Gothic"/>
-            <w14:uncheckedState w14:val="2610" w14:font="MS Gothic"/>
-          </w14:checkbox>
-        </w:sdtPr>
-        <w:sdtContent>
-          <w:r>
-            <w:rPr>
-              <w:rFonts w:ascii="MS Gothic" w:eastAsia="MS Gothic" w:hAnsi="MS Gothic" w:hint="eastAsia"/>
-            </w:rPr>
-            <w:t>☐</w:t>
+            <w14:checked w14:val="1"/>
+            <w14:checkedState w14:val="2612" w14:font="MS Gothic"/>
+            <w14:uncheckedState w14:val="2610" w14:font="MS Gothic"/>
+          </w14:checkbox>
+        </w:sdtPr>
+        <w:sdtContent>
+          <w:r>
+            <w:rPr>
+              <w:rFonts w:ascii="MS Gothic" w:eastAsia="MS Gothic" w:hAnsi="MS Gothic" w:hint="eastAsia"/>
+            </w:rPr>
+            <w:t>☒</w:t>
           </w:r>
         </w:sdtContent>
       </w:sdt>
@@ -1936,17 +1936,17 @@
         <w:sdtPr>
           <w:id w:val="2006548904"/>
           <w14:checkbox>
-            <w14:checked w14:val="0"/>
-            <w14:checkedState w14:val="2612" w14:font="MS Gothic"/>
-            <w14:uncheckedState w14:val="2610" w14:font="MS Gothic"/>
-          </w14:checkbox>
-        </w:sdtPr>
-        <w:sdtContent>
-          <w:r>
-            <w:rPr>
-              <w:rFonts w:ascii="MS Gothic" w:eastAsia="MS Gothic" w:hAnsi="MS Gothic" w:hint="eastAsia"/>
-            </w:rPr>
-            <w:t>☐</w:t>
+            <w14:checked w14:val="1"/>
+            <w14:checkedState w14:val="2612" w14:font="MS Gothic"/>
+            <w14:uncheckedState w14:val="2610" w14:font="MS Gothic"/>
+          </w14:checkbox>
+        </w:sdtPr>
+        <w:sdtContent>
+          <w:r>
+            <w:rPr>
+              <w:rFonts w:ascii="MS Gothic" w:eastAsia="MS Gothic" w:hAnsi="MS Gothic" w:hint="eastAsia"/>
+            </w:rPr>
+            <w:t>☒</w:t>
           </w:r>
         </w:sdtContent>
       </w:sdt>
@@ -1968,17 +1968,17 @@
         <w:sdtPr>
           <w:id w:val="263496933"/>
           <w14:checkbox>
-            <w14:checked w14:val="0"/>
-            <w14:checkedState w14:val="2612" w14:font="MS Gothic"/>
-            <w14:uncheckedState w14:val="2610" w14:font="MS Gothic"/>
-          </w14:checkbox>
-        </w:sdtPr>
-        <w:sdtContent>
-          <w:r>
-            <w:rPr>
-              <w:rFonts w:ascii="MS Gothic" w:eastAsia="MS Gothic" w:hAnsi="MS Gothic" w:hint="eastAsia"/>
-            </w:rPr>
-            <w:t>☐</w:t>
+            <w14:checked w14:val="1"/>
+            <w14:checkedState w14:val="2612" w14:font="MS Gothic"/>
+            <w14:uncheckedState w14:val="2610" w14:font="MS Gothic"/>
+          </w14:checkbox>
+        </w:sdtPr>
+        <w:sdtContent>
+          <w:r>
+            <w:rPr>
+              <w:rFonts w:ascii="MS Gothic" w:eastAsia="MS Gothic" w:hAnsi="MS Gothic" w:hint="eastAsia"/>
+            </w:rPr>
+            <w:t>☒</w:t>
           </w:r>
         </w:sdtContent>
       </w:sdt>

</xml_diff>

<commit_message>
Modified PNG loader for bg/transparent test images
- Color defaults to (0, 0, 0, 0).
- Color equality functions.
- Color clamped between 0-1.
- PNG transparency / background chunk loading.
</commit_message>
<xml_diff>
--- a/Docs/PNG Suite Checklist.docx
+++ b/Docs/PNG Suite Checklist.docx
@@ -2021,17 +2021,17 @@
         <w:sdtPr>
           <w:id w:val="1792244500"/>
           <w14:checkbox>
-            <w14:checked w14:val="0"/>
-            <w14:checkedState w14:val="2612" w14:font="MS Gothic"/>
-            <w14:uncheckedState w14:val="2610" w14:font="MS Gothic"/>
-          </w14:checkbox>
-        </w:sdtPr>
-        <w:sdtContent>
-          <w:r>
-            <w:rPr>
-              <w:rFonts w:ascii="MS Gothic" w:eastAsia="MS Gothic" w:hAnsi="MS Gothic" w:hint="eastAsia"/>
-            </w:rPr>
-            <w:t>☐</w:t>
+            <w14:checked w14:val="1"/>
+            <w14:checkedState w14:val="2612" w14:font="MS Gothic"/>
+            <w14:uncheckedState w14:val="2610" w14:font="MS Gothic"/>
+          </w14:checkbox>
+        </w:sdtPr>
+        <w:sdtContent>
+          <w:r>
+            <w:rPr>
+              <w:rFonts w:ascii="MS Gothic" w:eastAsia="MS Gothic" w:hAnsi="MS Gothic" w:hint="eastAsia"/>
+            </w:rPr>
+            <w:t>☒</w:t>
           </w:r>
         </w:sdtContent>
       </w:sdt>
@@ -2045,17 +2045,17 @@
         <w:sdtPr>
           <w:id w:val="-872839033"/>
           <w14:checkbox>
-            <w14:checked w14:val="0"/>
-            <w14:checkedState w14:val="2612" w14:font="MS Gothic"/>
-            <w14:uncheckedState w14:val="2610" w14:font="MS Gothic"/>
-          </w14:checkbox>
-        </w:sdtPr>
-        <w:sdtContent>
-          <w:r>
-            <w:rPr>
-              <w:rFonts w:ascii="MS Gothic" w:eastAsia="MS Gothic" w:hAnsi="MS Gothic" w:hint="eastAsia"/>
-            </w:rPr>
-            <w:t>☐</w:t>
+            <w14:checked w14:val="1"/>
+            <w14:checkedState w14:val="2612" w14:font="MS Gothic"/>
+            <w14:uncheckedState w14:val="2610" w14:font="MS Gothic"/>
+          </w14:checkbox>
+        </w:sdtPr>
+        <w:sdtContent>
+          <w:r>
+            <w:rPr>
+              <w:rFonts w:ascii="MS Gothic" w:eastAsia="MS Gothic" w:hAnsi="MS Gothic" w:hint="eastAsia"/>
+            </w:rPr>
+            <w:t>☒</w:t>
           </w:r>
         </w:sdtContent>
       </w:sdt>
@@ -2069,17 +2069,17 @@
         <w:sdtPr>
           <w:id w:val="-749737200"/>
           <w14:checkbox>
-            <w14:checked w14:val="0"/>
-            <w14:checkedState w14:val="2612" w14:font="MS Gothic"/>
-            <w14:uncheckedState w14:val="2610" w14:font="MS Gothic"/>
-          </w14:checkbox>
-        </w:sdtPr>
-        <w:sdtContent>
-          <w:r>
-            <w:rPr>
-              <w:rFonts w:ascii="MS Gothic" w:eastAsia="MS Gothic" w:hAnsi="MS Gothic" w:hint="eastAsia"/>
-            </w:rPr>
-            <w:t>☐</w:t>
+            <w14:checked w14:val="1"/>
+            <w14:checkedState w14:val="2612" w14:font="MS Gothic"/>
+            <w14:uncheckedState w14:val="2610" w14:font="MS Gothic"/>
+          </w14:checkbox>
+        </w:sdtPr>
+        <w:sdtContent>
+          <w:r>
+            <w:rPr>
+              <w:rFonts w:ascii="MS Gothic" w:eastAsia="MS Gothic" w:hAnsi="MS Gothic" w:hint="eastAsia"/>
+            </w:rPr>
+            <w:t>☒</w:t>
           </w:r>
         </w:sdtContent>
       </w:sdt>
@@ -2093,17 +2093,17 @@
         <w:sdtPr>
           <w:id w:val="-1027633278"/>
           <w14:checkbox>
-            <w14:checked w14:val="0"/>
-            <w14:checkedState w14:val="2612" w14:font="MS Gothic"/>
-            <w14:uncheckedState w14:val="2610" w14:font="MS Gothic"/>
-          </w14:checkbox>
-        </w:sdtPr>
-        <w:sdtContent>
-          <w:r>
-            <w:rPr>
-              <w:rFonts w:ascii="MS Gothic" w:eastAsia="MS Gothic" w:hAnsi="MS Gothic" w:hint="eastAsia"/>
-            </w:rPr>
-            <w:t>☐</w:t>
+            <w14:checked w14:val="1"/>
+            <w14:checkedState w14:val="2612" w14:font="MS Gothic"/>
+            <w14:uncheckedState w14:val="2610" w14:font="MS Gothic"/>
+          </w14:checkbox>
+        </w:sdtPr>
+        <w:sdtContent>
+          <w:r>
+            <w:rPr>
+              <w:rFonts w:ascii="MS Gothic" w:eastAsia="MS Gothic" w:hAnsi="MS Gothic" w:hint="eastAsia"/>
+            </w:rPr>
+            <w:t>☒</w:t>
           </w:r>
         </w:sdtContent>
       </w:sdt>
@@ -2117,17 +2117,17 @@
         <w:sdtPr>
           <w:id w:val="-836077773"/>
           <w14:checkbox>
-            <w14:checked w14:val="0"/>
-            <w14:checkedState w14:val="2612" w14:font="MS Gothic"/>
-            <w14:uncheckedState w14:val="2610" w14:font="MS Gothic"/>
-          </w14:checkbox>
-        </w:sdtPr>
-        <w:sdtContent>
-          <w:r>
-            <w:rPr>
-              <w:rFonts w:ascii="MS Gothic" w:eastAsia="MS Gothic" w:hAnsi="MS Gothic" w:hint="eastAsia"/>
-            </w:rPr>
-            <w:t>☐</w:t>
+            <w14:checked w14:val="1"/>
+            <w14:checkedState w14:val="2612" w14:font="MS Gothic"/>
+            <w14:uncheckedState w14:val="2610" w14:font="MS Gothic"/>
+          </w14:checkbox>
+        </w:sdtPr>
+        <w:sdtContent>
+          <w:r>
+            <w:rPr>
+              <w:rFonts w:ascii="MS Gothic" w:eastAsia="MS Gothic" w:hAnsi="MS Gothic" w:hint="eastAsia"/>
+            </w:rPr>
+            <w:t>☒</w:t>
           </w:r>
         </w:sdtContent>
       </w:sdt>
@@ -2141,17 +2141,17 @@
         <w:sdtPr>
           <w:id w:val="-65810398"/>
           <w14:checkbox>
-            <w14:checked w14:val="0"/>
-            <w14:checkedState w14:val="2612" w14:font="MS Gothic"/>
-            <w14:uncheckedState w14:val="2610" w14:font="MS Gothic"/>
-          </w14:checkbox>
-        </w:sdtPr>
-        <w:sdtContent>
-          <w:r>
-            <w:rPr>
-              <w:rFonts w:ascii="MS Gothic" w:eastAsia="MS Gothic" w:hAnsi="MS Gothic" w:hint="eastAsia"/>
-            </w:rPr>
-            <w:t>☐</w:t>
+            <w14:checked w14:val="1"/>
+            <w14:checkedState w14:val="2612" w14:font="MS Gothic"/>
+            <w14:uncheckedState w14:val="2610" w14:font="MS Gothic"/>
+          </w14:checkbox>
+        </w:sdtPr>
+        <w:sdtContent>
+          <w:r>
+            <w:rPr>
+              <w:rFonts w:ascii="MS Gothic" w:eastAsia="MS Gothic" w:hAnsi="MS Gothic" w:hint="eastAsia"/>
+            </w:rPr>
+            <w:t>☒</w:t>
           </w:r>
         </w:sdtContent>
       </w:sdt>
@@ -2165,17 +2165,17 @@
         <w:sdtPr>
           <w:id w:val="1744986551"/>
           <w14:checkbox>
-            <w14:checked w14:val="0"/>
-            <w14:checkedState w14:val="2612" w14:font="MS Gothic"/>
-            <w14:uncheckedState w14:val="2610" w14:font="MS Gothic"/>
-          </w14:checkbox>
-        </w:sdtPr>
-        <w:sdtContent>
-          <w:r>
-            <w:rPr>
-              <w:rFonts w:ascii="MS Gothic" w:eastAsia="MS Gothic" w:hAnsi="MS Gothic" w:hint="eastAsia"/>
-            </w:rPr>
-            <w:t>☐</w:t>
+            <w14:checked w14:val="1"/>
+            <w14:checkedState w14:val="2612" w14:font="MS Gothic"/>
+            <w14:uncheckedState w14:val="2610" w14:font="MS Gothic"/>
+          </w14:checkbox>
+        </w:sdtPr>
+        <w:sdtContent>
+          <w:r>
+            <w:rPr>
+              <w:rFonts w:ascii="MS Gothic" w:eastAsia="MS Gothic" w:hAnsi="MS Gothic" w:hint="eastAsia"/>
+            </w:rPr>
+            <w:t>☒</w:t>
           </w:r>
         </w:sdtContent>
       </w:sdt>
@@ -2189,17 +2189,17 @@
         <w:sdtPr>
           <w:id w:val="1741128750"/>
           <w14:checkbox>
-            <w14:checked w14:val="0"/>
-            <w14:checkedState w14:val="2612" w14:font="MS Gothic"/>
-            <w14:uncheckedState w14:val="2610" w14:font="MS Gothic"/>
-          </w14:checkbox>
-        </w:sdtPr>
-        <w:sdtContent>
-          <w:r>
-            <w:rPr>
-              <w:rFonts w:ascii="MS Gothic" w:eastAsia="MS Gothic" w:hAnsi="MS Gothic" w:hint="eastAsia"/>
-            </w:rPr>
-            <w:t>☐</w:t>
+            <w14:checked w14:val="1"/>
+            <w14:checkedState w14:val="2612" w14:font="MS Gothic"/>
+            <w14:uncheckedState w14:val="2610" w14:font="MS Gothic"/>
+          </w14:checkbox>
+        </w:sdtPr>
+        <w:sdtContent>
+          <w:r>
+            <w:rPr>
+              <w:rFonts w:ascii="MS Gothic" w:eastAsia="MS Gothic" w:hAnsi="MS Gothic" w:hint="eastAsia"/>
+            </w:rPr>
+            <w:t>☒</w:t>
           </w:r>
         </w:sdtContent>
       </w:sdt>
@@ -2213,17 +2213,17 @@
         <w:sdtPr>
           <w:id w:val="-1231072822"/>
           <w14:checkbox>
-            <w14:checked w14:val="0"/>
-            <w14:checkedState w14:val="2612" w14:font="MS Gothic"/>
-            <w14:uncheckedState w14:val="2610" w14:font="MS Gothic"/>
-          </w14:checkbox>
-        </w:sdtPr>
-        <w:sdtContent>
-          <w:r>
-            <w:rPr>
-              <w:rFonts w:ascii="MS Gothic" w:eastAsia="MS Gothic" w:hAnsi="MS Gothic" w:hint="eastAsia"/>
-            </w:rPr>
-            <w:t>☐</w:t>
+            <w14:checked w14:val="1"/>
+            <w14:checkedState w14:val="2612" w14:font="MS Gothic"/>
+            <w14:uncheckedState w14:val="2610" w14:font="MS Gothic"/>
+          </w14:checkbox>
+        </w:sdtPr>
+        <w:sdtContent>
+          <w:r>
+            <w:rPr>
+              <w:rFonts w:ascii="MS Gothic" w:eastAsia="MS Gothic" w:hAnsi="MS Gothic" w:hint="eastAsia"/>
+            </w:rPr>
+            <w:t>☒</w:t>
           </w:r>
         </w:sdtContent>
       </w:sdt>
@@ -2237,17 +2237,17 @@
         <w:sdtPr>
           <w:id w:val="-825741772"/>
           <w14:checkbox>
-            <w14:checked w14:val="0"/>
-            <w14:checkedState w14:val="2612" w14:font="MS Gothic"/>
-            <w14:uncheckedState w14:val="2610" w14:font="MS Gothic"/>
-          </w14:checkbox>
-        </w:sdtPr>
-        <w:sdtContent>
-          <w:r>
-            <w:rPr>
-              <w:rFonts w:ascii="MS Gothic" w:eastAsia="MS Gothic" w:hAnsi="MS Gothic" w:hint="eastAsia"/>
-            </w:rPr>
-            <w:t>☐</w:t>
+            <w14:checked w14:val="1"/>
+            <w14:checkedState w14:val="2612" w14:font="MS Gothic"/>
+            <w14:uncheckedState w14:val="2610" w14:font="MS Gothic"/>
+          </w14:checkbox>
+        </w:sdtPr>
+        <w:sdtContent>
+          <w:r>
+            <w:rPr>
+              <w:rFonts w:ascii="MS Gothic" w:eastAsia="MS Gothic" w:hAnsi="MS Gothic" w:hint="eastAsia"/>
+            </w:rPr>
+            <w:t>☒</w:t>
           </w:r>
         </w:sdtContent>
       </w:sdt>
@@ -2261,17 +2261,17 @@
         <w:sdtPr>
           <w:id w:val="1192722206"/>
           <w14:checkbox>
-            <w14:checked w14:val="0"/>
-            <w14:checkedState w14:val="2612" w14:font="MS Gothic"/>
-            <w14:uncheckedState w14:val="2610" w14:font="MS Gothic"/>
-          </w14:checkbox>
-        </w:sdtPr>
-        <w:sdtContent>
-          <w:r>
-            <w:rPr>
-              <w:rFonts w:ascii="MS Gothic" w:eastAsia="MS Gothic" w:hAnsi="MS Gothic" w:hint="eastAsia"/>
-            </w:rPr>
-            <w:t>☐</w:t>
+            <w14:checked w14:val="1"/>
+            <w14:checkedState w14:val="2612" w14:font="MS Gothic"/>
+            <w14:uncheckedState w14:val="2610" w14:font="MS Gothic"/>
+          </w14:checkbox>
+        </w:sdtPr>
+        <w:sdtContent>
+          <w:r>
+            <w:rPr>
+              <w:rFonts w:ascii="MS Gothic" w:eastAsia="MS Gothic" w:hAnsi="MS Gothic" w:hint="eastAsia"/>
+            </w:rPr>
+            <w:t>☒</w:t>
           </w:r>
         </w:sdtContent>
       </w:sdt>
@@ -2285,17 +2285,17 @@
         <w:sdtPr>
           <w:id w:val="1290241699"/>
           <w14:checkbox>
-            <w14:checked w14:val="0"/>
-            <w14:checkedState w14:val="2612" w14:font="MS Gothic"/>
-            <w14:uncheckedState w14:val="2610" w14:font="MS Gothic"/>
-          </w14:checkbox>
-        </w:sdtPr>
-        <w:sdtContent>
-          <w:r>
-            <w:rPr>
-              <w:rFonts w:ascii="MS Gothic" w:eastAsia="MS Gothic" w:hAnsi="MS Gothic" w:hint="eastAsia"/>
-            </w:rPr>
-            <w:t>☐</w:t>
+            <w14:checked w14:val="1"/>
+            <w14:checkedState w14:val="2612" w14:font="MS Gothic"/>
+            <w14:uncheckedState w14:val="2610" w14:font="MS Gothic"/>
+          </w14:checkbox>
+        </w:sdtPr>
+        <w:sdtContent>
+          <w:r>
+            <w:rPr>
+              <w:rFonts w:ascii="MS Gothic" w:eastAsia="MS Gothic" w:hAnsi="MS Gothic" w:hint="eastAsia"/>
+            </w:rPr>
+            <w:t>☒</w:t>
           </w:r>
         </w:sdtContent>
       </w:sdt>
@@ -2309,17 +2309,17 @@
         <w:sdtPr>
           <w:id w:val="1008101639"/>
           <w14:checkbox>
-            <w14:checked w14:val="0"/>
-            <w14:checkedState w14:val="2612" w14:font="MS Gothic"/>
-            <w14:uncheckedState w14:val="2610" w14:font="MS Gothic"/>
-          </w14:checkbox>
-        </w:sdtPr>
-        <w:sdtContent>
-          <w:r>
-            <w:rPr>
-              <w:rFonts w:ascii="MS Gothic" w:eastAsia="MS Gothic" w:hAnsi="MS Gothic" w:hint="eastAsia"/>
-            </w:rPr>
-            <w:t>☐</w:t>
+            <w14:checked w14:val="1"/>
+            <w14:checkedState w14:val="2612" w14:font="MS Gothic"/>
+            <w14:uncheckedState w14:val="2610" w14:font="MS Gothic"/>
+          </w14:checkbox>
+        </w:sdtPr>
+        <w:sdtContent>
+          <w:r>
+            <w:rPr>
+              <w:rFonts w:ascii="MS Gothic" w:eastAsia="MS Gothic" w:hAnsi="MS Gothic" w:hint="eastAsia"/>
+            </w:rPr>
+            <w:t>☒</w:t>
           </w:r>
         </w:sdtContent>
       </w:sdt>
@@ -2333,17 +2333,17 @@
         <w:sdtPr>
           <w:id w:val="199138750"/>
           <w14:checkbox>
-            <w14:checked w14:val="0"/>
-            <w14:checkedState w14:val="2612" w14:font="MS Gothic"/>
-            <w14:uncheckedState w14:val="2610" w14:font="MS Gothic"/>
-          </w14:checkbox>
-        </w:sdtPr>
-        <w:sdtContent>
-          <w:r>
-            <w:rPr>
-              <w:rFonts w:ascii="MS Gothic" w:eastAsia="MS Gothic" w:hAnsi="MS Gothic" w:hint="eastAsia"/>
-            </w:rPr>
-            <w:t>☐</w:t>
+            <w14:checked w14:val="1"/>
+            <w14:checkedState w14:val="2612" w14:font="MS Gothic"/>
+            <w14:uncheckedState w14:val="2610" w14:font="MS Gothic"/>
+          </w14:checkbox>
+        </w:sdtPr>
+        <w:sdtContent>
+          <w:r>
+            <w:rPr>
+              <w:rFonts w:ascii="MS Gothic" w:eastAsia="MS Gothic" w:hAnsi="MS Gothic" w:hint="eastAsia"/>
+            </w:rPr>
+            <w:t>☒</w:t>
           </w:r>
         </w:sdtContent>
       </w:sdt>

</xml_diff>

<commit_message>
Modified PNG loader for gamma test images
- Added gamma correction to the simple fragment shader.
- PNG stores gamma value correctly.
</commit_message>
<xml_diff>
--- a/Docs/PNG Suite Checklist.docx
+++ b/Docs/PNG Suite Checklist.docx
@@ -2386,17 +2386,17 @@
         <w:sdtPr>
           <w:id w:val="-336007989"/>
           <w14:checkbox>
-            <w14:checked w14:val="0"/>
-            <w14:checkedState w14:val="2612" w14:font="MS Gothic"/>
-            <w14:uncheckedState w14:val="2610" w14:font="MS Gothic"/>
-          </w14:checkbox>
-        </w:sdtPr>
-        <w:sdtContent>
-          <w:r>
-            <w:rPr>
-              <w:rFonts w:ascii="MS Gothic" w:eastAsia="MS Gothic" w:hAnsi="MS Gothic" w:hint="eastAsia"/>
-            </w:rPr>
-            <w:t>☐</w:t>
+            <w14:checked w14:val="1"/>
+            <w14:checkedState w14:val="2612" w14:font="MS Gothic"/>
+            <w14:uncheckedState w14:val="2610" w14:font="MS Gothic"/>
+          </w14:checkbox>
+        </w:sdtPr>
+        <w:sdtContent>
+          <w:r>
+            <w:rPr>
+              <w:rFonts w:ascii="MS Gothic" w:eastAsia="MS Gothic" w:hAnsi="MS Gothic" w:hint="eastAsia"/>
+            </w:rPr>
+            <w:t>☒</w:t>
           </w:r>
         </w:sdtContent>
       </w:sdt>
@@ -2413,17 +2413,17 @@
         <w:sdtPr>
           <w:id w:val="1935081027"/>
           <w14:checkbox>
-            <w14:checked w14:val="0"/>
-            <w14:checkedState w14:val="2612" w14:font="MS Gothic"/>
-            <w14:uncheckedState w14:val="2610" w14:font="MS Gothic"/>
-          </w14:checkbox>
-        </w:sdtPr>
-        <w:sdtContent>
-          <w:r>
-            <w:rPr>
-              <w:rFonts w:ascii="MS Gothic" w:eastAsia="MS Gothic" w:hAnsi="MS Gothic" w:hint="eastAsia"/>
-            </w:rPr>
-            <w:t>☐</w:t>
+            <w14:checked w14:val="1"/>
+            <w14:checkedState w14:val="2612" w14:font="MS Gothic"/>
+            <w14:uncheckedState w14:val="2610" w14:font="MS Gothic"/>
+          </w14:checkbox>
+        </w:sdtPr>
+        <w:sdtContent>
+          <w:r>
+            <w:rPr>
+              <w:rFonts w:ascii="MS Gothic" w:eastAsia="MS Gothic" w:hAnsi="MS Gothic" w:hint="eastAsia"/>
+            </w:rPr>
+            <w:t>☒</w:t>
           </w:r>
         </w:sdtContent>
       </w:sdt>
@@ -2440,17 +2440,17 @@
         <w:sdtPr>
           <w:id w:val="500010747"/>
           <w14:checkbox>
-            <w14:checked w14:val="0"/>
-            <w14:checkedState w14:val="2612" w14:font="MS Gothic"/>
-            <w14:uncheckedState w14:val="2610" w14:font="MS Gothic"/>
-          </w14:checkbox>
-        </w:sdtPr>
-        <w:sdtContent>
-          <w:r>
-            <w:rPr>
-              <w:rFonts w:ascii="MS Gothic" w:eastAsia="MS Gothic" w:hAnsi="MS Gothic" w:hint="eastAsia"/>
-            </w:rPr>
-            <w:t>☐</w:t>
+            <w14:checked w14:val="1"/>
+            <w14:checkedState w14:val="2612" w14:font="MS Gothic"/>
+            <w14:uncheckedState w14:val="2610" w14:font="MS Gothic"/>
+          </w14:checkbox>
+        </w:sdtPr>
+        <w:sdtContent>
+          <w:r>
+            <w:rPr>
+              <w:rFonts w:ascii="MS Gothic" w:eastAsia="MS Gothic" w:hAnsi="MS Gothic" w:hint="eastAsia"/>
+            </w:rPr>
+            <w:t>☒</w:t>
           </w:r>
         </w:sdtContent>
       </w:sdt>
@@ -2467,17 +2467,17 @@
         <w:sdtPr>
           <w:id w:val="1797247617"/>
           <w14:checkbox>
-            <w14:checked w14:val="0"/>
-            <w14:checkedState w14:val="2612" w14:font="MS Gothic"/>
-            <w14:uncheckedState w14:val="2610" w14:font="MS Gothic"/>
-          </w14:checkbox>
-        </w:sdtPr>
-        <w:sdtContent>
-          <w:r>
-            <w:rPr>
-              <w:rFonts w:ascii="MS Gothic" w:eastAsia="MS Gothic" w:hAnsi="MS Gothic" w:hint="eastAsia"/>
-            </w:rPr>
-            <w:t>☐</w:t>
+            <w14:checked w14:val="1"/>
+            <w14:checkedState w14:val="2612" w14:font="MS Gothic"/>
+            <w14:uncheckedState w14:val="2610" w14:font="MS Gothic"/>
+          </w14:checkbox>
+        </w:sdtPr>
+        <w:sdtContent>
+          <w:r>
+            <w:rPr>
+              <w:rFonts w:ascii="MS Gothic" w:eastAsia="MS Gothic" w:hAnsi="MS Gothic" w:hint="eastAsia"/>
+            </w:rPr>
+            <w:t>☒</w:t>
           </w:r>
         </w:sdtContent>
       </w:sdt>
@@ -2494,17 +2494,17 @@
         <w:sdtPr>
           <w:id w:val="1077401698"/>
           <w14:checkbox>
-            <w14:checked w14:val="0"/>
-            <w14:checkedState w14:val="2612" w14:font="MS Gothic"/>
-            <w14:uncheckedState w14:val="2610" w14:font="MS Gothic"/>
-          </w14:checkbox>
-        </w:sdtPr>
-        <w:sdtContent>
-          <w:r>
-            <w:rPr>
-              <w:rFonts w:ascii="MS Gothic" w:eastAsia="MS Gothic" w:hAnsi="MS Gothic" w:hint="eastAsia"/>
-            </w:rPr>
-            <w:t>☐</w:t>
+            <w14:checked w14:val="1"/>
+            <w14:checkedState w14:val="2612" w14:font="MS Gothic"/>
+            <w14:uncheckedState w14:val="2610" w14:font="MS Gothic"/>
+          </w14:checkbox>
+        </w:sdtPr>
+        <w:sdtContent>
+          <w:r>
+            <w:rPr>
+              <w:rFonts w:ascii="MS Gothic" w:eastAsia="MS Gothic" w:hAnsi="MS Gothic" w:hint="eastAsia"/>
+            </w:rPr>
+            <w:t>☒</w:t>
           </w:r>
         </w:sdtContent>
       </w:sdt>
@@ -2521,17 +2521,17 @@
         <w:sdtPr>
           <w:id w:val="-1704317803"/>
           <w14:checkbox>
-            <w14:checked w14:val="0"/>
-            <w14:checkedState w14:val="2612" w14:font="MS Gothic"/>
-            <w14:uncheckedState w14:val="2610" w14:font="MS Gothic"/>
-          </w14:checkbox>
-        </w:sdtPr>
-        <w:sdtContent>
-          <w:r>
-            <w:rPr>
-              <w:rFonts w:ascii="MS Gothic" w:eastAsia="MS Gothic" w:hAnsi="MS Gothic" w:hint="eastAsia"/>
-            </w:rPr>
-            <w:t>☐</w:t>
+            <w14:checked w14:val="1"/>
+            <w14:checkedState w14:val="2612" w14:font="MS Gothic"/>
+            <w14:uncheckedState w14:val="2610" w14:font="MS Gothic"/>
+          </w14:checkbox>
+        </w:sdtPr>
+        <w:sdtContent>
+          <w:r>
+            <w:rPr>
+              <w:rFonts w:ascii="MS Gothic" w:eastAsia="MS Gothic" w:hAnsi="MS Gothic" w:hint="eastAsia"/>
+            </w:rPr>
+            <w:t>☒</w:t>
           </w:r>
         </w:sdtContent>
       </w:sdt>
@@ -2548,17 +2548,17 @@
         <w:sdtPr>
           <w:id w:val="-1091853701"/>
           <w14:checkbox>
-            <w14:checked w14:val="0"/>
-            <w14:checkedState w14:val="2612" w14:font="MS Gothic"/>
-            <w14:uncheckedState w14:val="2610" w14:font="MS Gothic"/>
-          </w14:checkbox>
-        </w:sdtPr>
-        <w:sdtContent>
-          <w:r>
-            <w:rPr>
-              <w:rFonts w:ascii="MS Gothic" w:eastAsia="MS Gothic" w:hAnsi="MS Gothic" w:hint="eastAsia"/>
-            </w:rPr>
-            <w:t>☐</w:t>
+            <w14:checked w14:val="1"/>
+            <w14:checkedState w14:val="2612" w14:font="MS Gothic"/>
+            <w14:uncheckedState w14:val="2610" w14:font="MS Gothic"/>
+          </w14:checkbox>
+        </w:sdtPr>
+        <w:sdtContent>
+          <w:r>
+            <w:rPr>
+              <w:rFonts w:ascii="MS Gothic" w:eastAsia="MS Gothic" w:hAnsi="MS Gothic" w:hint="eastAsia"/>
+            </w:rPr>
+            <w:t>☒</w:t>
           </w:r>
         </w:sdtContent>
       </w:sdt>
@@ -2575,17 +2575,17 @@
         <w:sdtPr>
           <w:id w:val="-1726831392"/>
           <w14:checkbox>
-            <w14:checked w14:val="0"/>
-            <w14:checkedState w14:val="2612" w14:font="MS Gothic"/>
-            <w14:uncheckedState w14:val="2610" w14:font="MS Gothic"/>
-          </w14:checkbox>
-        </w:sdtPr>
-        <w:sdtContent>
-          <w:r>
-            <w:rPr>
-              <w:rFonts w:ascii="MS Gothic" w:eastAsia="MS Gothic" w:hAnsi="MS Gothic" w:hint="eastAsia"/>
-            </w:rPr>
-            <w:t>☐</w:t>
+            <w14:checked w14:val="1"/>
+            <w14:checkedState w14:val="2612" w14:font="MS Gothic"/>
+            <w14:uncheckedState w14:val="2610" w14:font="MS Gothic"/>
+          </w14:checkbox>
+        </w:sdtPr>
+        <w:sdtContent>
+          <w:r>
+            <w:rPr>
+              <w:rFonts w:ascii="MS Gothic" w:eastAsia="MS Gothic" w:hAnsi="MS Gothic" w:hint="eastAsia"/>
+            </w:rPr>
+            <w:t>☒</w:t>
           </w:r>
         </w:sdtContent>
       </w:sdt>
@@ -2602,17 +2602,17 @@
         <w:sdtPr>
           <w:id w:val="-1558473316"/>
           <w14:checkbox>
-            <w14:checked w14:val="0"/>
-            <w14:checkedState w14:val="2612" w14:font="MS Gothic"/>
-            <w14:uncheckedState w14:val="2610" w14:font="MS Gothic"/>
-          </w14:checkbox>
-        </w:sdtPr>
-        <w:sdtContent>
-          <w:r>
-            <w:rPr>
-              <w:rFonts w:ascii="MS Gothic" w:eastAsia="MS Gothic" w:hAnsi="MS Gothic" w:hint="eastAsia"/>
-            </w:rPr>
-            <w:t>☐</w:t>
+            <w14:checked w14:val="1"/>
+            <w14:checkedState w14:val="2612" w14:font="MS Gothic"/>
+            <w14:uncheckedState w14:val="2610" w14:font="MS Gothic"/>
+          </w14:checkbox>
+        </w:sdtPr>
+        <w:sdtContent>
+          <w:r>
+            <w:rPr>
+              <w:rFonts w:ascii="MS Gothic" w:eastAsia="MS Gothic" w:hAnsi="MS Gothic" w:hint="eastAsia"/>
+            </w:rPr>
+            <w:t>☒</w:t>
           </w:r>
         </w:sdtContent>
       </w:sdt>
@@ -2629,17 +2629,17 @@
         <w:sdtPr>
           <w:id w:val="-983078622"/>
           <w14:checkbox>
-            <w14:checked w14:val="0"/>
-            <w14:checkedState w14:val="2612" w14:font="MS Gothic"/>
-            <w14:uncheckedState w14:val="2610" w14:font="MS Gothic"/>
-          </w14:checkbox>
-        </w:sdtPr>
-        <w:sdtContent>
-          <w:r>
-            <w:rPr>
-              <w:rFonts w:ascii="MS Gothic" w:eastAsia="MS Gothic" w:hAnsi="MS Gothic" w:hint="eastAsia"/>
-            </w:rPr>
-            <w:t>☐</w:t>
+            <w14:checked w14:val="1"/>
+            <w14:checkedState w14:val="2612" w14:font="MS Gothic"/>
+            <w14:uncheckedState w14:val="2610" w14:font="MS Gothic"/>
+          </w14:checkbox>
+        </w:sdtPr>
+        <w:sdtContent>
+          <w:r>
+            <w:rPr>
+              <w:rFonts w:ascii="MS Gothic" w:eastAsia="MS Gothic" w:hAnsi="MS Gothic" w:hint="eastAsia"/>
+            </w:rPr>
+            <w:t>☒</w:t>
           </w:r>
         </w:sdtContent>
       </w:sdt>
@@ -2656,17 +2656,17 @@
         <w:sdtPr>
           <w:id w:val="-2042121231"/>
           <w14:checkbox>
-            <w14:checked w14:val="0"/>
-            <w14:checkedState w14:val="2612" w14:font="MS Gothic"/>
-            <w14:uncheckedState w14:val="2610" w14:font="MS Gothic"/>
-          </w14:checkbox>
-        </w:sdtPr>
-        <w:sdtContent>
-          <w:r>
-            <w:rPr>
-              <w:rFonts w:ascii="MS Gothic" w:eastAsia="MS Gothic" w:hAnsi="MS Gothic" w:hint="eastAsia"/>
-            </w:rPr>
-            <w:t>☐</w:t>
+            <w14:checked w14:val="1"/>
+            <w14:checkedState w14:val="2612" w14:font="MS Gothic"/>
+            <w14:uncheckedState w14:val="2610" w14:font="MS Gothic"/>
+          </w14:checkbox>
+        </w:sdtPr>
+        <w:sdtContent>
+          <w:r>
+            <w:rPr>
+              <w:rFonts w:ascii="MS Gothic" w:eastAsia="MS Gothic" w:hAnsi="MS Gothic" w:hint="eastAsia"/>
+            </w:rPr>
+            <w:t>☒</w:t>
           </w:r>
         </w:sdtContent>
       </w:sdt>
@@ -2683,17 +2683,17 @@
         <w:sdtPr>
           <w:id w:val="2134438730"/>
           <w14:checkbox>
-            <w14:checked w14:val="0"/>
-            <w14:checkedState w14:val="2612" w14:font="MS Gothic"/>
-            <w14:uncheckedState w14:val="2610" w14:font="MS Gothic"/>
-          </w14:checkbox>
-        </w:sdtPr>
-        <w:sdtContent>
-          <w:r>
-            <w:rPr>
-              <w:rFonts w:ascii="MS Gothic" w:eastAsia="MS Gothic" w:hAnsi="MS Gothic" w:hint="eastAsia"/>
-            </w:rPr>
-            <w:t>☐</w:t>
+            <w14:checked w14:val="1"/>
+            <w14:checkedState w14:val="2612" w14:font="MS Gothic"/>
+            <w14:uncheckedState w14:val="2610" w14:font="MS Gothic"/>
+          </w14:checkbox>
+        </w:sdtPr>
+        <w:sdtContent>
+          <w:r>
+            <w:rPr>
+              <w:rFonts w:ascii="MS Gothic" w:eastAsia="MS Gothic" w:hAnsi="MS Gothic" w:hint="eastAsia"/>
+            </w:rPr>
+            <w:t>☒</w:t>
           </w:r>
         </w:sdtContent>
       </w:sdt>
@@ -2710,17 +2710,17 @@
         <w:sdtPr>
           <w:id w:val="1831631316"/>
           <w14:checkbox>
-            <w14:checked w14:val="0"/>
-            <w14:checkedState w14:val="2612" w14:font="MS Gothic"/>
-            <w14:uncheckedState w14:val="2610" w14:font="MS Gothic"/>
-          </w14:checkbox>
-        </w:sdtPr>
-        <w:sdtContent>
-          <w:r>
-            <w:rPr>
-              <w:rFonts w:ascii="MS Gothic" w:eastAsia="MS Gothic" w:hAnsi="MS Gothic" w:hint="eastAsia"/>
-            </w:rPr>
-            <w:t>☐</w:t>
+            <w14:checked w14:val="1"/>
+            <w14:checkedState w14:val="2612" w14:font="MS Gothic"/>
+            <w14:uncheckedState w14:val="2610" w14:font="MS Gothic"/>
+          </w14:checkbox>
+        </w:sdtPr>
+        <w:sdtContent>
+          <w:r>
+            <w:rPr>
+              <w:rFonts w:ascii="MS Gothic" w:eastAsia="MS Gothic" w:hAnsi="MS Gothic" w:hint="eastAsia"/>
+            </w:rPr>
+            <w:t>☒</w:t>
           </w:r>
         </w:sdtContent>
       </w:sdt>
@@ -2737,17 +2737,17 @@
         <w:sdtPr>
           <w:id w:val="631216747"/>
           <w14:checkbox>
-            <w14:checked w14:val="0"/>
-            <w14:checkedState w14:val="2612" w14:font="MS Gothic"/>
-            <w14:uncheckedState w14:val="2610" w14:font="MS Gothic"/>
-          </w14:checkbox>
-        </w:sdtPr>
-        <w:sdtContent>
-          <w:r>
-            <w:rPr>
-              <w:rFonts w:ascii="MS Gothic" w:eastAsia="MS Gothic" w:hAnsi="MS Gothic" w:hint="eastAsia"/>
-            </w:rPr>
-            <w:t>☐</w:t>
+            <w14:checked w14:val="1"/>
+            <w14:checkedState w14:val="2612" w14:font="MS Gothic"/>
+            <w14:uncheckedState w14:val="2610" w14:font="MS Gothic"/>
+          </w14:checkbox>
+        </w:sdtPr>
+        <w:sdtContent>
+          <w:r>
+            <w:rPr>
+              <w:rFonts w:ascii="MS Gothic" w:eastAsia="MS Gothic" w:hAnsi="MS Gothic" w:hint="eastAsia"/>
+            </w:rPr>
+            <w:t>☒</w:t>
           </w:r>
         </w:sdtContent>
       </w:sdt>
@@ -2764,17 +2764,17 @@
         <w:sdtPr>
           <w:id w:val="-493425196"/>
           <w14:checkbox>
-            <w14:checked w14:val="0"/>
-            <w14:checkedState w14:val="2612" w14:font="MS Gothic"/>
-            <w14:uncheckedState w14:val="2610" w14:font="MS Gothic"/>
-          </w14:checkbox>
-        </w:sdtPr>
-        <w:sdtContent>
-          <w:r>
-            <w:rPr>
-              <w:rFonts w:ascii="MS Gothic" w:eastAsia="MS Gothic" w:hAnsi="MS Gothic" w:hint="eastAsia"/>
-            </w:rPr>
-            <w:t>☐</w:t>
+            <w14:checked w14:val="1"/>
+            <w14:checkedState w14:val="2612" w14:font="MS Gothic"/>
+            <w14:uncheckedState w14:val="2610" w14:font="MS Gothic"/>
+          </w14:checkbox>
+        </w:sdtPr>
+        <w:sdtContent>
+          <w:r>
+            <w:rPr>
+              <w:rFonts w:ascii="MS Gothic" w:eastAsia="MS Gothic" w:hAnsi="MS Gothic" w:hint="eastAsia"/>
+            </w:rPr>
+            <w:t>☒</w:t>
           </w:r>
         </w:sdtContent>
       </w:sdt>
@@ -2791,17 +2791,17 @@
         <w:sdtPr>
           <w:id w:val="63760851"/>
           <w14:checkbox>
-            <w14:checked w14:val="0"/>
-            <w14:checkedState w14:val="2612" w14:font="MS Gothic"/>
-            <w14:uncheckedState w14:val="2610" w14:font="MS Gothic"/>
-          </w14:checkbox>
-        </w:sdtPr>
-        <w:sdtContent>
-          <w:r>
-            <w:rPr>
-              <w:rFonts w:ascii="MS Gothic" w:eastAsia="MS Gothic" w:hAnsi="MS Gothic" w:hint="eastAsia"/>
-            </w:rPr>
-            <w:t>☐</w:t>
+            <w14:checked w14:val="1"/>
+            <w14:checkedState w14:val="2612" w14:font="MS Gothic"/>
+            <w14:uncheckedState w14:val="2610" w14:font="MS Gothic"/>
+          </w14:checkbox>
+        </w:sdtPr>
+        <w:sdtContent>
+          <w:r>
+            <w:rPr>
+              <w:rFonts w:ascii="MS Gothic" w:eastAsia="MS Gothic" w:hAnsi="MS Gothic" w:hint="eastAsia"/>
+            </w:rPr>
+            <w:t>☒</w:t>
           </w:r>
         </w:sdtContent>
       </w:sdt>
@@ -2821,17 +2821,17 @@
         <w:sdtPr>
           <w:id w:val="1815913833"/>
           <w14:checkbox>
-            <w14:checked w14:val="0"/>
-            <w14:checkedState w14:val="2612" w14:font="MS Gothic"/>
-            <w14:uncheckedState w14:val="2610" w14:font="MS Gothic"/>
-          </w14:checkbox>
-        </w:sdtPr>
-        <w:sdtContent>
-          <w:r>
-            <w:rPr>
-              <w:rFonts w:ascii="MS Gothic" w:eastAsia="MS Gothic" w:hAnsi="MS Gothic" w:hint="eastAsia"/>
-            </w:rPr>
-            <w:t>☐</w:t>
+            <w14:checked w14:val="1"/>
+            <w14:checkedState w14:val="2612" w14:font="MS Gothic"/>
+            <w14:uncheckedState w14:val="2610" w14:font="MS Gothic"/>
+          </w14:checkbox>
+        </w:sdtPr>
+        <w:sdtContent>
+          <w:r>
+            <w:rPr>
+              <w:rFonts w:ascii="MS Gothic" w:eastAsia="MS Gothic" w:hAnsi="MS Gothic" w:hint="eastAsia"/>
+            </w:rPr>
+            <w:t>☒</w:t>
           </w:r>
         </w:sdtContent>
       </w:sdt>
@@ -2859,17 +2859,17 @@
         <w:sdtPr>
           <w:id w:val="1016816354"/>
           <w14:checkbox>
-            <w14:checked w14:val="0"/>
-            <w14:checkedState w14:val="2612" w14:font="MS Gothic"/>
-            <w14:uncheckedState w14:val="2610" w14:font="MS Gothic"/>
-          </w14:checkbox>
-        </w:sdtPr>
-        <w:sdtContent>
-          <w:r>
-            <w:rPr>
-              <w:rFonts w:ascii="MS Gothic" w:eastAsia="MS Gothic" w:hAnsi="MS Gothic" w:hint="eastAsia"/>
-            </w:rPr>
-            <w:t>☐</w:t>
+            <w14:checked w14:val="1"/>
+            <w14:checkedState w14:val="2612" w14:font="MS Gothic"/>
+            <w14:uncheckedState w14:val="2610" w14:font="MS Gothic"/>
+          </w14:checkbox>
+        </w:sdtPr>
+        <w:sdtContent>
+          <w:r>
+            <w:rPr>
+              <w:rFonts w:ascii="MS Gothic" w:eastAsia="MS Gothic" w:hAnsi="MS Gothic" w:hint="eastAsia"/>
+            </w:rPr>
+            <w:t>☒</w:t>
           </w:r>
         </w:sdtContent>
       </w:sdt>

</xml_diff>

<commit_message>
Modified PNG loader for filtering test images
- Gamma value defaults to 1.
- Fixed an issue where filter type 3 was using the wrong un-filter method.
</commit_message>
<xml_diff>
--- a/Docs/PNG Suite Checklist.docx
+++ b/Docs/PNG Suite Checklist.docx
@@ -2918,17 +2918,17 @@
         <w:sdtPr>
           <w:id w:val="-566487607"/>
           <w14:checkbox>
-            <w14:checked w14:val="0"/>
-            <w14:checkedState w14:val="2612" w14:font="MS Gothic"/>
-            <w14:uncheckedState w14:val="2610" w14:font="MS Gothic"/>
-          </w14:checkbox>
-        </w:sdtPr>
-        <w:sdtContent>
-          <w:r>
-            <w:rPr>
-              <w:rFonts w:ascii="MS Gothic" w:eastAsia="MS Gothic" w:hAnsi="MS Gothic" w:hint="eastAsia"/>
-            </w:rPr>
-            <w:t>☐</w:t>
+            <w14:checked w14:val="1"/>
+            <w14:checkedState w14:val="2612" w14:font="MS Gothic"/>
+            <w14:uncheckedState w14:val="2610" w14:font="MS Gothic"/>
+          </w14:checkbox>
+        </w:sdtPr>
+        <w:sdtContent>
+          <w:r>
+            <w:rPr>
+              <w:rFonts w:ascii="MS Gothic" w:eastAsia="MS Gothic" w:hAnsi="MS Gothic" w:hint="eastAsia"/>
+            </w:rPr>
+            <w:t>☒</w:t>
           </w:r>
         </w:sdtContent>
       </w:sdt>
@@ -2945,17 +2945,17 @@
         <w:sdtPr>
           <w:id w:val="1306747243"/>
           <w14:checkbox>
-            <w14:checked w14:val="0"/>
-            <w14:checkedState w14:val="2612" w14:font="MS Gothic"/>
-            <w14:uncheckedState w14:val="2610" w14:font="MS Gothic"/>
-          </w14:checkbox>
-        </w:sdtPr>
-        <w:sdtContent>
-          <w:r>
-            <w:rPr>
-              <w:rFonts w:ascii="MS Gothic" w:eastAsia="MS Gothic" w:hAnsi="MS Gothic" w:hint="eastAsia"/>
-            </w:rPr>
-            <w:t>☐</w:t>
+            <w14:checked w14:val="1"/>
+            <w14:checkedState w14:val="2612" w14:font="MS Gothic"/>
+            <w14:uncheckedState w14:val="2610" w14:font="MS Gothic"/>
+          </w14:checkbox>
+        </w:sdtPr>
+        <w:sdtContent>
+          <w:r>
+            <w:rPr>
+              <w:rFonts w:ascii="MS Gothic" w:eastAsia="MS Gothic" w:hAnsi="MS Gothic" w:hint="eastAsia"/>
+            </w:rPr>
+            <w:t>☒</w:t>
           </w:r>
         </w:sdtContent>
       </w:sdt>
@@ -2972,17 +2972,17 @@
         <w:sdtPr>
           <w:id w:val="-714575643"/>
           <w14:checkbox>
-            <w14:checked w14:val="0"/>
-            <w14:checkedState w14:val="2612" w14:font="MS Gothic"/>
-            <w14:uncheckedState w14:val="2610" w14:font="MS Gothic"/>
-          </w14:checkbox>
-        </w:sdtPr>
-        <w:sdtContent>
-          <w:r>
-            <w:rPr>
-              <w:rFonts w:ascii="MS Gothic" w:eastAsia="MS Gothic" w:hAnsi="MS Gothic" w:hint="eastAsia"/>
-            </w:rPr>
-            <w:t>☐</w:t>
+            <w14:checked w14:val="1"/>
+            <w14:checkedState w14:val="2612" w14:font="MS Gothic"/>
+            <w14:uncheckedState w14:val="2610" w14:font="MS Gothic"/>
+          </w14:checkbox>
+        </w:sdtPr>
+        <w:sdtContent>
+          <w:r>
+            <w:rPr>
+              <w:rFonts w:ascii="MS Gothic" w:eastAsia="MS Gothic" w:hAnsi="MS Gothic" w:hint="eastAsia"/>
+            </w:rPr>
+            <w:t>☒</w:t>
           </w:r>
         </w:sdtContent>
       </w:sdt>
@@ -2999,17 +2999,17 @@
         <w:sdtPr>
           <w:id w:val="1304663114"/>
           <w14:checkbox>
-            <w14:checked w14:val="0"/>
-            <w14:checkedState w14:val="2612" w14:font="MS Gothic"/>
-            <w14:uncheckedState w14:val="2610" w14:font="MS Gothic"/>
-          </w14:checkbox>
-        </w:sdtPr>
-        <w:sdtContent>
-          <w:r>
-            <w:rPr>
-              <w:rFonts w:ascii="MS Gothic" w:eastAsia="MS Gothic" w:hAnsi="MS Gothic" w:hint="eastAsia"/>
-            </w:rPr>
-            <w:t>☐</w:t>
+            <w14:checked w14:val="1"/>
+            <w14:checkedState w14:val="2612" w14:font="MS Gothic"/>
+            <w14:uncheckedState w14:val="2610" w14:font="MS Gothic"/>
+          </w14:checkbox>
+        </w:sdtPr>
+        <w:sdtContent>
+          <w:r>
+            <w:rPr>
+              <w:rFonts w:ascii="MS Gothic" w:eastAsia="MS Gothic" w:hAnsi="MS Gothic" w:hint="eastAsia"/>
+            </w:rPr>
+            <w:t>☒</w:t>
           </w:r>
         </w:sdtContent>
       </w:sdt>
@@ -3026,17 +3026,17 @@
         <w:sdtPr>
           <w:id w:val="-2062153573"/>
           <w14:checkbox>
-            <w14:checked w14:val="0"/>
-            <w14:checkedState w14:val="2612" w14:font="MS Gothic"/>
-            <w14:uncheckedState w14:val="2610" w14:font="MS Gothic"/>
-          </w14:checkbox>
-        </w:sdtPr>
-        <w:sdtContent>
-          <w:r>
-            <w:rPr>
-              <w:rFonts w:ascii="MS Gothic" w:eastAsia="MS Gothic" w:hAnsi="MS Gothic" w:hint="eastAsia"/>
-            </w:rPr>
-            <w:t>☐</w:t>
+            <w14:checked w14:val="1"/>
+            <w14:checkedState w14:val="2612" w14:font="MS Gothic"/>
+            <w14:uncheckedState w14:val="2610" w14:font="MS Gothic"/>
+          </w14:checkbox>
+        </w:sdtPr>
+        <w:sdtContent>
+          <w:r>
+            <w:rPr>
+              <w:rFonts w:ascii="MS Gothic" w:eastAsia="MS Gothic" w:hAnsi="MS Gothic" w:hint="eastAsia"/>
+            </w:rPr>
+            <w:t>☒</w:t>
           </w:r>
         </w:sdtContent>
       </w:sdt>
@@ -3053,17 +3053,17 @@
         <w:sdtPr>
           <w:id w:val="-426884243"/>
           <w14:checkbox>
-            <w14:checked w14:val="0"/>
-            <w14:checkedState w14:val="2612" w14:font="MS Gothic"/>
-            <w14:uncheckedState w14:val="2610" w14:font="MS Gothic"/>
-          </w14:checkbox>
-        </w:sdtPr>
-        <w:sdtContent>
-          <w:r>
-            <w:rPr>
-              <w:rFonts w:ascii="MS Gothic" w:eastAsia="MS Gothic" w:hAnsi="MS Gothic" w:hint="eastAsia"/>
-            </w:rPr>
-            <w:t>☐</w:t>
+            <w14:checked w14:val="1"/>
+            <w14:checkedState w14:val="2612" w14:font="MS Gothic"/>
+            <w14:uncheckedState w14:val="2610" w14:font="MS Gothic"/>
+          </w14:checkbox>
+        </w:sdtPr>
+        <w:sdtContent>
+          <w:r>
+            <w:rPr>
+              <w:rFonts w:ascii="MS Gothic" w:eastAsia="MS Gothic" w:hAnsi="MS Gothic" w:hint="eastAsia"/>
+            </w:rPr>
+            <w:t>☒</w:t>
           </w:r>
         </w:sdtContent>
       </w:sdt>
@@ -3080,17 +3080,17 @@
         <w:sdtPr>
           <w:id w:val="-1252651825"/>
           <w14:checkbox>
-            <w14:checked w14:val="0"/>
-            <w14:checkedState w14:val="2612" w14:font="MS Gothic"/>
-            <w14:uncheckedState w14:val="2610" w14:font="MS Gothic"/>
-          </w14:checkbox>
-        </w:sdtPr>
-        <w:sdtContent>
-          <w:r>
-            <w:rPr>
-              <w:rFonts w:ascii="MS Gothic" w:eastAsia="MS Gothic" w:hAnsi="MS Gothic" w:hint="eastAsia"/>
-            </w:rPr>
-            <w:t>☐</w:t>
+            <w14:checked w14:val="1"/>
+            <w14:checkedState w14:val="2612" w14:font="MS Gothic"/>
+            <w14:uncheckedState w14:val="2610" w14:font="MS Gothic"/>
+          </w14:checkbox>
+        </w:sdtPr>
+        <w:sdtContent>
+          <w:r>
+            <w:rPr>
+              <w:rFonts w:ascii="MS Gothic" w:eastAsia="MS Gothic" w:hAnsi="MS Gothic" w:hint="eastAsia"/>
+            </w:rPr>
+            <w:t>☒</w:t>
           </w:r>
         </w:sdtContent>
       </w:sdt>
@@ -3107,17 +3107,17 @@
         <w:sdtPr>
           <w:id w:val="-92007752"/>
           <w14:checkbox>
-            <w14:checked w14:val="0"/>
-            <w14:checkedState w14:val="2612" w14:font="MS Gothic"/>
-            <w14:uncheckedState w14:val="2610" w14:font="MS Gothic"/>
-          </w14:checkbox>
-        </w:sdtPr>
-        <w:sdtContent>
-          <w:r>
-            <w:rPr>
-              <w:rFonts w:ascii="MS Gothic" w:eastAsia="MS Gothic" w:hAnsi="MS Gothic" w:hint="eastAsia"/>
-            </w:rPr>
-            <w:t>☐</w:t>
+            <w14:checked w14:val="1"/>
+            <w14:checkedState w14:val="2612" w14:font="MS Gothic"/>
+            <w14:uncheckedState w14:val="2610" w14:font="MS Gothic"/>
+          </w14:checkbox>
+        </w:sdtPr>
+        <w:sdtContent>
+          <w:r>
+            <w:rPr>
+              <w:rFonts w:ascii="MS Gothic" w:eastAsia="MS Gothic" w:hAnsi="MS Gothic" w:hint="eastAsia"/>
+            </w:rPr>
+            <w:t>☒</w:t>
           </w:r>
         </w:sdtContent>
       </w:sdt>
@@ -3134,17 +3134,17 @@
         <w:sdtPr>
           <w:id w:val="-2057687120"/>
           <w14:checkbox>
-            <w14:checked w14:val="0"/>
-            <w14:checkedState w14:val="2612" w14:font="MS Gothic"/>
-            <w14:uncheckedState w14:val="2610" w14:font="MS Gothic"/>
-          </w14:checkbox>
-        </w:sdtPr>
-        <w:sdtContent>
-          <w:r>
-            <w:rPr>
-              <w:rFonts w:ascii="MS Gothic" w:eastAsia="MS Gothic" w:hAnsi="MS Gothic" w:hint="eastAsia"/>
-            </w:rPr>
-            <w:t>☐</w:t>
+            <w14:checked w14:val="1"/>
+            <w14:checkedState w14:val="2612" w14:font="MS Gothic"/>
+            <w14:uncheckedState w14:val="2610" w14:font="MS Gothic"/>
+          </w14:checkbox>
+        </w:sdtPr>
+        <w:sdtContent>
+          <w:r>
+            <w:rPr>
+              <w:rFonts w:ascii="MS Gothic" w:eastAsia="MS Gothic" w:hAnsi="MS Gothic" w:hint="eastAsia"/>
+            </w:rPr>
+            <w:t>☒</w:t>
           </w:r>
         </w:sdtContent>
       </w:sdt>
@@ -3161,17 +3161,17 @@
         <w:sdtPr>
           <w:id w:val="-693918205"/>
           <w14:checkbox>
-            <w14:checked w14:val="0"/>
-            <w14:checkedState w14:val="2612" w14:font="MS Gothic"/>
-            <w14:uncheckedState w14:val="2610" w14:font="MS Gothic"/>
-          </w14:checkbox>
-        </w:sdtPr>
-        <w:sdtContent>
-          <w:r>
-            <w:rPr>
-              <w:rFonts w:ascii="MS Gothic" w:eastAsia="MS Gothic" w:hAnsi="MS Gothic" w:hint="eastAsia"/>
-            </w:rPr>
-            <w:t>☐</w:t>
+            <w14:checked w14:val="1"/>
+            <w14:checkedState w14:val="2612" w14:font="MS Gothic"/>
+            <w14:uncheckedState w14:val="2610" w14:font="MS Gothic"/>
+          </w14:checkbox>
+        </w:sdtPr>
+        <w:sdtContent>
+          <w:r>
+            <w:rPr>
+              <w:rFonts w:ascii="MS Gothic" w:eastAsia="MS Gothic" w:hAnsi="MS Gothic" w:hint="eastAsia"/>
+            </w:rPr>
+            <w:t>☒</w:t>
           </w:r>
         </w:sdtContent>
       </w:sdt>
@@ -3196,17 +3196,17 @@
         <w:sdtPr>
           <w:id w:val="658051238"/>
           <w14:checkbox>
-            <w14:checked w14:val="0"/>
-            <w14:checkedState w14:val="2612" w14:font="MS Gothic"/>
-            <w14:uncheckedState w14:val="2610" w14:font="MS Gothic"/>
-          </w14:checkbox>
-        </w:sdtPr>
-        <w:sdtContent>
-          <w:r>
-            <w:rPr>
-              <w:rFonts w:ascii="MS Gothic" w:eastAsia="MS Gothic" w:hAnsi="MS Gothic" w:hint="eastAsia"/>
-            </w:rPr>
-            <w:t>☐</w:t>
+            <w14:checked w14:val="1"/>
+            <w14:checkedState w14:val="2612" w14:font="MS Gothic"/>
+            <w14:uncheckedState w14:val="2610" w14:font="MS Gothic"/>
+          </w14:checkbox>
+        </w:sdtPr>
+        <w:sdtContent>
+          <w:r>
+            <w:rPr>
+              <w:rFonts w:ascii="MS Gothic" w:eastAsia="MS Gothic" w:hAnsi="MS Gothic" w:hint="eastAsia"/>
+            </w:rPr>
+            <w:t>☒</w:t>
           </w:r>
         </w:sdtContent>
       </w:sdt>

</xml_diff>

<commit_message>
Modified PNG loader for additional palettes
- Color can be constructed with or without clamping the resultant value.
- Fixed the simple shader to work with the textures alpha.
</commit_message>
<xml_diff>
--- a/Docs/PNG Suite Checklist.docx
+++ b/Docs/PNG Suite Checklist.docx
@@ -3252,17 +3252,17 @@
         <w:sdtPr>
           <w:id w:val="-1485310799"/>
           <w14:checkbox>
-            <w14:checked w14:val="0"/>
-            <w14:checkedState w14:val="2612" w14:font="MS Gothic"/>
-            <w14:uncheckedState w14:val="2610" w14:font="MS Gothic"/>
-          </w14:checkbox>
-        </w:sdtPr>
-        <w:sdtContent>
-          <w:r>
-            <w:rPr>
-              <w:rFonts w:ascii="MS Gothic" w:eastAsia="MS Gothic" w:hAnsi="MS Gothic" w:hint="eastAsia"/>
-            </w:rPr>
-            <w:t>☐</w:t>
+            <w14:checked w14:val="1"/>
+            <w14:checkedState w14:val="2612" w14:font="MS Gothic"/>
+            <w14:uncheckedState w14:val="2610" w14:font="MS Gothic"/>
+          </w14:checkbox>
+        </w:sdtPr>
+        <w:sdtContent>
+          <w:r>
+            <w:rPr>
+              <w:rFonts w:ascii="MS Gothic" w:eastAsia="MS Gothic" w:hAnsi="MS Gothic" w:hint="eastAsia"/>
+            </w:rPr>
+            <w:t>☒</w:t>
           </w:r>
         </w:sdtContent>
       </w:sdt>
@@ -3279,17 +3279,17 @@
         <w:sdtPr>
           <w:id w:val="-1895416158"/>
           <w14:checkbox>
-            <w14:checked w14:val="0"/>
-            <w14:checkedState w14:val="2612" w14:font="MS Gothic"/>
-            <w14:uncheckedState w14:val="2610" w14:font="MS Gothic"/>
-          </w14:checkbox>
-        </w:sdtPr>
-        <w:sdtContent>
-          <w:r>
-            <w:rPr>
-              <w:rFonts w:ascii="MS Gothic" w:eastAsia="MS Gothic" w:hAnsi="MS Gothic" w:hint="eastAsia"/>
-            </w:rPr>
-            <w:t>☐</w:t>
+            <w14:checked w14:val="1"/>
+            <w14:checkedState w14:val="2612" w14:font="MS Gothic"/>
+            <w14:uncheckedState w14:val="2610" w14:font="MS Gothic"/>
+          </w14:checkbox>
+        </w:sdtPr>
+        <w:sdtContent>
+          <w:r>
+            <w:rPr>
+              <w:rFonts w:ascii="MS Gothic" w:eastAsia="MS Gothic" w:hAnsi="MS Gothic" w:hint="eastAsia"/>
+            </w:rPr>
+            <w:t>☒</w:t>
           </w:r>
         </w:sdtContent>
       </w:sdt>

</xml_diff>

<commit_message>
Further checked PNG loader
- Additional palettes
- Ancillary chunks
- Chunk order
- ZLib compression
</commit_message>
<xml_diff>
--- a/Docs/PNG Suite Checklist.docx
+++ b/Docs/PNG Suite Checklist.docx
@@ -3306,17 +3306,17 @@
         <w:sdtPr>
           <w:id w:val="1881281929"/>
           <w14:checkbox>
-            <w14:checked w14:val="0"/>
-            <w14:checkedState w14:val="2612" w14:font="MS Gothic"/>
-            <w14:uncheckedState w14:val="2610" w14:font="MS Gothic"/>
-          </w14:checkbox>
-        </w:sdtPr>
-        <w:sdtContent>
-          <w:r>
-            <w:rPr>
-              <w:rFonts w:ascii="MS Gothic" w:eastAsia="MS Gothic" w:hAnsi="MS Gothic" w:hint="eastAsia"/>
-            </w:rPr>
-            <w:t>☐</w:t>
+            <w14:checked w14:val="1"/>
+            <w14:checkedState w14:val="2612" w14:font="MS Gothic"/>
+            <w14:uncheckedState w14:val="2610" w14:font="MS Gothic"/>
+          </w14:checkbox>
+        </w:sdtPr>
+        <w:sdtContent>
+          <w:r>
+            <w:rPr>
+              <w:rFonts w:ascii="MS Gothic" w:eastAsia="MS Gothic" w:hAnsi="MS Gothic" w:hint="eastAsia"/>
+            </w:rPr>
+            <w:t>☒</w:t>
           </w:r>
         </w:sdtContent>
       </w:sdt>
@@ -3333,17 +3333,17 @@
         <w:sdtPr>
           <w:id w:val="423698037"/>
           <w14:checkbox>
-            <w14:checked w14:val="0"/>
-            <w14:checkedState w14:val="2612" w14:font="MS Gothic"/>
-            <w14:uncheckedState w14:val="2610" w14:font="MS Gothic"/>
-          </w14:checkbox>
-        </w:sdtPr>
-        <w:sdtContent>
-          <w:r>
-            <w:rPr>
-              <w:rFonts w:ascii="MS Gothic" w:eastAsia="MS Gothic" w:hAnsi="MS Gothic" w:hint="eastAsia"/>
-            </w:rPr>
-            <w:t>☐</w:t>
+            <w14:checked w14:val="1"/>
+            <w14:checkedState w14:val="2612" w14:font="MS Gothic"/>
+            <w14:uncheckedState w14:val="2610" w14:font="MS Gothic"/>
+          </w14:checkbox>
+        </w:sdtPr>
+        <w:sdtContent>
+          <w:r>
+            <w:rPr>
+              <w:rFonts w:ascii="MS Gothic" w:eastAsia="MS Gothic" w:hAnsi="MS Gothic" w:hint="eastAsia"/>
+            </w:rPr>
+            <w:t>☒</w:t>
           </w:r>
         </w:sdtContent>
       </w:sdt>
@@ -3360,17 +3360,17 @@
         <w:sdtPr>
           <w:id w:val="1732123860"/>
           <w14:checkbox>
-            <w14:checked w14:val="0"/>
-            <w14:checkedState w14:val="2612" w14:font="MS Gothic"/>
-            <w14:uncheckedState w14:val="2610" w14:font="MS Gothic"/>
-          </w14:checkbox>
-        </w:sdtPr>
-        <w:sdtContent>
-          <w:r>
-            <w:rPr>
-              <w:rFonts w:ascii="MS Gothic" w:eastAsia="MS Gothic" w:hAnsi="MS Gothic" w:hint="eastAsia"/>
-            </w:rPr>
-            <w:t>☐</w:t>
+            <w14:checked w14:val="1"/>
+            <w14:checkedState w14:val="2612" w14:font="MS Gothic"/>
+            <w14:uncheckedState w14:val="2610" w14:font="MS Gothic"/>
+          </w14:checkbox>
+        </w:sdtPr>
+        <w:sdtContent>
+          <w:r>
+            <w:rPr>
+              <w:rFonts w:ascii="MS Gothic" w:eastAsia="MS Gothic" w:hAnsi="MS Gothic" w:hint="eastAsia"/>
+            </w:rPr>
+            <w:t>☒</w:t>
           </w:r>
         </w:sdtContent>
       </w:sdt>
@@ -3395,17 +3395,17 @@
         <w:sdtPr>
           <w:id w:val="-379166692"/>
           <w14:checkbox>
-            <w14:checked w14:val="0"/>
-            <w14:checkedState w14:val="2612" w14:font="MS Gothic"/>
-            <w14:uncheckedState w14:val="2610" w14:font="MS Gothic"/>
-          </w14:checkbox>
-        </w:sdtPr>
-        <w:sdtContent>
-          <w:r>
-            <w:rPr>
-              <w:rFonts w:ascii="MS Gothic" w:eastAsia="MS Gothic" w:hAnsi="MS Gothic" w:hint="eastAsia"/>
-            </w:rPr>
-            <w:t>☐</w:t>
+            <w14:checked w14:val="1"/>
+            <w14:checkedState w14:val="2612" w14:font="MS Gothic"/>
+            <w14:uncheckedState w14:val="2610" w14:font="MS Gothic"/>
+          </w14:checkbox>
+        </w:sdtPr>
+        <w:sdtContent>
+          <w:r>
+            <w:rPr>
+              <w:rFonts w:ascii="MS Gothic" w:eastAsia="MS Gothic" w:hAnsi="MS Gothic" w:hint="eastAsia"/>
+            </w:rPr>
+            <w:t>☒</w:t>
           </w:r>
         </w:sdtContent>
       </w:sdt>
@@ -3451,17 +3451,17 @@
         <w:sdtPr>
           <w:id w:val="1562601570"/>
           <w14:checkbox>
-            <w14:checked w14:val="0"/>
-            <w14:checkedState w14:val="2612" w14:font="MS Gothic"/>
-            <w14:uncheckedState w14:val="2610" w14:font="MS Gothic"/>
-          </w14:checkbox>
-        </w:sdtPr>
-        <w:sdtContent>
-          <w:r>
-            <w:rPr>
-              <w:rFonts w:ascii="MS Gothic" w:eastAsia="MS Gothic" w:hAnsi="MS Gothic" w:hint="eastAsia"/>
-            </w:rPr>
-            <w:t>☐</w:t>
+            <w14:checked w14:val="1"/>
+            <w14:checkedState w14:val="2612" w14:font="MS Gothic"/>
+            <w14:uncheckedState w14:val="2610" w14:font="MS Gothic"/>
+          </w14:checkbox>
+        </w:sdtPr>
+        <w:sdtContent>
+          <w:r>
+            <w:rPr>
+              <w:rFonts w:ascii="MS Gothic" w:eastAsia="MS Gothic" w:hAnsi="MS Gothic" w:hint="eastAsia"/>
+            </w:rPr>
+            <w:t>☒</w:t>
           </w:r>
         </w:sdtContent>
       </w:sdt>
@@ -3475,17 +3475,17 @@
         <w:sdtPr>
           <w:id w:val="-447777963"/>
           <w14:checkbox>
-            <w14:checked w14:val="0"/>
-            <w14:checkedState w14:val="2612" w14:font="MS Gothic"/>
-            <w14:uncheckedState w14:val="2610" w14:font="MS Gothic"/>
-          </w14:checkbox>
-        </w:sdtPr>
-        <w:sdtContent>
-          <w:r>
-            <w:rPr>
-              <w:rFonts w:ascii="MS Gothic" w:eastAsia="MS Gothic" w:hAnsi="MS Gothic" w:hint="eastAsia"/>
-            </w:rPr>
-            <w:t>☐</w:t>
+            <w14:checked w14:val="1"/>
+            <w14:checkedState w14:val="2612" w14:font="MS Gothic"/>
+            <w14:uncheckedState w14:val="2610" w14:font="MS Gothic"/>
+          </w14:checkbox>
+        </w:sdtPr>
+        <w:sdtContent>
+          <w:r>
+            <w:rPr>
+              <w:rFonts w:ascii="MS Gothic" w:eastAsia="MS Gothic" w:hAnsi="MS Gothic" w:hint="eastAsia"/>
+            </w:rPr>
+            <w:t>☒</w:t>
           </w:r>
         </w:sdtContent>
       </w:sdt>
@@ -3499,17 +3499,17 @@
         <w:sdtPr>
           <w:id w:val="939805650"/>
           <w14:checkbox>
-            <w14:checked w14:val="0"/>
-            <w14:checkedState w14:val="2612" w14:font="MS Gothic"/>
-            <w14:uncheckedState w14:val="2610" w14:font="MS Gothic"/>
-          </w14:checkbox>
-        </w:sdtPr>
-        <w:sdtContent>
-          <w:r>
-            <w:rPr>
-              <w:rFonts w:ascii="MS Gothic" w:eastAsia="MS Gothic" w:hAnsi="MS Gothic" w:hint="eastAsia"/>
-            </w:rPr>
-            <w:t>☐</w:t>
+            <w14:checked w14:val="1"/>
+            <w14:checkedState w14:val="2612" w14:font="MS Gothic"/>
+            <w14:uncheckedState w14:val="2610" w14:font="MS Gothic"/>
+          </w14:checkbox>
+        </w:sdtPr>
+        <w:sdtContent>
+          <w:r>
+            <w:rPr>
+              <w:rFonts w:ascii="MS Gothic" w:eastAsia="MS Gothic" w:hAnsi="MS Gothic" w:hint="eastAsia"/>
+            </w:rPr>
+            <w:t>☒</w:t>
           </w:r>
         </w:sdtContent>
       </w:sdt>
@@ -3523,17 +3523,17 @@
         <w:sdtPr>
           <w:id w:val="420148174"/>
           <w14:checkbox>
-            <w14:checked w14:val="0"/>
-            <w14:checkedState w14:val="2612" w14:font="MS Gothic"/>
-            <w14:uncheckedState w14:val="2610" w14:font="MS Gothic"/>
-          </w14:checkbox>
-        </w:sdtPr>
-        <w:sdtContent>
-          <w:r>
-            <w:rPr>
-              <w:rFonts w:ascii="MS Gothic" w:eastAsia="MS Gothic" w:hAnsi="MS Gothic" w:hint="eastAsia"/>
-            </w:rPr>
-            <w:t>☐</w:t>
+            <w14:checked w14:val="1"/>
+            <w14:checkedState w14:val="2612" w14:font="MS Gothic"/>
+            <w14:uncheckedState w14:val="2610" w14:font="MS Gothic"/>
+          </w14:checkbox>
+        </w:sdtPr>
+        <w:sdtContent>
+          <w:r>
+            <w:rPr>
+              <w:rFonts w:ascii="MS Gothic" w:eastAsia="MS Gothic" w:hAnsi="MS Gothic" w:hint="eastAsia"/>
+            </w:rPr>
+            <w:t>☒</w:t>
           </w:r>
         </w:sdtContent>
       </w:sdt>
@@ -3547,17 +3547,17 @@
         <w:sdtPr>
           <w:id w:val="1844894346"/>
           <w14:checkbox>
-            <w14:checked w14:val="0"/>
-            <w14:checkedState w14:val="2612" w14:font="MS Gothic"/>
-            <w14:uncheckedState w14:val="2610" w14:font="MS Gothic"/>
-          </w14:checkbox>
-        </w:sdtPr>
-        <w:sdtContent>
-          <w:r>
-            <w:rPr>
-              <w:rFonts w:ascii="MS Gothic" w:eastAsia="MS Gothic" w:hAnsi="MS Gothic" w:hint="eastAsia"/>
-            </w:rPr>
-            <w:t>☐</w:t>
+            <w14:checked w14:val="1"/>
+            <w14:checkedState w14:val="2612" w14:font="MS Gothic"/>
+            <w14:uncheckedState w14:val="2610" w14:font="MS Gothic"/>
+          </w14:checkbox>
+        </w:sdtPr>
+        <w:sdtContent>
+          <w:r>
+            <w:rPr>
+              <w:rFonts w:ascii="MS Gothic" w:eastAsia="MS Gothic" w:hAnsi="MS Gothic" w:hint="eastAsia"/>
+            </w:rPr>
+            <w:t>☒</w:t>
           </w:r>
         </w:sdtContent>
       </w:sdt>
@@ -3571,17 +3571,17 @@
         <w:sdtPr>
           <w:id w:val="146563994"/>
           <w14:checkbox>
-            <w14:checked w14:val="0"/>
-            <w14:checkedState w14:val="2612" w14:font="MS Gothic"/>
-            <w14:uncheckedState w14:val="2610" w14:font="MS Gothic"/>
-          </w14:checkbox>
-        </w:sdtPr>
-        <w:sdtContent>
-          <w:r>
-            <w:rPr>
-              <w:rFonts w:ascii="MS Gothic" w:eastAsia="MS Gothic" w:hAnsi="MS Gothic" w:hint="eastAsia"/>
-            </w:rPr>
-            <w:t>☐</w:t>
+            <w14:checked w14:val="1"/>
+            <w14:checkedState w14:val="2612" w14:font="MS Gothic"/>
+            <w14:uncheckedState w14:val="2610" w14:font="MS Gothic"/>
+          </w14:checkbox>
+        </w:sdtPr>
+        <w:sdtContent>
+          <w:r>
+            <w:rPr>
+              <w:rFonts w:ascii="MS Gothic" w:eastAsia="MS Gothic" w:hAnsi="MS Gothic" w:hint="eastAsia"/>
+            </w:rPr>
+            <w:t>☒</w:t>
           </w:r>
         </w:sdtContent>
       </w:sdt>
@@ -3595,17 +3595,17 @@
         <w:sdtPr>
           <w:id w:val="2022498034"/>
           <w14:checkbox>
-            <w14:checked w14:val="0"/>
-            <w14:checkedState w14:val="2612" w14:font="MS Gothic"/>
-            <w14:uncheckedState w14:val="2610" w14:font="MS Gothic"/>
-          </w14:checkbox>
-        </w:sdtPr>
-        <w:sdtContent>
-          <w:r>
-            <w:rPr>
-              <w:rFonts w:ascii="MS Gothic" w:eastAsia="MS Gothic" w:hAnsi="MS Gothic" w:hint="eastAsia"/>
-            </w:rPr>
-            <w:t>☐</w:t>
+            <w14:checked w14:val="1"/>
+            <w14:checkedState w14:val="2612" w14:font="MS Gothic"/>
+            <w14:uncheckedState w14:val="2610" w14:font="MS Gothic"/>
+          </w14:checkbox>
+        </w:sdtPr>
+        <w:sdtContent>
+          <w:r>
+            <w:rPr>
+              <w:rFonts w:ascii="MS Gothic" w:eastAsia="MS Gothic" w:hAnsi="MS Gothic" w:hint="eastAsia"/>
+            </w:rPr>
+            <w:t>☒</w:t>
           </w:r>
         </w:sdtContent>
       </w:sdt>
@@ -3619,17 +3619,17 @@
         <w:sdtPr>
           <w:id w:val="1575321296"/>
           <w14:checkbox>
-            <w14:checked w14:val="0"/>
-            <w14:checkedState w14:val="2612" w14:font="MS Gothic"/>
-            <w14:uncheckedState w14:val="2610" w14:font="MS Gothic"/>
-          </w14:checkbox>
-        </w:sdtPr>
-        <w:sdtContent>
-          <w:r>
-            <w:rPr>
-              <w:rFonts w:ascii="MS Gothic" w:eastAsia="MS Gothic" w:hAnsi="MS Gothic" w:hint="eastAsia"/>
-            </w:rPr>
-            <w:t>☐</w:t>
+            <w14:checked w14:val="1"/>
+            <w14:checkedState w14:val="2612" w14:font="MS Gothic"/>
+            <w14:uncheckedState w14:val="2610" w14:font="MS Gothic"/>
+          </w14:checkbox>
+        </w:sdtPr>
+        <w:sdtContent>
+          <w:r>
+            <w:rPr>
+              <w:rFonts w:ascii="MS Gothic" w:eastAsia="MS Gothic" w:hAnsi="MS Gothic" w:hint="eastAsia"/>
+            </w:rPr>
+            <w:t>☒</w:t>
           </w:r>
         </w:sdtContent>
       </w:sdt>
@@ -3643,17 +3643,17 @@
         <w:sdtPr>
           <w:id w:val="124674468"/>
           <w14:checkbox>
-            <w14:checked w14:val="0"/>
-            <w14:checkedState w14:val="2612" w14:font="MS Gothic"/>
-            <w14:uncheckedState w14:val="2610" w14:font="MS Gothic"/>
-          </w14:checkbox>
-        </w:sdtPr>
-        <w:sdtContent>
-          <w:r>
-            <w:rPr>
-              <w:rFonts w:ascii="MS Gothic" w:eastAsia="MS Gothic" w:hAnsi="MS Gothic" w:hint="eastAsia"/>
-            </w:rPr>
-            <w:t>☐</w:t>
+            <w14:checked w14:val="1"/>
+            <w14:checkedState w14:val="2612" w14:font="MS Gothic"/>
+            <w14:uncheckedState w14:val="2610" w14:font="MS Gothic"/>
+          </w14:checkbox>
+        </w:sdtPr>
+        <w:sdtContent>
+          <w:r>
+            <w:rPr>
+              <w:rFonts w:ascii="MS Gothic" w:eastAsia="MS Gothic" w:hAnsi="MS Gothic" w:hint="eastAsia"/>
+            </w:rPr>
+            <w:t>☒</w:t>
           </w:r>
         </w:sdtContent>
       </w:sdt>
@@ -3667,17 +3667,17 @@
         <w:sdtPr>
           <w:id w:val="2142530174"/>
           <w14:checkbox>
-            <w14:checked w14:val="0"/>
-            <w14:checkedState w14:val="2612" w14:font="MS Gothic"/>
-            <w14:uncheckedState w14:val="2610" w14:font="MS Gothic"/>
-          </w14:checkbox>
-        </w:sdtPr>
-        <w:sdtContent>
-          <w:r>
-            <w:rPr>
-              <w:rFonts w:ascii="MS Gothic" w:eastAsia="MS Gothic" w:hAnsi="MS Gothic" w:hint="eastAsia"/>
-            </w:rPr>
-            <w:t>☐</w:t>
+            <w14:checked w14:val="1"/>
+            <w14:checkedState w14:val="2612" w14:font="MS Gothic"/>
+            <w14:uncheckedState w14:val="2610" w14:font="MS Gothic"/>
+          </w14:checkbox>
+        </w:sdtPr>
+        <w:sdtContent>
+          <w:r>
+            <w:rPr>
+              <w:rFonts w:ascii="MS Gothic" w:eastAsia="MS Gothic" w:hAnsi="MS Gothic" w:hint="eastAsia"/>
+            </w:rPr>
+            <w:t>☒</w:t>
           </w:r>
         </w:sdtContent>
       </w:sdt>
@@ -3691,17 +3691,17 @@
         <w:sdtPr>
           <w:id w:val="-2021766106"/>
           <w14:checkbox>
-            <w14:checked w14:val="0"/>
-            <w14:checkedState w14:val="2612" w14:font="MS Gothic"/>
-            <w14:uncheckedState w14:val="2610" w14:font="MS Gothic"/>
-          </w14:checkbox>
-        </w:sdtPr>
-        <w:sdtContent>
-          <w:r>
-            <w:rPr>
-              <w:rFonts w:ascii="MS Gothic" w:eastAsia="MS Gothic" w:hAnsi="MS Gothic" w:hint="eastAsia"/>
-            </w:rPr>
-            <w:t>☐</w:t>
+            <w14:checked w14:val="1"/>
+            <w14:checkedState w14:val="2612" w14:font="MS Gothic"/>
+            <w14:uncheckedState w14:val="2610" w14:font="MS Gothic"/>
+          </w14:checkbox>
+        </w:sdtPr>
+        <w:sdtContent>
+          <w:r>
+            <w:rPr>
+              <w:rFonts w:ascii="MS Gothic" w:eastAsia="MS Gothic" w:hAnsi="MS Gothic" w:hint="eastAsia"/>
+            </w:rPr>
+            <w:t>☒</w:t>
           </w:r>
         </w:sdtContent>
       </w:sdt>
@@ -3715,17 +3715,17 @@
         <w:sdtPr>
           <w:id w:val="-642353018"/>
           <w14:checkbox>
-            <w14:checked w14:val="0"/>
-            <w14:checkedState w14:val="2612" w14:font="MS Gothic"/>
-            <w14:uncheckedState w14:val="2610" w14:font="MS Gothic"/>
-          </w14:checkbox>
-        </w:sdtPr>
-        <w:sdtContent>
-          <w:r>
-            <w:rPr>
-              <w:rFonts w:ascii="MS Gothic" w:eastAsia="MS Gothic" w:hAnsi="MS Gothic" w:hint="eastAsia"/>
-            </w:rPr>
-            <w:t>☐</w:t>
+            <w14:checked w14:val="1"/>
+            <w14:checkedState w14:val="2612" w14:font="MS Gothic"/>
+            <w14:uncheckedState w14:val="2610" w14:font="MS Gothic"/>
+          </w14:checkbox>
+        </w:sdtPr>
+        <w:sdtContent>
+          <w:r>
+            <w:rPr>
+              <w:rFonts w:ascii="MS Gothic" w:eastAsia="MS Gothic" w:hAnsi="MS Gothic" w:hint="eastAsia"/>
+            </w:rPr>
+            <w:t>☒</w:t>
           </w:r>
         </w:sdtContent>
       </w:sdt>
@@ -3739,17 +3739,17 @@
         <w:sdtPr>
           <w:id w:val="-1228999781"/>
           <w14:checkbox>
-            <w14:checked w14:val="0"/>
-            <w14:checkedState w14:val="2612" w14:font="MS Gothic"/>
-            <w14:uncheckedState w14:val="2610" w14:font="MS Gothic"/>
-          </w14:checkbox>
-        </w:sdtPr>
-        <w:sdtContent>
-          <w:r>
-            <w:rPr>
-              <w:rFonts w:ascii="MS Gothic" w:eastAsia="MS Gothic" w:hAnsi="MS Gothic" w:hint="eastAsia"/>
-            </w:rPr>
-            <w:t>☐</w:t>
+            <w14:checked w14:val="1"/>
+            <w14:checkedState w14:val="2612" w14:font="MS Gothic"/>
+            <w14:uncheckedState w14:val="2610" w14:font="MS Gothic"/>
+          </w14:checkbox>
+        </w:sdtPr>
+        <w:sdtContent>
+          <w:r>
+            <w:rPr>
+              <w:rFonts w:ascii="MS Gothic" w:eastAsia="MS Gothic" w:hAnsi="MS Gothic" w:hint="eastAsia"/>
+            </w:rPr>
+            <w:t>☒</w:t>
           </w:r>
         </w:sdtContent>
       </w:sdt>
@@ -3763,17 +3763,17 @@
         <w:sdtPr>
           <w:id w:val="2104992424"/>
           <w14:checkbox>
-            <w14:checked w14:val="0"/>
-            <w14:checkedState w14:val="2612" w14:font="MS Gothic"/>
-            <w14:uncheckedState w14:val="2610" w14:font="MS Gothic"/>
-          </w14:checkbox>
-        </w:sdtPr>
-        <w:sdtContent>
-          <w:r>
-            <w:rPr>
-              <w:rFonts w:ascii="MS Gothic" w:eastAsia="MS Gothic" w:hAnsi="MS Gothic" w:hint="eastAsia"/>
-            </w:rPr>
-            <w:t>☐</w:t>
+            <w14:checked w14:val="1"/>
+            <w14:checkedState w14:val="2612" w14:font="MS Gothic"/>
+            <w14:uncheckedState w14:val="2610" w14:font="MS Gothic"/>
+          </w14:checkbox>
+        </w:sdtPr>
+        <w:sdtContent>
+          <w:r>
+            <w:rPr>
+              <w:rFonts w:ascii="MS Gothic" w:eastAsia="MS Gothic" w:hAnsi="MS Gothic" w:hint="eastAsia"/>
+            </w:rPr>
+            <w:t>☒</w:t>
           </w:r>
         </w:sdtContent>
       </w:sdt>
@@ -3787,17 +3787,17 @@
         <w:sdtPr>
           <w:id w:val="-185760808"/>
           <w14:checkbox>
-            <w14:checked w14:val="0"/>
-            <w14:checkedState w14:val="2612" w14:font="MS Gothic"/>
-            <w14:uncheckedState w14:val="2610" w14:font="MS Gothic"/>
-          </w14:checkbox>
-        </w:sdtPr>
-        <w:sdtContent>
-          <w:r>
-            <w:rPr>
-              <w:rFonts w:ascii="MS Gothic" w:eastAsia="MS Gothic" w:hAnsi="MS Gothic" w:hint="eastAsia"/>
-            </w:rPr>
-            <w:t>☐</w:t>
+            <w14:checked w14:val="1"/>
+            <w14:checkedState w14:val="2612" w14:font="MS Gothic"/>
+            <w14:uncheckedState w14:val="2610" w14:font="MS Gothic"/>
+          </w14:checkbox>
+        </w:sdtPr>
+        <w:sdtContent>
+          <w:r>
+            <w:rPr>
+              <w:rFonts w:ascii="MS Gothic" w:eastAsia="MS Gothic" w:hAnsi="MS Gothic" w:hint="eastAsia"/>
+            </w:rPr>
+            <w:t>☒</w:t>
           </w:r>
         </w:sdtContent>
       </w:sdt>
@@ -3811,17 +3811,17 @@
         <w:sdtPr>
           <w:id w:val="-980693820"/>
           <w14:checkbox>
-            <w14:checked w14:val="0"/>
-            <w14:checkedState w14:val="2612" w14:font="MS Gothic"/>
-            <w14:uncheckedState w14:val="2610" w14:font="MS Gothic"/>
-          </w14:checkbox>
-        </w:sdtPr>
-        <w:sdtContent>
-          <w:r>
-            <w:rPr>
-              <w:rFonts w:ascii="MS Gothic" w:eastAsia="MS Gothic" w:hAnsi="MS Gothic" w:hint="eastAsia"/>
-            </w:rPr>
-            <w:t>☐</w:t>
+            <w14:checked w14:val="1"/>
+            <w14:checkedState w14:val="2612" w14:font="MS Gothic"/>
+            <w14:uncheckedState w14:val="2610" w14:font="MS Gothic"/>
+          </w14:checkbox>
+        </w:sdtPr>
+        <w:sdtContent>
+          <w:r>
+            <w:rPr>
+              <w:rFonts w:ascii="MS Gothic" w:eastAsia="MS Gothic" w:hAnsi="MS Gothic" w:hint="eastAsia"/>
+            </w:rPr>
+            <w:t>☒</w:t>
           </w:r>
         </w:sdtContent>
       </w:sdt>
@@ -3835,17 +3835,17 @@
         <w:sdtPr>
           <w:id w:val="-1087149241"/>
           <w14:checkbox>
-            <w14:checked w14:val="0"/>
-            <w14:checkedState w14:val="2612" w14:font="MS Gothic"/>
-            <w14:uncheckedState w14:val="2610" w14:font="MS Gothic"/>
-          </w14:checkbox>
-        </w:sdtPr>
-        <w:sdtContent>
-          <w:r>
-            <w:rPr>
-              <w:rFonts w:ascii="MS Gothic" w:eastAsia="MS Gothic" w:hAnsi="MS Gothic" w:hint="eastAsia"/>
-            </w:rPr>
-            <w:t>☐</w:t>
+            <w14:checked w14:val="1"/>
+            <w14:checkedState w14:val="2612" w14:font="MS Gothic"/>
+            <w14:uncheckedState w14:val="2610" w14:font="MS Gothic"/>
+          </w14:checkbox>
+        </w:sdtPr>
+        <w:sdtContent>
+          <w:r>
+            <w:rPr>
+              <w:rFonts w:ascii="MS Gothic" w:eastAsia="MS Gothic" w:hAnsi="MS Gothic" w:hint="eastAsia"/>
+            </w:rPr>
+            <w:t>☒</w:t>
           </w:r>
         </w:sdtContent>
       </w:sdt>
@@ -3859,17 +3859,17 @@
         <w:sdtPr>
           <w:id w:val="-323508948"/>
           <w14:checkbox>
-            <w14:checked w14:val="0"/>
-            <w14:checkedState w14:val="2612" w14:font="MS Gothic"/>
-            <w14:uncheckedState w14:val="2610" w14:font="MS Gothic"/>
-          </w14:checkbox>
-        </w:sdtPr>
-        <w:sdtContent>
-          <w:r>
-            <w:rPr>
-              <w:rFonts w:ascii="MS Gothic" w:eastAsia="MS Gothic" w:hAnsi="MS Gothic" w:hint="eastAsia"/>
-            </w:rPr>
-            <w:t>☐</w:t>
+            <w14:checked w14:val="1"/>
+            <w14:checkedState w14:val="2612" w14:font="MS Gothic"/>
+            <w14:uncheckedState w14:val="2610" w14:font="MS Gothic"/>
+          </w14:checkbox>
+        </w:sdtPr>
+        <w:sdtContent>
+          <w:r>
+            <w:rPr>
+              <w:rFonts w:ascii="MS Gothic" w:eastAsia="MS Gothic" w:hAnsi="MS Gothic" w:hint="eastAsia"/>
+            </w:rPr>
+            <w:t>☒</w:t>
           </w:r>
         </w:sdtContent>
       </w:sdt>
@@ -3883,17 +3883,17 @@
         <w:sdtPr>
           <w:id w:val="1462386259"/>
           <w14:checkbox>
-            <w14:checked w14:val="0"/>
-            <w14:checkedState w14:val="2612" w14:font="MS Gothic"/>
-            <w14:uncheckedState w14:val="2610" w14:font="MS Gothic"/>
-          </w14:checkbox>
-        </w:sdtPr>
-        <w:sdtContent>
-          <w:r>
-            <w:rPr>
-              <w:rFonts w:ascii="MS Gothic" w:eastAsia="MS Gothic" w:hAnsi="MS Gothic" w:hint="eastAsia"/>
-            </w:rPr>
-            <w:t>☐</w:t>
+            <w14:checked w14:val="1"/>
+            <w14:checkedState w14:val="2612" w14:font="MS Gothic"/>
+            <w14:uncheckedState w14:val="2610" w14:font="MS Gothic"/>
+          </w14:checkbox>
+        </w:sdtPr>
+        <w:sdtContent>
+          <w:r>
+            <w:rPr>
+              <w:rFonts w:ascii="MS Gothic" w:eastAsia="MS Gothic" w:hAnsi="MS Gothic" w:hint="eastAsia"/>
+            </w:rPr>
+            <w:t>☒</w:t>
           </w:r>
         </w:sdtContent>
       </w:sdt>
@@ -3907,17 +3907,17 @@
         <w:sdtPr>
           <w:id w:val="-1856949086"/>
           <w14:checkbox>
-            <w14:checked w14:val="0"/>
-            <w14:checkedState w14:val="2612" w14:font="MS Gothic"/>
-            <w14:uncheckedState w14:val="2610" w14:font="MS Gothic"/>
-          </w14:checkbox>
-        </w:sdtPr>
-        <w:sdtContent>
-          <w:r>
-            <w:rPr>
-              <w:rFonts w:ascii="MS Gothic" w:eastAsia="MS Gothic" w:hAnsi="MS Gothic" w:hint="eastAsia"/>
-            </w:rPr>
-            <w:t>☐</w:t>
+            <w14:checked w14:val="1"/>
+            <w14:checkedState w14:val="2612" w14:font="MS Gothic"/>
+            <w14:uncheckedState w14:val="2610" w14:font="MS Gothic"/>
+          </w14:checkbox>
+        </w:sdtPr>
+        <w:sdtContent>
+          <w:r>
+            <w:rPr>
+              <w:rFonts w:ascii="MS Gothic" w:eastAsia="MS Gothic" w:hAnsi="MS Gothic" w:hint="eastAsia"/>
+            </w:rPr>
+            <w:t>☒</w:t>
           </w:r>
         </w:sdtContent>
       </w:sdt>
@@ -3931,17 +3931,17 @@
         <w:sdtPr>
           <w:id w:val="1333338046"/>
           <w14:checkbox>
-            <w14:checked w14:val="0"/>
-            <w14:checkedState w14:val="2612" w14:font="MS Gothic"/>
-            <w14:uncheckedState w14:val="2610" w14:font="MS Gothic"/>
-          </w14:checkbox>
-        </w:sdtPr>
-        <w:sdtContent>
-          <w:r>
-            <w:rPr>
-              <w:rFonts w:ascii="MS Gothic" w:eastAsia="MS Gothic" w:hAnsi="MS Gothic" w:hint="eastAsia"/>
-            </w:rPr>
-            <w:t>☐</w:t>
+            <w14:checked w14:val="1"/>
+            <w14:checkedState w14:val="2612" w14:font="MS Gothic"/>
+            <w14:uncheckedState w14:val="2610" w14:font="MS Gothic"/>
+          </w14:checkbox>
+        </w:sdtPr>
+        <w:sdtContent>
+          <w:r>
+            <w:rPr>
+              <w:rFonts w:ascii="MS Gothic" w:eastAsia="MS Gothic" w:hAnsi="MS Gothic" w:hint="eastAsia"/>
+            </w:rPr>
+            <w:t>☒</w:t>
           </w:r>
         </w:sdtContent>
       </w:sdt>
@@ -3955,17 +3955,17 @@
         <w:sdtPr>
           <w:id w:val="2130505661"/>
           <w14:checkbox>
-            <w14:checked w14:val="0"/>
-            <w14:checkedState w14:val="2612" w14:font="MS Gothic"/>
-            <w14:uncheckedState w14:val="2610" w14:font="MS Gothic"/>
-          </w14:checkbox>
-        </w:sdtPr>
-        <w:sdtContent>
-          <w:r>
-            <w:rPr>
-              <w:rFonts w:ascii="MS Gothic" w:eastAsia="MS Gothic" w:hAnsi="MS Gothic" w:hint="eastAsia"/>
-            </w:rPr>
-            <w:t>☐</w:t>
+            <w14:checked w14:val="1"/>
+            <w14:checkedState w14:val="2612" w14:font="MS Gothic"/>
+            <w14:uncheckedState w14:val="2610" w14:font="MS Gothic"/>
+          </w14:checkbox>
+        </w:sdtPr>
+        <w:sdtContent>
+          <w:r>
+            <w:rPr>
+              <w:rFonts w:ascii="MS Gothic" w:eastAsia="MS Gothic" w:hAnsi="MS Gothic" w:hint="eastAsia"/>
+            </w:rPr>
+            <w:t>☒</w:t>
           </w:r>
         </w:sdtContent>
       </w:sdt>
@@ -3979,17 +3979,17 @@
         <w:sdtPr>
           <w:id w:val="828478602"/>
           <w14:checkbox>
-            <w14:checked w14:val="0"/>
-            <w14:checkedState w14:val="2612" w14:font="MS Gothic"/>
-            <w14:uncheckedState w14:val="2610" w14:font="MS Gothic"/>
-          </w14:checkbox>
-        </w:sdtPr>
-        <w:sdtContent>
-          <w:r>
-            <w:rPr>
-              <w:rFonts w:ascii="MS Gothic" w:eastAsia="MS Gothic" w:hAnsi="MS Gothic" w:hint="eastAsia"/>
-            </w:rPr>
-            <w:t>☐</w:t>
+            <w14:checked w14:val="1"/>
+            <w14:checkedState w14:val="2612" w14:font="MS Gothic"/>
+            <w14:uncheckedState w14:val="2610" w14:font="MS Gothic"/>
+          </w14:checkbox>
+        </w:sdtPr>
+        <w:sdtContent>
+          <w:r>
+            <w:rPr>
+              <w:rFonts w:ascii="MS Gothic" w:eastAsia="MS Gothic" w:hAnsi="MS Gothic" w:hint="eastAsia"/>
+            </w:rPr>
+            <w:t>☒</w:t>
           </w:r>
         </w:sdtContent>
       </w:sdt>
@@ -4003,17 +4003,17 @@
         <w:sdtPr>
           <w:id w:val="-1150058367"/>
           <w14:checkbox>
-            <w14:checked w14:val="0"/>
-            <w14:checkedState w14:val="2612" w14:font="MS Gothic"/>
-            <w14:uncheckedState w14:val="2610" w14:font="MS Gothic"/>
-          </w14:checkbox>
-        </w:sdtPr>
-        <w:sdtContent>
-          <w:r>
-            <w:rPr>
-              <w:rFonts w:ascii="MS Gothic" w:eastAsia="MS Gothic" w:hAnsi="MS Gothic" w:hint="eastAsia"/>
-            </w:rPr>
-            <w:t>☐</w:t>
+            <w14:checked w14:val="1"/>
+            <w14:checkedState w14:val="2612" w14:font="MS Gothic"/>
+            <w14:uncheckedState w14:val="2610" w14:font="MS Gothic"/>
+          </w14:checkbox>
+        </w:sdtPr>
+        <w:sdtContent>
+          <w:r>
+            <w:rPr>
+              <w:rFonts w:ascii="MS Gothic" w:eastAsia="MS Gothic" w:hAnsi="MS Gothic" w:hint="eastAsia"/>
+            </w:rPr>
+            <w:t>☒</w:t>
           </w:r>
         </w:sdtContent>
       </w:sdt>
@@ -4027,17 +4027,17 @@
         <w:sdtPr>
           <w:id w:val="-1303761156"/>
           <w14:checkbox>
-            <w14:checked w14:val="0"/>
-            <w14:checkedState w14:val="2612" w14:font="MS Gothic"/>
-            <w14:uncheckedState w14:val="2610" w14:font="MS Gothic"/>
-          </w14:checkbox>
-        </w:sdtPr>
-        <w:sdtContent>
-          <w:r>
-            <w:rPr>
-              <w:rFonts w:ascii="MS Gothic" w:eastAsia="MS Gothic" w:hAnsi="MS Gothic" w:hint="eastAsia"/>
-            </w:rPr>
-            <w:t>☐</w:t>
+            <w14:checked w14:val="1"/>
+            <w14:checkedState w14:val="2612" w14:font="MS Gothic"/>
+            <w14:uncheckedState w14:val="2610" w14:font="MS Gothic"/>
+          </w14:checkbox>
+        </w:sdtPr>
+        <w:sdtContent>
+          <w:r>
+            <w:rPr>
+              <w:rFonts w:ascii="MS Gothic" w:eastAsia="MS Gothic" w:hAnsi="MS Gothic" w:hint="eastAsia"/>
+            </w:rPr>
+            <w:t>☒</w:t>
           </w:r>
         </w:sdtContent>
       </w:sdt>
@@ -4051,17 +4051,17 @@
         <w:sdtPr>
           <w:id w:val="-384945346"/>
           <w14:checkbox>
-            <w14:checked w14:val="0"/>
-            <w14:checkedState w14:val="2612" w14:font="MS Gothic"/>
-            <w14:uncheckedState w14:val="2610" w14:font="MS Gothic"/>
-          </w14:checkbox>
-        </w:sdtPr>
-        <w:sdtContent>
-          <w:r>
-            <w:rPr>
-              <w:rFonts w:ascii="MS Gothic" w:eastAsia="MS Gothic" w:hAnsi="MS Gothic" w:hint="eastAsia"/>
-            </w:rPr>
-            <w:t>☐</w:t>
+            <w14:checked w14:val="1"/>
+            <w14:checkedState w14:val="2612" w14:font="MS Gothic"/>
+            <w14:uncheckedState w14:val="2610" w14:font="MS Gothic"/>
+          </w14:checkbox>
+        </w:sdtPr>
+        <w:sdtContent>
+          <w:r>
+            <w:rPr>
+              <w:rFonts w:ascii="MS Gothic" w:eastAsia="MS Gothic" w:hAnsi="MS Gothic" w:hint="eastAsia"/>
+            </w:rPr>
+            <w:t>☒</w:t>
           </w:r>
         </w:sdtContent>
       </w:sdt>
@@ -4104,17 +4104,17 @@
         <w:sdtPr>
           <w:id w:val="-1089454761"/>
           <w14:checkbox>
-            <w14:checked w14:val="0"/>
-            <w14:checkedState w14:val="2612" w14:font="MS Gothic"/>
-            <w14:uncheckedState w14:val="2610" w14:font="MS Gothic"/>
-          </w14:checkbox>
-        </w:sdtPr>
-        <w:sdtContent>
-          <w:r>
-            <w:rPr>
-              <w:rFonts w:ascii="MS Gothic" w:eastAsia="MS Gothic" w:hAnsi="MS Gothic" w:hint="eastAsia"/>
-            </w:rPr>
-            <w:t>☐</w:t>
+            <w14:checked w14:val="1"/>
+            <w14:checkedState w14:val="2612" w14:font="MS Gothic"/>
+            <w14:uncheckedState w14:val="2610" w14:font="MS Gothic"/>
+          </w14:checkbox>
+        </w:sdtPr>
+        <w:sdtContent>
+          <w:r>
+            <w:rPr>
+              <w:rFonts w:ascii="MS Gothic" w:eastAsia="MS Gothic" w:hAnsi="MS Gothic" w:hint="eastAsia"/>
+            </w:rPr>
+            <w:t>☒</w:t>
           </w:r>
         </w:sdtContent>
       </w:sdt>
@@ -4131,17 +4131,17 @@
         <w:sdtPr>
           <w:id w:val="-1419165274"/>
           <w14:checkbox>
-            <w14:checked w14:val="0"/>
-            <w14:checkedState w14:val="2612" w14:font="MS Gothic"/>
-            <w14:uncheckedState w14:val="2610" w14:font="MS Gothic"/>
-          </w14:checkbox>
-        </w:sdtPr>
-        <w:sdtContent>
-          <w:r>
-            <w:rPr>
-              <w:rFonts w:ascii="MS Gothic" w:eastAsia="MS Gothic" w:hAnsi="MS Gothic" w:hint="eastAsia"/>
-            </w:rPr>
-            <w:t>☐</w:t>
+            <w14:checked w14:val="1"/>
+            <w14:checkedState w14:val="2612" w14:font="MS Gothic"/>
+            <w14:uncheckedState w14:val="2610" w14:font="MS Gothic"/>
+          </w14:checkbox>
+        </w:sdtPr>
+        <w:sdtContent>
+          <w:r>
+            <w:rPr>
+              <w:rFonts w:ascii="MS Gothic" w:eastAsia="MS Gothic" w:hAnsi="MS Gothic" w:hint="eastAsia"/>
+            </w:rPr>
+            <w:t>☒</w:t>
           </w:r>
         </w:sdtContent>
       </w:sdt>
@@ -4158,17 +4158,17 @@
         <w:sdtPr>
           <w:id w:val="-770084166"/>
           <w14:checkbox>
-            <w14:checked w14:val="0"/>
-            <w14:checkedState w14:val="2612" w14:font="MS Gothic"/>
-            <w14:uncheckedState w14:val="2610" w14:font="MS Gothic"/>
-          </w14:checkbox>
-        </w:sdtPr>
-        <w:sdtContent>
-          <w:r>
-            <w:rPr>
-              <w:rFonts w:ascii="MS Gothic" w:eastAsia="MS Gothic" w:hAnsi="MS Gothic" w:hint="eastAsia"/>
-            </w:rPr>
-            <w:t>☐</w:t>
+            <w14:checked w14:val="1"/>
+            <w14:checkedState w14:val="2612" w14:font="MS Gothic"/>
+            <w14:uncheckedState w14:val="2610" w14:font="MS Gothic"/>
+          </w14:checkbox>
+        </w:sdtPr>
+        <w:sdtContent>
+          <w:r>
+            <w:rPr>
+              <w:rFonts w:ascii="MS Gothic" w:eastAsia="MS Gothic" w:hAnsi="MS Gothic" w:hint="eastAsia"/>
+            </w:rPr>
+            <w:t>☒</w:t>
           </w:r>
         </w:sdtContent>
       </w:sdt>
@@ -4185,17 +4185,17 @@
         <w:sdtPr>
           <w:id w:val="-1349319342"/>
           <w14:checkbox>
-            <w14:checked w14:val="0"/>
-            <w14:checkedState w14:val="2612" w14:font="MS Gothic"/>
-            <w14:uncheckedState w14:val="2610" w14:font="MS Gothic"/>
-          </w14:checkbox>
-        </w:sdtPr>
-        <w:sdtContent>
-          <w:r>
-            <w:rPr>
-              <w:rFonts w:ascii="MS Gothic" w:eastAsia="MS Gothic" w:hAnsi="MS Gothic" w:hint="eastAsia"/>
-            </w:rPr>
-            <w:t>☐</w:t>
+            <w14:checked w14:val="1"/>
+            <w14:checkedState w14:val="2612" w14:font="MS Gothic"/>
+            <w14:uncheckedState w14:val="2610" w14:font="MS Gothic"/>
+          </w14:checkbox>
+        </w:sdtPr>
+        <w:sdtContent>
+          <w:r>
+            <w:rPr>
+              <w:rFonts w:ascii="MS Gothic" w:eastAsia="MS Gothic" w:hAnsi="MS Gothic" w:hint="eastAsia"/>
+            </w:rPr>
+            <w:t>☒</w:t>
           </w:r>
         </w:sdtContent>
       </w:sdt>
@@ -4212,17 +4212,17 @@
         <w:sdtPr>
           <w:id w:val="359394508"/>
           <w14:checkbox>
-            <w14:checked w14:val="0"/>
-            <w14:checkedState w14:val="2612" w14:font="MS Gothic"/>
-            <w14:uncheckedState w14:val="2610" w14:font="MS Gothic"/>
-          </w14:checkbox>
-        </w:sdtPr>
-        <w:sdtContent>
-          <w:r>
-            <w:rPr>
-              <w:rFonts w:ascii="MS Gothic" w:eastAsia="MS Gothic" w:hAnsi="MS Gothic" w:hint="eastAsia"/>
-            </w:rPr>
-            <w:t>☐</w:t>
+            <w14:checked w14:val="1"/>
+            <w14:checkedState w14:val="2612" w14:font="MS Gothic"/>
+            <w14:uncheckedState w14:val="2610" w14:font="MS Gothic"/>
+          </w14:checkbox>
+        </w:sdtPr>
+        <w:sdtContent>
+          <w:r>
+            <w:rPr>
+              <w:rFonts w:ascii="MS Gothic" w:eastAsia="MS Gothic" w:hAnsi="MS Gothic" w:hint="eastAsia"/>
+            </w:rPr>
+            <w:t>☒</w:t>
           </w:r>
         </w:sdtContent>
       </w:sdt>
@@ -4239,17 +4239,17 @@
         <w:sdtPr>
           <w:id w:val="311677727"/>
           <w14:checkbox>
-            <w14:checked w14:val="0"/>
-            <w14:checkedState w14:val="2612" w14:font="MS Gothic"/>
-            <w14:uncheckedState w14:val="2610" w14:font="MS Gothic"/>
-          </w14:checkbox>
-        </w:sdtPr>
-        <w:sdtContent>
-          <w:r>
-            <w:rPr>
-              <w:rFonts w:ascii="MS Gothic" w:eastAsia="MS Gothic" w:hAnsi="MS Gothic" w:hint="eastAsia"/>
-            </w:rPr>
-            <w:t>☐</w:t>
+            <w14:checked w14:val="1"/>
+            <w14:checkedState w14:val="2612" w14:font="MS Gothic"/>
+            <w14:uncheckedState w14:val="2610" w14:font="MS Gothic"/>
+          </w14:checkbox>
+        </w:sdtPr>
+        <w:sdtContent>
+          <w:r>
+            <w:rPr>
+              <w:rFonts w:ascii="MS Gothic" w:eastAsia="MS Gothic" w:hAnsi="MS Gothic" w:hint="eastAsia"/>
+            </w:rPr>
+            <w:t>☒</w:t>
           </w:r>
         </w:sdtContent>
       </w:sdt>
@@ -4266,17 +4266,17 @@
         <w:sdtPr>
           <w:id w:val="-1639651439"/>
           <w14:checkbox>
-            <w14:checked w14:val="0"/>
-            <w14:checkedState w14:val="2612" w14:font="MS Gothic"/>
-            <w14:uncheckedState w14:val="2610" w14:font="MS Gothic"/>
-          </w14:checkbox>
-        </w:sdtPr>
-        <w:sdtContent>
-          <w:r>
-            <w:rPr>
-              <w:rFonts w:ascii="MS Gothic" w:eastAsia="MS Gothic" w:hAnsi="MS Gothic" w:hint="eastAsia"/>
-            </w:rPr>
-            <w:t>☐</w:t>
+            <w14:checked w14:val="1"/>
+            <w14:checkedState w14:val="2612" w14:font="MS Gothic"/>
+            <w14:uncheckedState w14:val="2610" w14:font="MS Gothic"/>
+          </w14:checkbox>
+        </w:sdtPr>
+        <w:sdtContent>
+          <w:r>
+            <w:rPr>
+              <w:rFonts w:ascii="MS Gothic" w:eastAsia="MS Gothic" w:hAnsi="MS Gothic" w:hint="eastAsia"/>
+            </w:rPr>
+            <w:t>☒</w:t>
           </w:r>
         </w:sdtContent>
       </w:sdt>
@@ -4293,17 +4293,17 @@
         <w:sdtPr>
           <w:id w:val="-1652439496"/>
           <w14:checkbox>
-            <w14:checked w14:val="0"/>
-            <w14:checkedState w14:val="2612" w14:font="MS Gothic"/>
-            <w14:uncheckedState w14:val="2610" w14:font="MS Gothic"/>
-          </w14:checkbox>
-        </w:sdtPr>
-        <w:sdtContent>
-          <w:r>
-            <w:rPr>
-              <w:rFonts w:ascii="MS Gothic" w:eastAsia="MS Gothic" w:hAnsi="MS Gothic" w:hint="eastAsia"/>
-            </w:rPr>
-            <w:t>☐</w:t>
+            <w14:checked w14:val="1"/>
+            <w14:checkedState w14:val="2612" w14:font="MS Gothic"/>
+            <w14:uncheckedState w14:val="2610" w14:font="MS Gothic"/>
+          </w14:checkbox>
+        </w:sdtPr>
+        <w:sdtContent>
+          <w:r>
+            <w:rPr>
+              <w:rFonts w:ascii="MS Gothic" w:eastAsia="MS Gothic" w:hAnsi="MS Gothic" w:hint="eastAsia"/>
+            </w:rPr>
+            <w:t>☒</w:t>
           </w:r>
         </w:sdtContent>
       </w:sdt>
@@ -4358,17 +4358,17 @@
         <w:sdtPr>
           <w:id w:val="654191882"/>
           <w14:checkbox>
-            <w14:checked w14:val="0"/>
-            <w14:checkedState w14:val="2612" w14:font="MS Gothic"/>
-            <w14:uncheckedState w14:val="2610" w14:font="MS Gothic"/>
-          </w14:checkbox>
-        </w:sdtPr>
-        <w:sdtContent>
-          <w:r>
-            <w:rPr>
-              <w:rFonts w:ascii="MS Gothic" w:eastAsia="MS Gothic" w:hAnsi="MS Gothic" w:hint="eastAsia"/>
-            </w:rPr>
-            <w:t>☐</w:t>
+            <w14:checked w14:val="1"/>
+            <w14:checkedState w14:val="2612" w14:font="MS Gothic"/>
+            <w14:uncheckedState w14:val="2610" w14:font="MS Gothic"/>
+          </w14:checkbox>
+        </w:sdtPr>
+        <w:sdtContent>
+          <w:r>
+            <w:rPr>
+              <w:rFonts w:ascii="MS Gothic" w:eastAsia="MS Gothic" w:hAnsi="MS Gothic" w:hint="eastAsia"/>
+            </w:rPr>
+            <w:t>☒</w:t>
           </w:r>
         </w:sdtContent>
       </w:sdt>
@@ -4385,17 +4385,17 @@
         <w:sdtPr>
           <w:id w:val="-1378387332"/>
           <w14:checkbox>
-            <w14:checked w14:val="0"/>
-            <w14:checkedState w14:val="2612" w14:font="MS Gothic"/>
-            <w14:uncheckedState w14:val="2610" w14:font="MS Gothic"/>
-          </w14:checkbox>
-        </w:sdtPr>
-        <w:sdtContent>
-          <w:r>
-            <w:rPr>
-              <w:rFonts w:ascii="MS Gothic" w:eastAsia="MS Gothic" w:hAnsi="MS Gothic" w:hint="eastAsia"/>
-            </w:rPr>
-            <w:t>☐</w:t>
+            <w14:checked w14:val="1"/>
+            <w14:checkedState w14:val="2612" w14:font="MS Gothic"/>
+            <w14:uncheckedState w14:val="2610" w14:font="MS Gothic"/>
+          </w14:checkbox>
+        </w:sdtPr>
+        <w:sdtContent>
+          <w:r>
+            <w:rPr>
+              <w:rFonts w:ascii="MS Gothic" w:eastAsia="MS Gothic" w:hAnsi="MS Gothic" w:hint="eastAsia"/>
+            </w:rPr>
+            <w:t>☒</w:t>
           </w:r>
         </w:sdtContent>
       </w:sdt>
@@ -4412,17 +4412,17 @@
         <w:sdtPr>
           <w:id w:val="-441076508"/>
           <w14:checkbox>
-            <w14:checked w14:val="0"/>
-            <w14:checkedState w14:val="2612" w14:font="MS Gothic"/>
-            <w14:uncheckedState w14:val="2610" w14:font="MS Gothic"/>
-          </w14:checkbox>
-        </w:sdtPr>
-        <w:sdtContent>
-          <w:r>
-            <w:rPr>
-              <w:rFonts w:ascii="MS Gothic" w:eastAsia="MS Gothic" w:hAnsi="MS Gothic" w:hint="eastAsia"/>
-            </w:rPr>
-            <w:t>☐</w:t>
+            <w14:checked w14:val="1"/>
+            <w14:checkedState w14:val="2612" w14:font="MS Gothic"/>
+            <w14:uncheckedState w14:val="2610" w14:font="MS Gothic"/>
+          </w14:checkbox>
+        </w:sdtPr>
+        <w:sdtContent>
+          <w:r>
+            <w:rPr>
+              <w:rFonts w:ascii="MS Gothic" w:eastAsia="MS Gothic" w:hAnsi="MS Gothic" w:hint="eastAsia"/>
+            </w:rPr>
+            <w:t>☒</w:t>
           </w:r>
         </w:sdtContent>
       </w:sdt>
@@ -4447,17 +4447,17 @@
         <w:sdtPr>
           <w:id w:val="-2052067283"/>
           <w14:checkbox>
-            <w14:checked w14:val="0"/>
-            <w14:checkedState w14:val="2612" w14:font="MS Gothic"/>
-            <w14:uncheckedState w14:val="2610" w14:font="MS Gothic"/>
-          </w14:checkbox>
-        </w:sdtPr>
-        <w:sdtContent>
-          <w:r>
-            <w:rPr>
-              <w:rFonts w:ascii="MS Gothic" w:eastAsia="MS Gothic" w:hAnsi="MS Gothic" w:hint="eastAsia"/>
-            </w:rPr>
-            <w:t>☐</w:t>
+            <w14:checked w14:val="1"/>
+            <w14:checkedState w14:val="2612" w14:font="MS Gothic"/>
+            <w14:uncheckedState w14:val="2610" w14:font="MS Gothic"/>
+          </w14:checkbox>
+        </w:sdtPr>
+        <w:sdtContent>
+          <w:r>
+            <w:rPr>
+              <w:rFonts w:ascii="MS Gothic" w:eastAsia="MS Gothic" w:hAnsi="MS Gothic" w:hint="eastAsia"/>
+            </w:rPr>
+            <w:t>☒</w:t>
           </w:r>
         </w:sdtContent>
       </w:sdt>

</xml_diff>

<commit_message>
Modified PNG loader to identify corrupted files
For example,
- File could not be opened
- Chunk checksum not matching stored CRC
- No IDAT chunk present
- etc.
</commit_message>
<xml_diff>
--- a/Docs/PNG Suite Checklist.docx
+++ b/Docs/PNG Suite Checklist.docx
@@ -1928,7 +1928,15 @@
       </w:sdt>
       <w:r>
         <w:tab/>
-        <w:t xml:space="preserve"> bggn4a16 – 16-bit grayscale, alpha, gray background chunk</w:t>
+        <w:t xml:space="preserve"> bggn4a16 – 16-bit grayscale, alpha, </w:t>
+      </w:r>
+      <w:proofErr w:type="spellStart"/>
+      <w:r>
+        <w:t>gray</w:t>
+      </w:r>
+      <w:proofErr w:type="spellEnd"/>
+      <w:r>
+        <w:t xml:space="preserve"> background chunk</w:t>
       </w:r>
     </w:p>
     <w:p>
@@ -4067,7 +4075,15 @@
       </w:sdt>
       <w:r>
         <w:tab/>
-        <w:t xml:space="preserve"> exif2c08 – chunk with jpeg exif data</w:t>
+        <w:t xml:space="preserve"> exif2c08 – chunk with jpeg </w:t>
+      </w:r>
+      <w:proofErr w:type="spellStart"/>
+      <w:r>
+        <w:t>exif</w:t>
+      </w:r>
+      <w:proofErr w:type="spellEnd"/>
+      <w:r>
+        <w:t xml:space="preserve"> data</w:t>
       </w:r>
       <w:r>
         <w:rPr>
@@ -4342,6 +4358,7 @@
           <w:szCs w:val="28"/>
         </w:rPr>
       </w:pPr>
+      <w:proofErr w:type="spellStart"/>
       <w:r>
         <w:rPr>
           <w:b/>
@@ -4350,7 +4367,17 @@
           <w:szCs w:val="28"/>
         </w:rPr>
         <w:lastRenderedPageBreak/>
-        <w:t>ZLib Compression</w:t>
+        <w:t>ZLib</w:t>
+      </w:r>
+      <w:proofErr w:type="spellEnd"/>
+      <w:r>
+        <w:rPr>
+          <w:b/>
+          <w:bCs/>
+          <w:sz w:val="28"/>
+          <w:szCs w:val="28"/>
+        </w:rPr>
+        <w:t xml:space="preserve"> Compression</w:t>
       </w:r>
     </w:p>
     <w:p>
@@ -4503,17 +4530,17 @@
         <w:sdtPr>
           <w:id w:val="-729377555"/>
           <w14:checkbox>
-            <w14:checked w14:val="0"/>
-            <w14:checkedState w14:val="2612" w14:font="MS Gothic"/>
-            <w14:uncheckedState w14:val="2610" w14:font="MS Gothic"/>
-          </w14:checkbox>
-        </w:sdtPr>
-        <w:sdtContent>
-          <w:r>
-            <w:rPr>
-              <w:rFonts w:ascii="MS Gothic" w:eastAsia="MS Gothic" w:hAnsi="MS Gothic" w:hint="eastAsia"/>
-            </w:rPr>
-            <w:t>☐</w:t>
+            <w14:checked w14:val="1"/>
+            <w14:checkedState w14:val="2612" w14:font="MS Gothic"/>
+            <w14:uncheckedState w14:val="2610" w14:font="MS Gothic"/>
+          </w14:checkbox>
+        </w:sdtPr>
+        <w:sdtContent>
+          <w:r>
+            <w:rPr>
+              <w:rFonts w:ascii="MS Gothic" w:eastAsia="MS Gothic" w:hAnsi="MS Gothic" w:hint="eastAsia"/>
+            </w:rPr>
+            <w:t>☒</w:t>
           </w:r>
         </w:sdtContent>
       </w:sdt>
@@ -4522,7 +4549,15 @@
         <w:t xml:space="preserve"> </w:t>
       </w:r>
       <w:r>
-        <w:t>xs1n0g01 – signature bit 1 MSBit reset to zero</w:t>
+        <w:t xml:space="preserve">xs1n0g01 – signature bit 1 </w:t>
+      </w:r>
+      <w:proofErr w:type="spellStart"/>
+      <w:r>
+        <w:t>MSBit</w:t>
+      </w:r>
+      <w:proofErr w:type="spellEnd"/>
+      <w:r>
+        <w:t xml:space="preserve"> reset to zero</w:t>
       </w:r>
     </w:p>
     <w:p>
@@ -4530,17 +4565,17 @@
         <w:sdtPr>
           <w:id w:val="729887402"/>
           <w14:checkbox>
-            <w14:checked w14:val="0"/>
-            <w14:checkedState w14:val="2612" w14:font="MS Gothic"/>
-            <w14:uncheckedState w14:val="2610" w14:font="MS Gothic"/>
-          </w14:checkbox>
-        </w:sdtPr>
-        <w:sdtContent>
-          <w:r>
-            <w:rPr>
-              <w:rFonts w:ascii="MS Gothic" w:eastAsia="MS Gothic" w:hAnsi="MS Gothic" w:hint="eastAsia"/>
-            </w:rPr>
-            <w:t>☐</w:t>
+            <w14:checked w14:val="1"/>
+            <w14:checkedState w14:val="2612" w14:font="MS Gothic"/>
+            <w14:uncheckedState w14:val="2610" w14:font="MS Gothic"/>
+          </w14:checkbox>
+        </w:sdtPr>
+        <w:sdtContent>
+          <w:r>
+            <w:rPr>
+              <w:rFonts w:ascii="MS Gothic" w:eastAsia="MS Gothic" w:hAnsi="MS Gothic" w:hint="eastAsia"/>
+            </w:rPr>
+            <w:t>☒</w:t>
           </w:r>
         </w:sdtContent>
       </w:sdt>
@@ -4557,17 +4592,17 @@
         <w:sdtPr>
           <w:id w:val="-1337463099"/>
           <w14:checkbox>
-            <w14:checked w14:val="0"/>
-            <w14:checkedState w14:val="2612" w14:font="MS Gothic"/>
-            <w14:uncheckedState w14:val="2610" w14:font="MS Gothic"/>
-          </w14:checkbox>
-        </w:sdtPr>
-        <w:sdtContent>
-          <w:r>
-            <w:rPr>
-              <w:rFonts w:ascii="MS Gothic" w:eastAsia="MS Gothic" w:hAnsi="MS Gothic" w:hint="eastAsia"/>
-            </w:rPr>
-            <w:t>☐</w:t>
+            <w14:checked w14:val="1"/>
+            <w14:checkedState w14:val="2612" w14:font="MS Gothic"/>
+            <w14:uncheckedState w14:val="2610" w14:font="MS Gothic"/>
+          </w14:checkbox>
+        </w:sdtPr>
+        <w:sdtContent>
+          <w:r>
+            <w:rPr>
+              <w:rFonts w:ascii="MS Gothic" w:eastAsia="MS Gothic" w:hAnsi="MS Gothic" w:hint="eastAsia"/>
+            </w:rPr>
+            <w:t>☒</w:t>
           </w:r>
         </w:sdtContent>
       </w:sdt>
@@ -4584,17 +4619,17 @@
         <w:sdtPr>
           <w:id w:val="-2143491413"/>
           <w14:checkbox>
-            <w14:checked w14:val="0"/>
-            <w14:checkedState w14:val="2612" w14:font="MS Gothic"/>
-            <w14:uncheckedState w14:val="2610" w14:font="MS Gothic"/>
-          </w14:checkbox>
-        </w:sdtPr>
-        <w:sdtContent>
-          <w:r>
-            <w:rPr>
-              <w:rFonts w:ascii="MS Gothic" w:eastAsia="MS Gothic" w:hAnsi="MS Gothic" w:hint="eastAsia"/>
-            </w:rPr>
-            <w:t>☐</w:t>
+            <w14:checked w14:val="1"/>
+            <w14:checkedState w14:val="2612" w14:font="MS Gothic"/>
+            <w14:uncheckedState w14:val="2610" w14:font="MS Gothic"/>
+          </w14:checkbox>
+        </w:sdtPr>
+        <w:sdtContent>
+          <w:r>
+            <w:rPr>
+              <w:rFonts w:ascii="MS Gothic" w:eastAsia="MS Gothic" w:hAnsi="MS Gothic" w:hint="eastAsia"/>
+            </w:rPr>
+            <w:t>☒</w:t>
           </w:r>
         </w:sdtContent>
       </w:sdt>
@@ -4620,17 +4655,17 @@
         <w:sdtPr>
           <w:id w:val="-81064833"/>
           <w14:checkbox>
-            <w14:checked w14:val="0"/>
-            <w14:checkedState w14:val="2612" w14:font="MS Gothic"/>
-            <w14:uncheckedState w14:val="2610" w14:font="MS Gothic"/>
-          </w14:checkbox>
-        </w:sdtPr>
-        <w:sdtContent>
-          <w:r>
-            <w:rPr>
-              <w:rFonts w:ascii="MS Gothic" w:eastAsia="MS Gothic" w:hAnsi="MS Gothic" w:hint="eastAsia"/>
-            </w:rPr>
-            <w:t>☐</w:t>
+            <w14:checked w14:val="1"/>
+            <w14:checkedState w14:val="2612" w14:font="MS Gothic"/>
+            <w14:uncheckedState w14:val="2610" w14:font="MS Gothic"/>
+          </w14:checkbox>
+        </w:sdtPr>
+        <w:sdtContent>
+          <w:r>
+            <w:rPr>
+              <w:rFonts w:ascii="MS Gothic" w:eastAsia="MS Gothic" w:hAnsi="MS Gothic" w:hint="eastAsia"/>
+            </w:rPr>
+            <w:t>☒</w:t>
           </w:r>
         </w:sdtContent>
       </w:sdt>
@@ -4639,7 +4674,15 @@
         <w:t xml:space="preserve"> </w:t>
       </w:r>
       <w:r>
-        <w:t>xcrn0g04 – added cr bytes</w:t>
+        <w:t xml:space="preserve">xcrn0g04 – added </w:t>
+      </w:r>
+      <w:proofErr w:type="spellStart"/>
+      <w:r>
+        <w:t>cr</w:t>
+      </w:r>
+      <w:proofErr w:type="spellEnd"/>
+      <w:r>
+        <w:t xml:space="preserve"> bytes</w:t>
       </w:r>
     </w:p>
     <w:p>
@@ -4647,17 +4690,17 @@
         <w:sdtPr>
           <w:id w:val="-2057770271"/>
           <w14:checkbox>
-            <w14:checked w14:val="0"/>
-            <w14:checkedState w14:val="2612" w14:font="MS Gothic"/>
-            <w14:uncheckedState w14:val="2610" w14:font="MS Gothic"/>
-          </w14:checkbox>
-        </w:sdtPr>
-        <w:sdtContent>
-          <w:r>
-            <w:rPr>
-              <w:rFonts w:ascii="MS Gothic" w:eastAsia="MS Gothic" w:hAnsi="MS Gothic" w:hint="eastAsia"/>
-            </w:rPr>
-            <w:t>☐</w:t>
+            <w14:checked w14:val="1"/>
+            <w14:checkedState w14:val="2612" w14:font="MS Gothic"/>
+            <w14:uncheckedState w14:val="2610" w14:font="MS Gothic"/>
+          </w14:checkbox>
+        </w:sdtPr>
+        <w:sdtContent>
+          <w:r>
+            <w:rPr>
+              <w:rFonts w:ascii="MS Gothic" w:eastAsia="MS Gothic" w:hAnsi="MS Gothic" w:hint="eastAsia"/>
+            </w:rPr>
+            <w:t>☒</w:t>
           </w:r>
         </w:sdtContent>
       </w:sdt>
@@ -4666,7 +4709,15 @@
         <w:t xml:space="preserve"> </w:t>
       </w:r>
       <w:r>
-        <w:t>xlfn0g04 – added lf bytes</w:t>
+        <w:t xml:space="preserve">xlfn0g04 – added </w:t>
+      </w:r>
+      <w:proofErr w:type="spellStart"/>
+      <w:r>
+        <w:t>lf</w:t>
+      </w:r>
+      <w:proofErr w:type="spellEnd"/>
+      <w:r>
+        <w:t xml:space="preserve"> bytes</w:t>
       </w:r>
     </w:p>
     <w:p>
@@ -4674,17 +4725,17 @@
         <w:sdtPr>
           <w:id w:val="-1686974696"/>
           <w14:checkbox>
-            <w14:checked w14:val="0"/>
-            <w14:checkedState w14:val="2612" w14:font="MS Gothic"/>
-            <w14:uncheckedState w14:val="2610" w14:font="MS Gothic"/>
-          </w14:checkbox>
-        </w:sdtPr>
-        <w:sdtContent>
-          <w:r>
-            <w:rPr>
-              <w:rFonts w:ascii="MS Gothic" w:eastAsia="MS Gothic" w:hAnsi="MS Gothic" w:hint="eastAsia"/>
-            </w:rPr>
-            <w:t>☐</w:t>
+            <w14:checked w14:val="1"/>
+            <w14:checkedState w14:val="2612" w14:font="MS Gothic"/>
+            <w14:uncheckedState w14:val="2610" w14:font="MS Gothic"/>
+          </w14:checkbox>
+        </w:sdtPr>
+        <w:sdtContent>
+          <w:r>
+            <w:rPr>
+              <w:rFonts w:ascii="MS Gothic" w:eastAsia="MS Gothic" w:hAnsi="MS Gothic" w:hint="eastAsia"/>
+            </w:rPr>
+            <w:t>☒</w:t>
           </w:r>
         </w:sdtContent>
       </w:sdt>
@@ -4701,17 +4752,17 @@
         <w:sdtPr>
           <w:id w:val="994387532"/>
           <w14:checkbox>
-            <w14:checked w14:val="0"/>
-            <w14:checkedState w14:val="2612" w14:font="MS Gothic"/>
-            <w14:uncheckedState w14:val="2610" w14:font="MS Gothic"/>
-          </w14:checkbox>
-        </w:sdtPr>
-        <w:sdtContent>
-          <w:r>
-            <w:rPr>
-              <w:rFonts w:ascii="MS Gothic" w:eastAsia="MS Gothic" w:hAnsi="MS Gothic" w:hint="eastAsia"/>
-            </w:rPr>
-            <w:t>☐</w:t>
+            <w14:checked w14:val="1"/>
+            <w14:checkedState w14:val="2612" w14:font="MS Gothic"/>
+            <w14:uncheckedState w14:val="2610" w14:font="MS Gothic"/>
+          </w14:checkbox>
+        </w:sdtPr>
+        <w:sdtContent>
+          <w:r>
+            <w:rPr>
+              <w:rFonts w:ascii="MS Gothic" w:eastAsia="MS Gothic" w:hAnsi="MS Gothic" w:hint="eastAsia"/>
+            </w:rPr>
+            <w:t>☒</w:t>
           </w:r>
         </w:sdtContent>
       </w:sdt>
@@ -4728,17 +4779,17 @@
         <w:sdtPr>
           <w:id w:val="-1728989498"/>
           <w14:checkbox>
-            <w14:checked w14:val="0"/>
-            <w14:checkedState w14:val="2612" w14:font="MS Gothic"/>
-            <w14:uncheckedState w14:val="2610" w14:font="MS Gothic"/>
-          </w14:checkbox>
-        </w:sdtPr>
-        <w:sdtContent>
-          <w:r>
-            <w:rPr>
-              <w:rFonts w:ascii="MS Gothic" w:eastAsia="MS Gothic" w:hAnsi="MS Gothic" w:hint="eastAsia"/>
-            </w:rPr>
-            <w:t>☐</w:t>
+            <w14:checked w14:val="1"/>
+            <w14:checkedState w14:val="2612" w14:font="MS Gothic"/>
+            <w14:uncheckedState w14:val="2610" w14:font="MS Gothic"/>
+          </w14:checkbox>
+        </w:sdtPr>
+        <w:sdtContent>
+          <w:r>
+            <w:rPr>
+              <w:rFonts w:ascii="MS Gothic" w:eastAsia="MS Gothic" w:hAnsi="MS Gothic" w:hint="eastAsia"/>
+            </w:rPr>
+            <w:t>☒</w:t>
           </w:r>
         </w:sdtContent>
       </w:sdt>
@@ -4755,17 +4806,17 @@
         <w:sdtPr>
           <w:id w:val="402567773"/>
           <w14:checkbox>
-            <w14:checked w14:val="0"/>
-            <w14:checkedState w14:val="2612" w14:font="MS Gothic"/>
-            <w14:uncheckedState w14:val="2610" w14:font="MS Gothic"/>
-          </w14:checkbox>
-        </w:sdtPr>
-        <w:sdtContent>
-          <w:r>
-            <w:rPr>
-              <w:rFonts w:ascii="MS Gothic" w:eastAsia="MS Gothic" w:hAnsi="MS Gothic" w:hint="eastAsia"/>
-            </w:rPr>
-            <w:t>☐</w:t>
+            <w14:checked w14:val="1"/>
+            <w14:checkedState w14:val="2612" w14:font="MS Gothic"/>
+            <w14:uncheckedState w14:val="2610" w14:font="MS Gothic"/>
+          </w14:checkbox>
+        </w:sdtPr>
+        <w:sdtContent>
+          <w:r>
+            <w:rPr>
+              <w:rFonts w:ascii="MS Gothic" w:eastAsia="MS Gothic" w:hAnsi="MS Gothic" w:hint="eastAsia"/>
+            </w:rPr>
+            <w:t>☒</w:t>
           </w:r>
         </w:sdtContent>
       </w:sdt>
@@ -4782,17 +4833,17 @@
         <w:sdtPr>
           <w:id w:val="1412815517"/>
           <w14:checkbox>
-            <w14:checked w14:val="0"/>
-            <w14:checkedState w14:val="2612" w14:font="MS Gothic"/>
-            <w14:uncheckedState w14:val="2610" w14:font="MS Gothic"/>
-          </w14:checkbox>
-        </w:sdtPr>
-        <w:sdtContent>
-          <w:r>
-            <w:rPr>
-              <w:rFonts w:ascii="MS Gothic" w:eastAsia="MS Gothic" w:hAnsi="MS Gothic" w:hint="eastAsia"/>
-            </w:rPr>
-            <w:t>☐</w:t>
+            <w14:checked w14:val="1"/>
+            <w14:checkedState w14:val="2612" w14:font="MS Gothic"/>
+            <w14:uncheckedState w14:val="2610" w14:font="MS Gothic"/>
+          </w14:checkbox>
+        </w:sdtPr>
+        <w:sdtContent>
+          <w:r>
+            <w:rPr>
+              <w:rFonts w:ascii="MS Gothic" w:eastAsia="MS Gothic" w:hAnsi="MS Gothic" w:hint="eastAsia"/>
+            </w:rPr>
+            <w:t>☒</w:t>
           </w:r>
         </w:sdtContent>
       </w:sdt>
@@ -4809,17 +4860,17 @@
         <w:sdtPr>
           <w:id w:val="913040871"/>
           <w14:checkbox>
-            <w14:checked w14:val="0"/>
-            <w14:checkedState w14:val="2612" w14:font="MS Gothic"/>
-            <w14:uncheckedState w14:val="2610" w14:font="MS Gothic"/>
-          </w14:checkbox>
-        </w:sdtPr>
-        <w:sdtContent>
-          <w:r>
-            <w:rPr>
-              <w:rFonts w:ascii="MS Gothic" w:eastAsia="MS Gothic" w:hAnsi="MS Gothic" w:hint="eastAsia"/>
-            </w:rPr>
-            <w:t>☐</w:t>
+            <w14:checked w14:val="1"/>
+            <w14:checkedState w14:val="2612" w14:font="MS Gothic"/>
+            <w14:uncheckedState w14:val="2610" w14:font="MS Gothic"/>
+          </w14:checkbox>
+        </w:sdtPr>
+        <w:sdtContent>
+          <w:r>
+            <w:rPr>
+              <w:rFonts w:ascii="MS Gothic" w:eastAsia="MS Gothic" w:hAnsi="MS Gothic" w:hint="eastAsia"/>
+            </w:rPr>
+            <w:t>☒</w:t>
           </w:r>
         </w:sdtContent>
       </w:sdt>
@@ -4836,17 +4887,17 @@
         <w:sdtPr>
           <w:id w:val="-1822335701"/>
           <w14:checkbox>
-            <w14:checked w14:val="0"/>
-            <w14:checkedState w14:val="2612" w14:font="MS Gothic"/>
-            <w14:uncheckedState w14:val="2610" w14:font="MS Gothic"/>
-          </w14:checkbox>
-        </w:sdtPr>
-        <w:sdtContent>
-          <w:r>
-            <w:rPr>
-              <w:rFonts w:ascii="MS Gothic" w:eastAsia="MS Gothic" w:hAnsi="MS Gothic" w:hint="eastAsia"/>
-            </w:rPr>
-            <w:t>☐</w:t>
+            <w14:checked w14:val="1"/>
+            <w14:checkedState w14:val="2612" w14:font="MS Gothic"/>
+            <w14:uncheckedState w14:val="2610" w14:font="MS Gothic"/>
+          </w14:checkbox>
+        </w:sdtPr>
+        <w:sdtContent>
+          <w:r>
+            <w:rPr>
+              <w:rFonts w:ascii="MS Gothic" w:eastAsia="MS Gothic" w:hAnsi="MS Gothic" w:hint="eastAsia"/>
+            </w:rPr>
+            <w:t>☒</w:t>
           </w:r>
         </w:sdtContent>
       </w:sdt>
@@ -4863,17 +4914,17 @@
         <w:sdtPr>
           <w:id w:val="1591738519"/>
           <w14:checkbox>
-            <w14:checked w14:val="0"/>
-            <w14:checkedState w14:val="2612" w14:font="MS Gothic"/>
-            <w14:uncheckedState w14:val="2610" w14:font="MS Gothic"/>
-          </w14:checkbox>
-        </w:sdtPr>
-        <w:sdtContent>
-          <w:r>
-            <w:rPr>
-              <w:rFonts w:ascii="MS Gothic" w:eastAsia="MS Gothic" w:hAnsi="MS Gothic" w:hint="eastAsia"/>
-            </w:rPr>
-            <w:t>☐</w:t>
+            <w14:checked w14:val="1"/>
+            <w14:checkedState w14:val="2612" w14:font="MS Gothic"/>
+            <w14:uncheckedState w14:val="2610" w14:font="MS Gothic"/>
+          </w14:checkbox>
+        </w:sdtPr>
+        <w:sdtContent>
+          <w:r>
+            <w:rPr>
+              <w:rFonts w:ascii="MS Gothic" w:eastAsia="MS Gothic" w:hAnsi="MS Gothic" w:hint="eastAsia"/>
+            </w:rPr>
+            <w:t>☒</w:t>
           </w:r>
         </w:sdtContent>
       </w:sdt>
@@ -4919,11 +4970,19 @@
         </w:numPr>
       </w:pPr>
       <w:hyperlink r:id="rId7" w:anchor="basic" w:history="1">
+        <w:proofErr w:type="spellStart"/>
         <w:r>
           <w:rPr>
             <w:rStyle w:val="Hyperlink"/>
           </w:rPr>
-          <w:t>PngSuite - the official set of PNG test images (schaik.com)</w:t>
+          <w:t>PngSuite</w:t>
+        </w:r>
+        <w:proofErr w:type="spellEnd"/>
+        <w:r>
+          <w:rPr>
+            <w:rStyle w:val="Hyperlink"/>
+          </w:rPr>
+          <w:t xml:space="preserve"> - the official set of PNG test images (schaik.com)</w:t>
         </w:r>
       </w:hyperlink>
     </w:p>

</xml_diff>

<commit_message>
Modified PNG loader for basic interlaced images
- Tested against the basic interlaced images of the PNG test suite.
</commit_message>
<xml_diff>
--- a/Docs/PNG Suite Checklist.docx
+++ b/Docs/PNG Suite Checklist.docx
@@ -426,17 +426,17 @@
         <w:sdtPr>
           <w:id w:val="1255941162"/>
           <w14:checkbox>
-            <w14:checked w14:val="0"/>
-            <w14:checkedState w14:val="2612" w14:font="MS Gothic"/>
-            <w14:uncheckedState w14:val="2610" w14:font="MS Gothic"/>
-          </w14:checkbox>
-        </w:sdtPr>
-        <w:sdtContent>
-          <w:r>
-            <w:rPr>
-              <w:rFonts w:ascii="MS Gothic" w:eastAsia="MS Gothic" w:hAnsi="MS Gothic" w:hint="eastAsia"/>
-            </w:rPr>
-            <w:t>☐</w:t>
+            <w14:checked w14:val="1"/>
+            <w14:checkedState w14:val="2612" w14:font="MS Gothic"/>
+            <w14:uncheckedState w14:val="2610" w14:font="MS Gothic"/>
+          </w14:checkbox>
+        </w:sdtPr>
+        <w:sdtContent>
+          <w:r>
+            <w:rPr>
+              <w:rFonts w:ascii="MS Gothic" w:eastAsia="MS Gothic" w:hAnsi="MS Gothic" w:hint="eastAsia"/>
+            </w:rPr>
+            <w:t>☒</w:t>
           </w:r>
         </w:sdtContent>
       </w:sdt>
@@ -450,17 +450,17 @@
         <w:sdtPr>
           <w:id w:val="-1444453876"/>
           <w14:checkbox>
-            <w14:checked w14:val="0"/>
-            <w14:checkedState w14:val="2612" w14:font="MS Gothic"/>
-            <w14:uncheckedState w14:val="2610" w14:font="MS Gothic"/>
-          </w14:checkbox>
-        </w:sdtPr>
-        <w:sdtContent>
-          <w:r>
-            <w:rPr>
-              <w:rFonts w:ascii="MS Gothic" w:eastAsia="MS Gothic" w:hAnsi="MS Gothic" w:hint="eastAsia"/>
-            </w:rPr>
-            <w:t>☐</w:t>
+            <w14:checked w14:val="1"/>
+            <w14:checkedState w14:val="2612" w14:font="MS Gothic"/>
+            <w14:uncheckedState w14:val="2610" w14:font="MS Gothic"/>
+          </w14:checkbox>
+        </w:sdtPr>
+        <w:sdtContent>
+          <w:r>
+            <w:rPr>
+              <w:rFonts w:ascii="MS Gothic" w:eastAsia="MS Gothic" w:hAnsi="MS Gothic" w:hint="eastAsia"/>
+            </w:rPr>
+            <w:t>☒</w:t>
           </w:r>
         </w:sdtContent>
       </w:sdt>
@@ -474,17 +474,17 @@
         <w:sdtPr>
           <w:id w:val="-1270695778"/>
           <w14:checkbox>
-            <w14:checked w14:val="0"/>
-            <w14:checkedState w14:val="2612" w14:font="MS Gothic"/>
-            <w14:uncheckedState w14:val="2610" w14:font="MS Gothic"/>
-          </w14:checkbox>
-        </w:sdtPr>
-        <w:sdtContent>
-          <w:r>
-            <w:rPr>
-              <w:rFonts w:ascii="MS Gothic" w:eastAsia="MS Gothic" w:hAnsi="MS Gothic" w:hint="eastAsia"/>
-            </w:rPr>
-            <w:t>☐</w:t>
+            <w14:checked w14:val="1"/>
+            <w14:checkedState w14:val="2612" w14:font="MS Gothic"/>
+            <w14:uncheckedState w14:val="2610" w14:font="MS Gothic"/>
+          </w14:checkbox>
+        </w:sdtPr>
+        <w:sdtContent>
+          <w:r>
+            <w:rPr>
+              <w:rFonts w:ascii="MS Gothic" w:eastAsia="MS Gothic" w:hAnsi="MS Gothic" w:hint="eastAsia"/>
+            </w:rPr>
+            <w:t>☒</w:t>
           </w:r>
         </w:sdtContent>
       </w:sdt>
@@ -498,17 +498,17 @@
         <w:sdtPr>
           <w:id w:val="-133482832"/>
           <w14:checkbox>
-            <w14:checked w14:val="0"/>
-            <w14:checkedState w14:val="2612" w14:font="MS Gothic"/>
-            <w14:uncheckedState w14:val="2610" w14:font="MS Gothic"/>
-          </w14:checkbox>
-        </w:sdtPr>
-        <w:sdtContent>
-          <w:r>
-            <w:rPr>
-              <w:rFonts w:ascii="MS Gothic" w:eastAsia="MS Gothic" w:hAnsi="MS Gothic" w:hint="eastAsia"/>
-            </w:rPr>
-            <w:t>☐</w:t>
+            <w14:checked w14:val="1"/>
+            <w14:checkedState w14:val="2612" w14:font="MS Gothic"/>
+            <w14:uncheckedState w14:val="2610" w14:font="MS Gothic"/>
+          </w14:checkbox>
+        </w:sdtPr>
+        <w:sdtContent>
+          <w:r>
+            <w:rPr>
+              <w:rFonts w:ascii="MS Gothic" w:eastAsia="MS Gothic" w:hAnsi="MS Gothic" w:hint="eastAsia"/>
+            </w:rPr>
+            <w:t>☒</w:t>
           </w:r>
         </w:sdtContent>
       </w:sdt>
@@ -522,17 +522,17 @@
         <w:sdtPr>
           <w:id w:val="1052202690"/>
           <w14:checkbox>
-            <w14:checked w14:val="0"/>
-            <w14:checkedState w14:val="2612" w14:font="MS Gothic"/>
-            <w14:uncheckedState w14:val="2610" w14:font="MS Gothic"/>
-          </w14:checkbox>
-        </w:sdtPr>
-        <w:sdtContent>
-          <w:r>
-            <w:rPr>
-              <w:rFonts w:ascii="MS Gothic" w:eastAsia="MS Gothic" w:hAnsi="MS Gothic" w:hint="eastAsia"/>
-            </w:rPr>
-            <w:t>☐</w:t>
+            <w14:checked w14:val="1"/>
+            <w14:checkedState w14:val="2612" w14:font="MS Gothic"/>
+            <w14:uncheckedState w14:val="2610" w14:font="MS Gothic"/>
+          </w14:checkbox>
+        </w:sdtPr>
+        <w:sdtContent>
+          <w:r>
+            <w:rPr>
+              <w:rFonts w:ascii="MS Gothic" w:eastAsia="MS Gothic" w:hAnsi="MS Gothic" w:hint="eastAsia"/>
+            </w:rPr>
+            <w:t>☒</w:t>
           </w:r>
         </w:sdtContent>
       </w:sdt>
@@ -546,17 +546,17 @@
         <w:sdtPr>
           <w:id w:val="-1713413898"/>
           <w14:checkbox>
-            <w14:checked w14:val="0"/>
-            <w14:checkedState w14:val="2612" w14:font="MS Gothic"/>
-            <w14:uncheckedState w14:val="2610" w14:font="MS Gothic"/>
-          </w14:checkbox>
-        </w:sdtPr>
-        <w:sdtContent>
-          <w:r>
-            <w:rPr>
-              <w:rFonts w:ascii="MS Gothic" w:eastAsia="MS Gothic" w:hAnsi="MS Gothic" w:hint="eastAsia"/>
-            </w:rPr>
-            <w:t>☐</w:t>
+            <w14:checked w14:val="1"/>
+            <w14:checkedState w14:val="2612" w14:font="MS Gothic"/>
+            <w14:uncheckedState w14:val="2610" w14:font="MS Gothic"/>
+          </w14:checkbox>
+        </w:sdtPr>
+        <w:sdtContent>
+          <w:r>
+            <w:rPr>
+              <w:rFonts w:ascii="MS Gothic" w:eastAsia="MS Gothic" w:hAnsi="MS Gothic" w:hint="eastAsia"/>
+            </w:rPr>
+            <w:t>☒</w:t>
           </w:r>
         </w:sdtContent>
       </w:sdt>
@@ -570,17 +570,17 @@
         <w:sdtPr>
           <w:id w:val="180480515"/>
           <w14:checkbox>
-            <w14:checked w14:val="0"/>
-            <w14:checkedState w14:val="2612" w14:font="MS Gothic"/>
-            <w14:uncheckedState w14:val="2610" w14:font="MS Gothic"/>
-          </w14:checkbox>
-        </w:sdtPr>
-        <w:sdtContent>
-          <w:r>
-            <w:rPr>
-              <w:rFonts w:ascii="MS Gothic" w:eastAsia="MS Gothic" w:hAnsi="MS Gothic" w:hint="eastAsia"/>
-            </w:rPr>
-            <w:t>☐</w:t>
+            <w14:checked w14:val="1"/>
+            <w14:checkedState w14:val="2612" w14:font="MS Gothic"/>
+            <w14:uncheckedState w14:val="2610" w14:font="MS Gothic"/>
+          </w14:checkbox>
+        </w:sdtPr>
+        <w:sdtContent>
+          <w:r>
+            <w:rPr>
+              <w:rFonts w:ascii="MS Gothic" w:eastAsia="MS Gothic" w:hAnsi="MS Gothic" w:hint="eastAsia"/>
+            </w:rPr>
+            <w:t>☒</w:t>
           </w:r>
         </w:sdtContent>
       </w:sdt>
@@ -594,17 +594,17 @@
         <w:sdtPr>
           <w:id w:val="-543065199"/>
           <w14:checkbox>
-            <w14:checked w14:val="0"/>
-            <w14:checkedState w14:val="2612" w14:font="MS Gothic"/>
-            <w14:uncheckedState w14:val="2610" w14:font="MS Gothic"/>
-          </w14:checkbox>
-        </w:sdtPr>
-        <w:sdtContent>
-          <w:r>
-            <w:rPr>
-              <w:rFonts w:ascii="MS Gothic" w:eastAsia="MS Gothic" w:hAnsi="MS Gothic" w:hint="eastAsia"/>
-            </w:rPr>
-            <w:t>☐</w:t>
+            <w14:checked w14:val="1"/>
+            <w14:checkedState w14:val="2612" w14:font="MS Gothic"/>
+            <w14:uncheckedState w14:val="2610" w14:font="MS Gothic"/>
+          </w14:checkbox>
+        </w:sdtPr>
+        <w:sdtContent>
+          <w:r>
+            <w:rPr>
+              <w:rFonts w:ascii="MS Gothic" w:eastAsia="MS Gothic" w:hAnsi="MS Gothic" w:hint="eastAsia"/>
+            </w:rPr>
+            <w:t>☒</w:t>
           </w:r>
         </w:sdtContent>
       </w:sdt>
@@ -618,17 +618,17 @@
         <w:sdtPr>
           <w:id w:val="-1011678525"/>
           <w14:checkbox>
-            <w14:checked w14:val="0"/>
-            <w14:checkedState w14:val="2612" w14:font="MS Gothic"/>
-            <w14:uncheckedState w14:val="2610" w14:font="MS Gothic"/>
-          </w14:checkbox>
-        </w:sdtPr>
-        <w:sdtContent>
-          <w:r>
-            <w:rPr>
-              <w:rFonts w:ascii="MS Gothic" w:eastAsia="MS Gothic" w:hAnsi="MS Gothic" w:hint="eastAsia"/>
-            </w:rPr>
-            <w:t>☐</w:t>
+            <w14:checked w14:val="1"/>
+            <w14:checkedState w14:val="2612" w14:font="MS Gothic"/>
+            <w14:uncheckedState w14:val="2610" w14:font="MS Gothic"/>
+          </w14:checkbox>
+        </w:sdtPr>
+        <w:sdtContent>
+          <w:r>
+            <w:rPr>
+              <w:rFonts w:ascii="MS Gothic" w:eastAsia="MS Gothic" w:hAnsi="MS Gothic" w:hint="eastAsia"/>
+            </w:rPr>
+            <w:t>☒</w:t>
           </w:r>
         </w:sdtContent>
       </w:sdt>
@@ -642,17 +642,17 @@
         <w:sdtPr>
           <w:id w:val="953685560"/>
           <w14:checkbox>
-            <w14:checked w14:val="0"/>
-            <w14:checkedState w14:val="2612" w14:font="MS Gothic"/>
-            <w14:uncheckedState w14:val="2610" w14:font="MS Gothic"/>
-          </w14:checkbox>
-        </w:sdtPr>
-        <w:sdtContent>
-          <w:r>
-            <w:rPr>
-              <w:rFonts w:ascii="MS Gothic" w:eastAsia="MS Gothic" w:hAnsi="MS Gothic" w:hint="eastAsia"/>
-            </w:rPr>
-            <w:t>☐</w:t>
+            <w14:checked w14:val="1"/>
+            <w14:checkedState w14:val="2612" w14:font="MS Gothic"/>
+            <w14:uncheckedState w14:val="2610" w14:font="MS Gothic"/>
+          </w14:checkbox>
+        </w:sdtPr>
+        <w:sdtContent>
+          <w:r>
+            <w:rPr>
+              <w:rFonts w:ascii="MS Gothic" w:eastAsia="MS Gothic" w:hAnsi="MS Gothic" w:hint="eastAsia"/>
+            </w:rPr>
+            <w:t>☒</w:t>
           </w:r>
         </w:sdtContent>
       </w:sdt>
@@ -666,17 +666,17 @@
         <w:sdtPr>
           <w:id w:val="-1528178457"/>
           <w14:checkbox>
-            <w14:checked w14:val="0"/>
-            <w14:checkedState w14:val="2612" w14:font="MS Gothic"/>
-            <w14:uncheckedState w14:val="2610" w14:font="MS Gothic"/>
-          </w14:checkbox>
-        </w:sdtPr>
-        <w:sdtContent>
-          <w:r>
-            <w:rPr>
-              <w:rFonts w:ascii="MS Gothic" w:eastAsia="MS Gothic" w:hAnsi="MS Gothic" w:hint="eastAsia"/>
-            </w:rPr>
-            <w:t>☐</w:t>
+            <w14:checked w14:val="1"/>
+            <w14:checkedState w14:val="2612" w14:font="MS Gothic"/>
+            <w14:uncheckedState w14:val="2610" w14:font="MS Gothic"/>
+          </w14:checkbox>
+        </w:sdtPr>
+        <w:sdtContent>
+          <w:r>
+            <w:rPr>
+              <w:rFonts w:ascii="MS Gothic" w:eastAsia="MS Gothic" w:hAnsi="MS Gothic" w:hint="eastAsia"/>
+            </w:rPr>
+            <w:t>☒</w:t>
           </w:r>
         </w:sdtContent>
       </w:sdt>
@@ -690,17 +690,17 @@
         <w:sdtPr>
           <w:id w:val="-2007350280"/>
           <w14:checkbox>
-            <w14:checked w14:val="0"/>
-            <w14:checkedState w14:val="2612" w14:font="MS Gothic"/>
-            <w14:uncheckedState w14:val="2610" w14:font="MS Gothic"/>
-          </w14:checkbox>
-        </w:sdtPr>
-        <w:sdtContent>
-          <w:r>
-            <w:rPr>
-              <w:rFonts w:ascii="MS Gothic" w:eastAsia="MS Gothic" w:hAnsi="MS Gothic" w:hint="eastAsia"/>
-            </w:rPr>
-            <w:t>☐</w:t>
+            <w14:checked w14:val="1"/>
+            <w14:checkedState w14:val="2612" w14:font="MS Gothic"/>
+            <w14:uncheckedState w14:val="2610" w14:font="MS Gothic"/>
+          </w14:checkbox>
+        </w:sdtPr>
+        <w:sdtContent>
+          <w:r>
+            <w:rPr>
+              <w:rFonts w:ascii="MS Gothic" w:eastAsia="MS Gothic" w:hAnsi="MS Gothic" w:hint="eastAsia"/>
+            </w:rPr>
+            <w:t>☒</w:t>
           </w:r>
         </w:sdtContent>
       </w:sdt>
@@ -714,17 +714,17 @@
         <w:sdtPr>
           <w:id w:val="-818038400"/>
           <w14:checkbox>
-            <w14:checked w14:val="0"/>
-            <w14:checkedState w14:val="2612" w14:font="MS Gothic"/>
-            <w14:uncheckedState w14:val="2610" w14:font="MS Gothic"/>
-          </w14:checkbox>
-        </w:sdtPr>
-        <w:sdtContent>
-          <w:r>
-            <w:rPr>
-              <w:rFonts w:ascii="MS Gothic" w:eastAsia="MS Gothic" w:hAnsi="MS Gothic" w:hint="eastAsia"/>
-            </w:rPr>
-            <w:t>☐</w:t>
+            <w14:checked w14:val="1"/>
+            <w14:checkedState w14:val="2612" w14:font="MS Gothic"/>
+            <w14:uncheckedState w14:val="2610" w14:font="MS Gothic"/>
+          </w14:checkbox>
+        </w:sdtPr>
+        <w:sdtContent>
+          <w:r>
+            <w:rPr>
+              <w:rFonts w:ascii="MS Gothic" w:eastAsia="MS Gothic" w:hAnsi="MS Gothic" w:hint="eastAsia"/>
+            </w:rPr>
+            <w:t>☒</w:t>
           </w:r>
         </w:sdtContent>
       </w:sdt>
@@ -738,17 +738,17 @@
         <w:sdtPr>
           <w:id w:val="-1084604121"/>
           <w14:checkbox>
-            <w14:checked w14:val="0"/>
-            <w14:checkedState w14:val="2612" w14:font="MS Gothic"/>
-            <w14:uncheckedState w14:val="2610" w14:font="MS Gothic"/>
-          </w14:checkbox>
-        </w:sdtPr>
-        <w:sdtContent>
-          <w:r>
-            <w:rPr>
-              <w:rFonts w:ascii="MS Gothic" w:eastAsia="MS Gothic" w:hAnsi="MS Gothic" w:hint="eastAsia"/>
-            </w:rPr>
-            <w:t>☐</w:t>
+            <w14:checked w14:val="1"/>
+            <w14:checkedState w14:val="2612" w14:font="MS Gothic"/>
+            <w14:uncheckedState w14:val="2610" w14:font="MS Gothic"/>
+          </w14:checkbox>
+        </w:sdtPr>
+        <w:sdtContent>
+          <w:r>
+            <w:rPr>
+              <w:rFonts w:ascii="MS Gothic" w:eastAsia="MS Gothic" w:hAnsi="MS Gothic" w:hint="eastAsia"/>
+            </w:rPr>
+            <w:t>☒</w:t>
           </w:r>
         </w:sdtContent>
       </w:sdt>
@@ -762,17 +762,17 @@
         <w:sdtPr>
           <w:id w:val="-773937230"/>
           <w14:checkbox>
-            <w14:checked w14:val="0"/>
-            <w14:checkedState w14:val="2612" w14:font="MS Gothic"/>
-            <w14:uncheckedState w14:val="2610" w14:font="MS Gothic"/>
-          </w14:checkbox>
-        </w:sdtPr>
-        <w:sdtContent>
-          <w:r>
-            <w:rPr>
-              <w:rFonts w:ascii="MS Gothic" w:eastAsia="MS Gothic" w:hAnsi="MS Gothic" w:hint="eastAsia"/>
-            </w:rPr>
-            <w:t>☐</w:t>
+            <w14:checked w14:val="1"/>
+            <w14:checkedState w14:val="2612" w14:font="MS Gothic"/>
+            <w14:uncheckedState w14:val="2610" w14:font="MS Gothic"/>
+          </w14:checkbox>
+        </w:sdtPr>
+        <w:sdtContent>
+          <w:r>
+            <w:rPr>
+              <w:rFonts w:ascii="MS Gothic" w:eastAsia="MS Gothic" w:hAnsi="MS Gothic" w:hint="eastAsia"/>
+            </w:rPr>
+            <w:t>☒</w:t>
           </w:r>
         </w:sdtContent>
       </w:sdt>
@@ -1928,15 +1928,7 @@
       </w:sdt>
       <w:r>
         <w:tab/>
-        <w:t xml:space="preserve"> bggn4a16 – 16-bit grayscale, alpha, </w:t>
-      </w:r>
-      <w:proofErr w:type="spellStart"/>
-      <w:r>
-        <w:t>gray</w:t>
-      </w:r>
-      <w:proofErr w:type="spellEnd"/>
-      <w:r>
-        <w:t xml:space="preserve"> background chunk</w:t>
+        <w:t xml:space="preserve"> bggn4a16 – 16-bit grayscale, alpha, gray background chunk</w:t>
       </w:r>
     </w:p>
     <w:p>
@@ -4075,15 +4067,7 @@
       </w:sdt>
       <w:r>
         <w:tab/>
-        <w:t xml:space="preserve"> exif2c08 – chunk with jpeg </w:t>
-      </w:r>
-      <w:proofErr w:type="spellStart"/>
-      <w:r>
-        <w:t>exif</w:t>
-      </w:r>
-      <w:proofErr w:type="spellEnd"/>
-      <w:r>
-        <w:t xml:space="preserve"> data</w:t>
+        <w:t xml:space="preserve"> exif2c08 – chunk with jpeg exif data</w:t>
       </w:r>
       <w:r>
         <w:rPr>
@@ -4358,7 +4342,6 @@
           <w:szCs w:val="28"/>
         </w:rPr>
       </w:pPr>
-      <w:proofErr w:type="spellStart"/>
       <w:r>
         <w:rPr>
           <w:b/>
@@ -4367,17 +4350,7 @@
           <w:szCs w:val="28"/>
         </w:rPr>
         <w:lastRenderedPageBreak/>
-        <w:t>ZLib</w:t>
-      </w:r>
-      <w:proofErr w:type="spellEnd"/>
-      <w:r>
-        <w:rPr>
-          <w:b/>
-          <w:bCs/>
-          <w:sz w:val="28"/>
-          <w:szCs w:val="28"/>
-        </w:rPr>
-        <w:t xml:space="preserve"> Compression</w:t>
+        <w:t>ZLib Compression</w:t>
       </w:r>
     </w:p>
     <w:p>
@@ -4549,15 +4522,7 @@
         <w:t xml:space="preserve"> </w:t>
       </w:r>
       <w:r>
-        <w:t xml:space="preserve">xs1n0g01 – signature bit 1 </w:t>
-      </w:r>
-      <w:proofErr w:type="spellStart"/>
-      <w:r>
-        <w:t>MSBit</w:t>
-      </w:r>
-      <w:proofErr w:type="spellEnd"/>
-      <w:r>
-        <w:t xml:space="preserve"> reset to zero</w:t>
+        <w:t>xs1n0g01 – signature bit 1 MSBit reset to zero</w:t>
       </w:r>
     </w:p>
     <w:p>
@@ -4674,15 +4639,7 @@
         <w:t xml:space="preserve"> </w:t>
       </w:r>
       <w:r>
-        <w:t xml:space="preserve">xcrn0g04 – added </w:t>
-      </w:r>
-      <w:proofErr w:type="spellStart"/>
-      <w:r>
-        <w:t>cr</w:t>
-      </w:r>
-      <w:proofErr w:type="spellEnd"/>
-      <w:r>
-        <w:t xml:space="preserve"> bytes</w:t>
+        <w:t>xcrn0g04 – added cr bytes</w:t>
       </w:r>
     </w:p>
     <w:p>
@@ -4709,15 +4666,7 @@
         <w:t xml:space="preserve"> </w:t>
       </w:r>
       <w:r>
-        <w:t xml:space="preserve">xlfn0g04 – added </w:t>
-      </w:r>
-      <w:proofErr w:type="spellStart"/>
-      <w:r>
-        <w:t>lf</w:t>
-      </w:r>
-      <w:proofErr w:type="spellEnd"/>
-      <w:r>
-        <w:t xml:space="preserve"> bytes</w:t>
+        <w:t>xlfn0g04 – added lf bytes</w:t>
       </w:r>
     </w:p>
     <w:p>
@@ -4970,19 +4919,11 @@
         </w:numPr>
       </w:pPr>
       <w:hyperlink r:id="rId7" w:anchor="basic" w:history="1">
-        <w:proofErr w:type="spellStart"/>
         <w:r>
           <w:rPr>
             <w:rStyle w:val="Hyperlink"/>
           </w:rPr>
-          <w:t>PngSuite</w:t>
-        </w:r>
-        <w:proofErr w:type="spellEnd"/>
-        <w:r>
-          <w:rPr>
-            <w:rStyle w:val="Hyperlink"/>
-          </w:rPr>
-          <w:t xml:space="preserve"> - the official set of PNG test images (schaik.com)</w:t>
+          <w:t>PngSuite - the official set of PNG test images (schaik.com)</w:t>
         </w:r>
       </w:hyperlink>
     </w:p>

</xml_diff>

<commit_message>
Modified PNG loader for odd sized interlaced PNGs
</commit_message>
<xml_diff>
--- a/Docs/PNG Suite Checklist.docx
+++ b/Docs/PNG Suite Checklist.docx
@@ -836,6 +836,78 @@
         <w:sdtPr>
           <w:id w:val="1573084430"/>
           <w14:checkbox>
+            <w14:checked w14:val="1"/>
+            <w14:checkedState w14:val="2612" w14:font="MS Gothic"/>
+            <w14:uncheckedState w14:val="2610" w14:font="MS Gothic"/>
+          </w14:checkbox>
+        </w:sdtPr>
+        <w:sdtContent>
+          <w:r>
+            <w:rPr>
+              <w:rFonts w:ascii="MS Gothic" w:eastAsia="MS Gothic" w:hAnsi="MS Gothic" w:hint="eastAsia"/>
+            </w:rPr>
+            <w:t>☒</w:t>
+          </w:r>
+        </w:sdtContent>
+      </w:sdt>
+      <w:r>
+        <w:tab/>
+        <w:t>s01i3p01 – 1x1 palleted file, interlaced</w:t>
+      </w:r>
+    </w:p>
+    <w:p>
+      <w:sdt>
+        <w:sdtPr>
+          <w:id w:val="-1172404190"/>
+          <w14:checkbox>
+            <w14:checked w14:val="1"/>
+            <w14:checkedState w14:val="2612" w14:font="MS Gothic"/>
+            <w14:uncheckedState w14:val="2610" w14:font="MS Gothic"/>
+          </w14:checkbox>
+        </w:sdtPr>
+        <w:sdtContent>
+          <w:r>
+            <w:rPr>
+              <w:rFonts w:ascii="MS Gothic" w:eastAsia="MS Gothic" w:hAnsi="MS Gothic" w:hint="eastAsia"/>
+            </w:rPr>
+            <w:t>☒</w:t>
+          </w:r>
+        </w:sdtContent>
+      </w:sdt>
+      <w:r>
+        <w:tab/>
+        <w:t>s02i3p01 – 2x2 palleted file, interlaced</w:t>
+      </w:r>
+    </w:p>
+    <w:p>
+      <w:sdt>
+        <w:sdtPr>
+          <w:id w:val="-1133332864"/>
+          <w14:checkbox>
+            <w14:checked w14:val="1"/>
+            <w14:checkedState w14:val="2612" w14:font="MS Gothic"/>
+            <w14:uncheckedState w14:val="2610" w14:font="MS Gothic"/>
+          </w14:checkbox>
+        </w:sdtPr>
+        <w:sdtContent>
+          <w:r>
+            <w:rPr>
+              <w:rFonts w:ascii="MS Gothic" w:eastAsia="MS Gothic" w:hAnsi="MS Gothic" w:hint="eastAsia"/>
+            </w:rPr>
+            <w:t>☒</w:t>
+          </w:r>
+        </w:sdtContent>
+      </w:sdt>
+      <w:r>
+        <w:tab/>
+        <w:t>s03i3p01 – 3x3 palleted file, interlaced</w:t>
+      </w:r>
+    </w:p>
+    <w:p>
+      <w:sdt>
+        <w:sdtPr>
+          <w:id w:val="1267192200"/>
+          <w14:checkbox>
             <w14:checked w14:val="0"/>
             <w14:checkedState w14:val="2612" w14:font="MS Gothic"/>
             <w14:uncheckedState w14:val="2610" w14:font="MS Gothic"/>
@@ -852,13 +924,13 @@
       </w:sdt>
       <w:r>
         <w:tab/>
-        <w:t>s01i3p01 – 1x1 palleted file, interlaced</w:t>
-      </w:r>
-    </w:p>
-    <w:p>
-      <w:sdt>
-        <w:sdtPr>
-          <w:id w:val="-1172404190"/>
+        <w:t>s04i3p01 – 4x4 palleted file, interlaced</w:t>
+      </w:r>
+    </w:p>
+    <w:p>
+      <w:sdt>
+        <w:sdtPr>
+          <w:id w:val="114945065"/>
           <w14:checkbox>
             <w14:checked w14:val="0"/>
             <w14:checkedState w14:val="2612" w14:font="MS Gothic"/>
@@ -876,13 +948,13 @@
       </w:sdt>
       <w:r>
         <w:tab/>
-        <w:t>s02i3p01 – 2x2 palleted file, interlaced</w:t>
-      </w:r>
-    </w:p>
-    <w:p>
-      <w:sdt>
-        <w:sdtPr>
-          <w:id w:val="-1133332864"/>
+        <w:t>s05i3p02 – 5x5 palleted file, interlaced</w:t>
+      </w:r>
+    </w:p>
+    <w:p>
+      <w:sdt>
+        <w:sdtPr>
+          <w:id w:val="1143700744"/>
           <w14:checkbox>
             <w14:checked w14:val="0"/>
             <w14:checkedState w14:val="2612" w14:font="MS Gothic"/>
@@ -900,13 +972,13 @@
       </w:sdt>
       <w:r>
         <w:tab/>
-        <w:t>s03i3p01 – 3x3 palleted file, interlaced</w:t>
-      </w:r>
-    </w:p>
-    <w:p>
-      <w:sdt>
-        <w:sdtPr>
-          <w:id w:val="1267192200"/>
+        <w:t>s06i3p02 – 6x6 palleted file, interlaced</w:t>
+      </w:r>
+    </w:p>
+    <w:p>
+      <w:sdt>
+        <w:sdtPr>
+          <w:id w:val="1403485296"/>
           <w14:checkbox>
             <w14:checked w14:val="0"/>
             <w14:checkedState w14:val="2612" w14:font="MS Gothic"/>
@@ -924,13 +996,37 @@
       </w:sdt>
       <w:r>
         <w:tab/>
-        <w:t>s04i3p01 – 4x4 palleted file, interlaced</w:t>
-      </w:r>
-    </w:p>
-    <w:p>
-      <w:sdt>
-        <w:sdtPr>
-          <w:id w:val="114945065"/>
+        <w:t>s07i3p02 – 7x7 palleted file, interlaced</w:t>
+      </w:r>
+    </w:p>
+    <w:p>
+      <w:sdt>
+        <w:sdtPr>
+          <w:id w:val="-1313101481"/>
+          <w14:checkbox>
+            <w14:checked w14:val="1"/>
+            <w14:checkedState w14:val="2612" w14:font="MS Gothic"/>
+            <w14:uncheckedState w14:val="2610" w14:font="MS Gothic"/>
+          </w14:checkbox>
+        </w:sdtPr>
+        <w:sdtContent>
+          <w:r>
+            <w:rPr>
+              <w:rFonts w:ascii="MS Gothic" w:eastAsia="MS Gothic" w:hAnsi="MS Gothic" w:hint="eastAsia"/>
+            </w:rPr>
+            <w:t>☒</w:t>
+          </w:r>
+        </w:sdtContent>
+      </w:sdt>
+      <w:r>
+        <w:tab/>
+        <w:t>s08i3p02 – 8x8 palleted file, interlaced</w:t>
+      </w:r>
+    </w:p>
+    <w:p>
+      <w:sdt>
+        <w:sdtPr>
+          <w:id w:val="410896801"/>
           <w14:checkbox>
             <w14:checked w14:val="0"/>
             <w14:checkedState w14:val="2612" w14:font="MS Gothic"/>
@@ -948,13 +1044,37 @@
       </w:sdt>
       <w:r>
         <w:tab/>
-        <w:t>s05i3p02 – 5x5 palleted file, interlaced</w:t>
-      </w:r>
-    </w:p>
-    <w:p>
-      <w:sdt>
-        <w:sdtPr>
-          <w:id w:val="1143700744"/>
+        <w:t>s09i3p02 – 9x9 palleted file, interlaced</w:t>
+      </w:r>
+    </w:p>
+    <w:p>
+      <w:sdt>
+        <w:sdtPr>
+          <w:id w:val="-681130005"/>
+          <w14:checkbox>
+            <w14:checked w14:val="1"/>
+            <w14:checkedState w14:val="2612" w14:font="MS Gothic"/>
+            <w14:uncheckedState w14:val="2610" w14:font="MS Gothic"/>
+          </w14:checkbox>
+        </w:sdtPr>
+        <w:sdtContent>
+          <w:r>
+            <w:rPr>
+              <w:rFonts w:ascii="MS Gothic" w:eastAsia="MS Gothic" w:hAnsi="MS Gothic" w:hint="eastAsia"/>
+            </w:rPr>
+            <w:t>☒</w:t>
+          </w:r>
+        </w:sdtContent>
+      </w:sdt>
+      <w:r>
+        <w:tab/>
+        <w:t>s32i3p04 – 32x32 palleted file, interlaced</w:t>
+      </w:r>
+    </w:p>
+    <w:p>
+      <w:sdt>
+        <w:sdtPr>
+          <w:id w:val="-556087759"/>
           <w14:checkbox>
             <w14:checked w14:val="0"/>
             <w14:checkedState w14:val="2612" w14:font="MS Gothic"/>
@@ -972,13 +1092,13 @@
       </w:sdt>
       <w:r>
         <w:tab/>
-        <w:t>s06i3p02 – 6x6 palleted file, interlaced</w:t>
-      </w:r>
-    </w:p>
-    <w:p>
-      <w:sdt>
-        <w:sdtPr>
-          <w:id w:val="1403485296"/>
+        <w:t>s33i3p04 – 33x33 palleted file, interlaced</w:t>
+      </w:r>
+    </w:p>
+    <w:p>
+      <w:sdt>
+        <w:sdtPr>
+          <w:id w:val="-348872647"/>
           <w14:checkbox>
             <w14:checked w14:val="0"/>
             <w14:checkedState w14:val="2612" w14:font="MS Gothic"/>
@@ -996,13 +1116,13 @@
       </w:sdt>
       <w:r>
         <w:tab/>
-        <w:t>s07i3p02 – 7x7 palleted file, interlaced</w:t>
-      </w:r>
-    </w:p>
-    <w:p>
-      <w:sdt>
-        <w:sdtPr>
-          <w:id w:val="-1313101481"/>
+        <w:t>s34i3p04 – 34x34 palleted file, interlaced</w:t>
+      </w:r>
+    </w:p>
+    <w:p>
+      <w:sdt>
+        <w:sdtPr>
+          <w:id w:val="1360550192"/>
           <w14:checkbox>
             <w14:checked w14:val="0"/>
             <w14:checkedState w14:val="2612" w14:font="MS Gothic"/>
@@ -1020,13 +1140,13 @@
       </w:sdt>
       <w:r>
         <w:tab/>
-        <w:t>s08i3p02 – 8x8 palleted file, interlaced</w:t>
-      </w:r>
-    </w:p>
-    <w:p>
-      <w:sdt>
-        <w:sdtPr>
-          <w:id w:val="410896801"/>
+        <w:t>s35i3p04 – 35x35 palleted file, interlaced</w:t>
+      </w:r>
+    </w:p>
+    <w:p>
+      <w:sdt>
+        <w:sdtPr>
+          <w:id w:val="534619437"/>
           <w14:checkbox>
             <w14:checked w14:val="0"/>
             <w14:checkedState w14:val="2612" w14:font="MS Gothic"/>
@@ -1044,13 +1164,13 @@
       </w:sdt>
       <w:r>
         <w:tab/>
-        <w:t>s09i3p02 – 9x9 palleted file, interlaced</w:t>
-      </w:r>
-    </w:p>
-    <w:p>
-      <w:sdt>
-        <w:sdtPr>
-          <w:id w:val="-681130005"/>
+        <w:t>s36i3p04 – 36x36 palleted file, interlaced</w:t>
+      </w:r>
+    </w:p>
+    <w:p>
+      <w:sdt>
+        <w:sdtPr>
+          <w:id w:val="1286931243"/>
           <w14:checkbox>
             <w14:checked w14:val="0"/>
             <w14:checkedState w14:val="2612" w14:font="MS Gothic"/>
@@ -1068,13 +1188,13 @@
       </w:sdt>
       <w:r>
         <w:tab/>
-        <w:t>s32i3p04 – 32x32 palleted file, interlaced</w:t>
-      </w:r>
-    </w:p>
-    <w:p>
-      <w:sdt>
-        <w:sdtPr>
-          <w:id w:val="-556087759"/>
+        <w:t>s37i3p04 – 37x37 palleted file, interlaced</w:t>
+      </w:r>
+    </w:p>
+    <w:p>
+      <w:sdt>
+        <w:sdtPr>
+          <w:id w:val="503479232"/>
           <w14:checkbox>
             <w14:checked w14:val="0"/>
             <w14:checkedState w14:val="2612" w14:font="MS Gothic"/>
@@ -1092,13 +1212,13 @@
       </w:sdt>
       <w:r>
         <w:tab/>
-        <w:t>s33i3p04 – 33x33 palleted file, interlaced</w:t>
-      </w:r>
-    </w:p>
-    <w:p>
-      <w:sdt>
-        <w:sdtPr>
-          <w:id w:val="-348872647"/>
+        <w:t>s38i3p04 – 38x38 palleted file, interlaced</w:t>
+      </w:r>
+    </w:p>
+    <w:p>
+      <w:sdt>
+        <w:sdtPr>
+          <w:id w:val="2117707977"/>
           <w14:checkbox>
             <w14:checked w14:val="0"/>
             <w14:checkedState w14:val="2612" w14:font="MS Gothic"/>
@@ -1116,126 +1236,6 @@
       </w:sdt>
       <w:r>
         <w:tab/>
-        <w:t>s34i3p04 – 34x34 palleted file, interlaced</w:t>
-      </w:r>
-    </w:p>
-    <w:p>
-      <w:sdt>
-        <w:sdtPr>
-          <w:id w:val="1360550192"/>
-          <w14:checkbox>
-            <w14:checked w14:val="0"/>
-            <w14:checkedState w14:val="2612" w14:font="MS Gothic"/>
-            <w14:uncheckedState w14:val="2610" w14:font="MS Gothic"/>
-          </w14:checkbox>
-        </w:sdtPr>
-        <w:sdtContent>
-          <w:r>
-            <w:rPr>
-              <w:rFonts w:ascii="MS Gothic" w:eastAsia="MS Gothic" w:hAnsi="MS Gothic" w:hint="eastAsia"/>
-            </w:rPr>
-            <w:t>☐</w:t>
-          </w:r>
-        </w:sdtContent>
-      </w:sdt>
-      <w:r>
-        <w:tab/>
-        <w:t>s35i3p04 – 35x35 palleted file, interlaced</w:t>
-      </w:r>
-    </w:p>
-    <w:p>
-      <w:sdt>
-        <w:sdtPr>
-          <w:id w:val="534619437"/>
-          <w14:checkbox>
-            <w14:checked w14:val="0"/>
-            <w14:checkedState w14:val="2612" w14:font="MS Gothic"/>
-            <w14:uncheckedState w14:val="2610" w14:font="MS Gothic"/>
-          </w14:checkbox>
-        </w:sdtPr>
-        <w:sdtContent>
-          <w:r>
-            <w:rPr>
-              <w:rFonts w:ascii="MS Gothic" w:eastAsia="MS Gothic" w:hAnsi="MS Gothic" w:hint="eastAsia"/>
-            </w:rPr>
-            <w:t>☐</w:t>
-          </w:r>
-        </w:sdtContent>
-      </w:sdt>
-      <w:r>
-        <w:tab/>
-        <w:t>s36i3p04 – 36x36 palleted file, interlaced</w:t>
-      </w:r>
-    </w:p>
-    <w:p>
-      <w:sdt>
-        <w:sdtPr>
-          <w:id w:val="1286931243"/>
-          <w14:checkbox>
-            <w14:checked w14:val="0"/>
-            <w14:checkedState w14:val="2612" w14:font="MS Gothic"/>
-            <w14:uncheckedState w14:val="2610" w14:font="MS Gothic"/>
-          </w14:checkbox>
-        </w:sdtPr>
-        <w:sdtContent>
-          <w:r>
-            <w:rPr>
-              <w:rFonts w:ascii="MS Gothic" w:eastAsia="MS Gothic" w:hAnsi="MS Gothic" w:hint="eastAsia"/>
-            </w:rPr>
-            <w:t>☐</w:t>
-          </w:r>
-        </w:sdtContent>
-      </w:sdt>
-      <w:r>
-        <w:tab/>
-        <w:t>s37i3p04 – 37x37 palleted file, interlaced</w:t>
-      </w:r>
-    </w:p>
-    <w:p>
-      <w:sdt>
-        <w:sdtPr>
-          <w:id w:val="503479232"/>
-          <w14:checkbox>
-            <w14:checked w14:val="0"/>
-            <w14:checkedState w14:val="2612" w14:font="MS Gothic"/>
-            <w14:uncheckedState w14:val="2610" w14:font="MS Gothic"/>
-          </w14:checkbox>
-        </w:sdtPr>
-        <w:sdtContent>
-          <w:r>
-            <w:rPr>
-              <w:rFonts w:ascii="MS Gothic" w:eastAsia="MS Gothic" w:hAnsi="MS Gothic" w:hint="eastAsia"/>
-            </w:rPr>
-            <w:t>☐</w:t>
-          </w:r>
-        </w:sdtContent>
-      </w:sdt>
-      <w:r>
-        <w:tab/>
-        <w:t>s38i3p04 – 38x38 palleted file, interlaced</w:t>
-      </w:r>
-    </w:p>
-    <w:p>
-      <w:sdt>
-        <w:sdtPr>
-          <w:id w:val="2117707977"/>
-          <w14:checkbox>
-            <w14:checked w14:val="0"/>
-            <w14:checkedState w14:val="2612" w14:font="MS Gothic"/>
-            <w14:uncheckedState w14:val="2610" w14:font="MS Gothic"/>
-          </w14:checkbox>
-        </w:sdtPr>
-        <w:sdtContent>
-          <w:r>
-            <w:rPr>
-              <w:rFonts w:ascii="MS Gothic" w:eastAsia="MS Gothic" w:hAnsi="MS Gothic" w:hint="eastAsia"/>
-            </w:rPr>
-            <w:t>☐</w:t>
-          </w:r>
-        </w:sdtContent>
-      </w:sdt>
-      <w:r>
-        <w:tab/>
         <w:t>s39i3p04 – 39x39 palleted file, interlaced</w:t>
       </w:r>
     </w:p>
@@ -1244,17 +1244,17 @@
         <w:sdtPr>
           <w:id w:val="-2005280613"/>
           <w14:checkbox>
-            <w14:checked w14:val="0"/>
-            <w14:checkedState w14:val="2612" w14:font="MS Gothic"/>
-            <w14:uncheckedState w14:val="2610" w14:font="MS Gothic"/>
-          </w14:checkbox>
-        </w:sdtPr>
-        <w:sdtContent>
-          <w:r>
-            <w:rPr>
-              <w:rFonts w:ascii="MS Gothic" w:eastAsia="MS Gothic" w:hAnsi="MS Gothic" w:hint="eastAsia"/>
-            </w:rPr>
-            <w:t>☐</w:t>
+            <w14:checked w14:val="1"/>
+            <w14:checkedState w14:val="2612" w14:font="MS Gothic"/>
+            <w14:uncheckedState w14:val="2610" w14:font="MS Gothic"/>
+          </w14:checkbox>
+        </w:sdtPr>
+        <w:sdtContent>
+          <w:r>
+            <w:rPr>
+              <w:rFonts w:ascii="MS Gothic" w:eastAsia="MS Gothic" w:hAnsi="MS Gothic" w:hint="eastAsia"/>
+            </w:rPr>
+            <w:t>☒</w:t>
           </w:r>
         </w:sdtContent>
       </w:sdt>

</xml_diff>

<commit_message>
Checked PNG loader against rest of interlaced PNGs
</commit_message>
<xml_diff>
--- a/Docs/PNG Suite Checklist.docx
+++ b/Docs/PNG Suite Checklist.docx
@@ -908,17 +908,17 @@
         <w:sdtPr>
           <w:id w:val="1267192200"/>
           <w14:checkbox>
-            <w14:checked w14:val="0"/>
-            <w14:checkedState w14:val="2612" w14:font="MS Gothic"/>
-            <w14:uncheckedState w14:val="2610" w14:font="MS Gothic"/>
-          </w14:checkbox>
-        </w:sdtPr>
-        <w:sdtContent>
-          <w:r>
-            <w:rPr>
-              <w:rFonts w:ascii="MS Gothic" w:eastAsia="MS Gothic" w:hAnsi="MS Gothic" w:hint="eastAsia"/>
-            </w:rPr>
-            <w:t>☐</w:t>
+            <w14:checked w14:val="1"/>
+            <w14:checkedState w14:val="2612" w14:font="MS Gothic"/>
+            <w14:uncheckedState w14:val="2610" w14:font="MS Gothic"/>
+          </w14:checkbox>
+        </w:sdtPr>
+        <w:sdtContent>
+          <w:r>
+            <w:rPr>
+              <w:rFonts w:ascii="MS Gothic" w:eastAsia="MS Gothic" w:hAnsi="MS Gothic" w:hint="eastAsia"/>
+            </w:rPr>
+            <w:t>☒</w:t>
           </w:r>
         </w:sdtContent>
       </w:sdt>
@@ -932,17 +932,17 @@
         <w:sdtPr>
           <w:id w:val="114945065"/>
           <w14:checkbox>
-            <w14:checked w14:val="0"/>
-            <w14:checkedState w14:val="2612" w14:font="MS Gothic"/>
-            <w14:uncheckedState w14:val="2610" w14:font="MS Gothic"/>
-          </w14:checkbox>
-        </w:sdtPr>
-        <w:sdtContent>
-          <w:r>
-            <w:rPr>
-              <w:rFonts w:ascii="MS Gothic" w:eastAsia="MS Gothic" w:hAnsi="MS Gothic" w:hint="eastAsia"/>
-            </w:rPr>
-            <w:t>☐</w:t>
+            <w14:checked w14:val="1"/>
+            <w14:checkedState w14:val="2612" w14:font="MS Gothic"/>
+            <w14:uncheckedState w14:val="2610" w14:font="MS Gothic"/>
+          </w14:checkbox>
+        </w:sdtPr>
+        <w:sdtContent>
+          <w:r>
+            <w:rPr>
+              <w:rFonts w:ascii="MS Gothic" w:eastAsia="MS Gothic" w:hAnsi="MS Gothic" w:hint="eastAsia"/>
+            </w:rPr>
+            <w:t>☒</w:t>
           </w:r>
         </w:sdtContent>
       </w:sdt>
@@ -956,17 +956,17 @@
         <w:sdtPr>
           <w:id w:val="1143700744"/>
           <w14:checkbox>
-            <w14:checked w14:val="0"/>
-            <w14:checkedState w14:val="2612" w14:font="MS Gothic"/>
-            <w14:uncheckedState w14:val="2610" w14:font="MS Gothic"/>
-          </w14:checkbox>
-        </w:sdtPr>
-        <w:sdtContent>
-          <w:r>
-            <w:rPr>
-              <w:rFonts w:ascii="MS Gothic" w:eastAsia="MS Gothic" w:hAnsi="MS Gothic" w:hint="eastAsia"/>
-            </w:rPr>
-            <w:t>☐</w:t>
+            <w14:checked w14:val="1"/>
+            <w14:checkedState w14:val="2612" w14:font="MS Gothic"/>
+            <w14:uncheckedState w14:val="2610" w14:font="MS Gothic"/>
+          </w14:checkbox>
+        </w:sdtPr>
+        <w:sdtContent>
+          <w:r>
+            <w:rPr>
+              <w:rFonts w:ascii="MS Gothic" w:eastAsia="MS Gothic" w:hAnsi="MS Gothic" w:hint="eastAsia"/>
+            </w:rPr>
+            <w:t>☒</w:t>
           </w:r>
         </w:sdtContent>
       </w:sdt>
@@ -980,17 +980,17 @@
         <w:sdtPr>
           <w:id w:val="1403485296"/>
           <w14:checkbox>
-            <w14:checked w14:val="0"/>
-            <w14:checkedState w14:val="2612" w14:font="MS Gothic"/>
-            <w14:uncheckedState w14:val="2610" w14:font="MS Gothic"/>
-          </w14:checkbox>
-        </w:sdtPr>
-        <w:sdtContent>
-          <w:r>
-            <w:rPr>
-              <w:rFonts w:ascii="MS Gothic" w:eastAsia="MS Gothic" w:hAnsi="MS Gothic" w:hint="eastAsia"/>
-            </w:rPr>
-            <w:t>☐</w:t>
+            <w14:checked w14:val="1"/>
+            <w14:checkedState w14:val="2612" w14:font="MS Gothic"/>
+            <w14:uncheckedState w14:val="2610" w14:font="MS Gothic"/>
+          </w14:checkbox>
+        </w:sdtPr>
+        <w:sdtContent>
+          <w:r>
+            <w:rPr>
+              <w:rFonts w:ascii="MS Gothic" w:eastAsia="MS Gothic" w:hAnsi="MS Gothic" w:hint="eastAsia"/>
+            </w:rPr>
+            <w:t>☒</w:t>
           </w:r>
         </w:sdtContent>
       </w:sdt>
@@ -1028,17 +1028,17 @@
         <w:sdtPr>
           <w:id w:val="410896801"/>
           <w14:checkbox>
-            <w14:checked w14:val="0"/>
-            <w14:checkedState w14:val="2612" w14:font="MS Gothic"/>
-            <w14:uncheckedState w14:val="2610" w14:font="MS Gothic"/>
-          </w14:checkbox>
-        </w:sdtPr>
-        <w:sdtContent>
-          <w:r>
-            <w:rPr>
-              <w:rFonts w:ascii="MS Gothic" w:eastAsia="MS Gothic" w:hAnsi="MS Gothic" w:hint="eastAsia"/>
-            </w:rPr>
-            <w:t>☐</w:t>
+            <w14:checked w14:val="1"/>
+            <w14:checkedState w14:val="2612" w14:font="MS Gothic"/>
+            <w14:uncheckedState w14:val="2610" w14:font="MS Gothic"/>
+          </w14:checkbox>
+        </w:sdtPr>
+        <w:sdtContent>
+          <w:r>
+            <w:rPr>
+              <w:rFonts w:ascii="MS Gothic" w:eastAsia="MS Gothic" w:hAnsi="MS Gothic" w:hint="eastAsia"/>
+            </w:rPr>
+            <w:t>☒</w:t>
           </w:r>
         </w:sdtContent>
       </w:sdt>
@@ -1076,17 +1076,17 @@
         <w:sdtPr>
           <w:id w:val="-556087759"/>
           <w14:checkbox>
-            <w14:checked w14:val="0"/>
-            <w14:checkedState w14:val="2612" w14:font="MS Gothic"/>
-            <w14:uncheckedState w14:val="2610" w14:font="MS Gothic"/>
-          </w14:checkbox>
-        </w:sdtPr>
-        <w:sdtContent>
-          <w:r>
-            <w:rPr>
-              <w:rFonts w:ascii="MS Gothic" w:eastAsia="MS Gothic" w:hAnsi="MS Gothic" w:hint="eastAsia"/>
-            </w:rPr>
-            <w:t>☐</w:t>
+            <w14:checked w14:val="1"/>
+            <w14:checkedState w14:val="2612" w14:font="MS Gothic"/>
+            <w14:uncheckedState w14:val="2610" w14:font="MS Gothic"/>
+          </w14:checkbox>
+        </w:sdtPr>
+        <w:sdtContent>
+          <w:r>
+            <w:rPr>
+              <w:rFonts w:ascii="MS Gothic" w:eastAsia="MS Gothic" w:hAnsi="MS Gothic" w:hint="eastAsia"/>
+            </w:rPr>
+            <w:t>☒</w:t>
           </w:r>
         </w:sdtContent>
       </w:sdt>
@@ -1100,17 +1100,17 @@
         <w:sdtPr>
           <w:id w:val="-348872647"/>
           <w14:checkbox>
-            <w14:checked w14:val="0"/>
-            <w14:checkedState w14:val="2612" w14:font="MS Gothic"/>
-            <w14:uncheckedState w14:val="2610" w14:font="MS Gothic"/>
-          </w14:checkbox>
-        </w:sdtPr>
-        <w:sdtContent>
-          <w:r>
-            <w:rPr>
-              <w:rFonts w:ascii="MS Gothic" w:eastAsia="MS Gothic" w:hAnsi="MS Gothic" w:hint="eastAsia"/>
-            </w:rPr>
-            <w:t>☐</w:t>
+            <w14:checked w14:val="1"/>
+            <w14:checkedState w14:val="2612" w14:font="MS Gothic"/>
+            <w14:uncheckedState w14:val="2610" w14:font="MS Gothic"/>
+          </w14:checkbox>
+        </w:sdtPr>
+        <w:sdtContent>
+          <w:r>
+            <w:rPr>
+              <w:rFonts w:ascii="MS Gothic" w:eastAsia="MS Gothic" w:hAnsi="MS Gothic" w:hint="eastAsia"/>
+            </w:rPr>
+            <w:t>☒</w:t>
           </w:r>
         </w:sdtContent>
       </w:sdt>
@@ -1124,17 +1124,17 @@
         <w:sdtPr>
           <w:id w:val="1360550192"/>
           <w14:checkbox>
-            <w14:checked w14:val="0"/>
-            <w14:checkedState w14:val="2612" w14:font="MS Gothic"/>
-            <w14:uncheckedState w14:val="2610" w14:font="MS Gothic"/>
-          </w14:checkbox>
-        </w:sdtPr>
-        <w:sdtContent>
-          <w:r>
-            <w:rPr>
-              <w:rFonts w:ascii="MS Gothic" w:eastAsia="MS Gothic" w:hAnsi="MS Gothic" w:hint="eastAsia"/>
-            </w:rPr>
-            <w:t>☐</w:t>
+            <w14:checked w14:val="1"/>
+            <w14:checkedState w14:val="2612" w14:font="MS Gothic"/>
+            <w14:uncheckedState w14:val="2610" w14:font="MS Gothic"/>
+          </w14:checkbox>
+        </w:sdtPr>
+        <w:sdtContent>
+          <w:r>
+            <w:rPr>
+              <w:rFonts w:ascii="MS Gothic" w:eastAsia="MS Gothic" w:hAnsi="MS Gothic" w:hint="eastAsia"/>
+            </w:rPr>
+            <w:t>☒</w:t>
           </w:r>
         </w:sdtContent>
       </w:sdt>
@@ -1148,17 +1148,17 @@
         <w:sdtPr>
           <w:id w:val="534619437"/>
           <w14:checkbox>
-            <w14:checked w14:val="0"/>
-            <w14:checkedState w14:val="2612" w14:font="MS Gothic"/>
-            <w14:uncheckedState w14:val="2610" w14:font="MS Gothic"/>
-          </w14:checkbox>
-        </w:sdtPr>
-        <w:sdtContent>
-          <w:r>
-            <w:rPr>
-              <w:rFonts w:ascii="MS Gothic" w:eastAsia="MS Gothic" w:hAnsi="MS Gothic" w:hint="eastAsia"/>
-            </w:rPr>
-            <w:t>☐</w:t>
+            <w14:checked w14:val="1"/>
+            <w14:checkedState w14:val="2612" w14:font="MS Gothic"/>
+            <w14:uncheckedState w14:val="2610" w14:font="MS Gothic"/>
+          </w14:checkbox>
+        </w:sdtPr>
+        <w:sdtContent>
+          <w:r>
+            <w:rPr>
+              <w:rFonts w:ascii="MS Gothic" w:eastAsia="MS Gothic" w:hAnsi="MS Gothic" w:hint="eastAsia"/>
+            </w:rPr>
+            <w:t>☒</w:t>
           </w:r>
         </w:sdtContent>
       </w:sdt>
@@ -1172,17 +1172,17 @@
         <w:sdtPr>
           <w:id w:val="1286931243"/>
           <w14:checkbox>
-            <w14:checked w14:val="0"/>
-            <w14:checkedState w14:val="2612" w14:font="MS Gothic"/>
-            <w14:uncheckedState w14:val="2610" w14:font="MS Gothic"/>
-          </w14:checkbox>
-        </w:sdtPr>
-        <w:sdtContent>
-          <w:r>
-            <w:rPr>
-              <w:rFonts w:ascii="MS Gothic" w:eastAsia="MS Gothic" w:hAnsi="MS Gothic" w:hint="eastAsia"/>
-            </w:rPr>
-            <w:t>☐</w:t>
+            <w14:checked w14:val="1"/>
+            <w14:checkedState w14:val="2612" w14:font="MS Gothic"/>
+            <w14:uncheckedState w14:val="2610" w14:font="MS Gothic"/>
+          </w14:checkbox>
+        </w:sdtPr>
+        <w:sdtContent>
+          <w:r>
+            <w:rPr>
+              <w:rFonts w:ascii="MS Gothic" w:eastAsia="MS Gothic" w:hAnsi="MS Gothic" w:hint="eastAsia"/>
+            </w:rPr>
+            <w:t>☒</w:t>
           </w:r>
         </w:sdtContent>
       </w:sdt>
@@ -1196,17 +1196,17 @@
         <w:sdtPr>
           <w:id w:val="503479232"/>
           <w14:checkbox>
-            <w14:checked w14:val="0"/>
-            <w14:checkedState w14:val="2612" w14:font="MS Gothic"/>
-            <w14:uncheckedState w14:val="2610" w14:font="MS Gothic"/>
-          </w14:checkbox>
-        </w:sdtPr>
-        <w:sdtContent>
-          <w:r>
-            <w:rPr>
-              <w:rFonts w:ascii="MS Gothic" w:eastAsia="MS Gothic" w:hAnsi="MS Gothic" w:hint="eastAsia"/>
-            </w:rPr>
-            <w:t>☐</w:t>
+            <w14:checked w14:val="1"/>
+            <w14:checkedState w14:val="2612" w14:font="MS Gothic"/>
+            <w14:uncheckedState w14:val="2610" w14:font="MS Gothic"/>
+          </w14:checkbox>
+        </w:sdtPr>
+        <w:sdtContent>
+          <w:r>
+            <w:rPr>
+              <w:rFonts w:ascii="MS Gothic" w:eastAsia="MS Gothic" w:hAnsi="MS Gothic" w:hint="eastAsia"/>
+            </w:rPr>
+            <w:t>☒</w:t>
           </w:r>
         </w:sdtContent>
       </w:sdt>
@@ -1220,17 +1220,17 @@
         <w:sdtPr>
           <w:id w:val="2117707977"/>
           <w14:checkbox>
-            <w14:checked w14:val="0"/>
-            <w14:checkedState w14:val="2612" w14:font="MS Gothic"/>
-            <w14:uncheckedState w14:val="2610" w14:font="MS Gothic"/>
-          </w14:checkbox>
-        </w:sdtPr>
-        <w:sdtContent>
-          <w:r>
-            <w:rPr>
-              <w:rFonts w:ascii="MS Gothic" w:eastAsia="MS Gothic" w:hAnsi="MS Gothic" w:hint="eastAsia"/>
-            </w:rPr>
-            <w:t>☐</w:t>
+            <w14:checked w14:val="1"/>
+            <w14:checkedState w14:val="2612" w14:font="MS Gothic"/>
+            <w14:uncheckedState w14:val="2610" w14:font="MS Gothic"/>
+          </w14:checkbox>
+        </w:sdtPr>
+        <w:sdtContent>
+          <w:r>
+            <w:rPr>
+              <w:rFonts w:ascii="MS Gothic" w:eastAsia="MS Gothic" w:hAnsi="MS Gothic" w:hint="eastAsia"/>
+            </w:rPr>
+            <w:t>☒</w:t>
           </w:r>
         </w:sdtContent>
       </w:sdt>
@@ -1786,17 +1786,17 @@
         <w:sdtPr>
           <w:id w:val="-240875798"/>
           <w14:checkbox>
-            <w14:checked w14:val="0"/>
-            <w14:checkedState w14:val="2612" w14:font="MS Gothic"/>
-            <w14:uncheckedState w14:val="2610" w14:font="MS Gothic"/>
-          </w14:checkbox>
-        </w:sdtPr>
-        <w:sdtContent>
-          <w:r>
-            <w:rPr>
-              <w:rFonts w:ascii="MS Gothic" w:eastAsia="MS Gothic" w:hAnsi="MS Gothic" w:hint="eastAsia"/>
-            </w:rPr>
-            <w:t>☐</w:t>
+            <w14:checked w14:val="1"/>
+            <w14:checkedState w14:val="2612" w14:font="MS Gothic"/>
+            <w14:uncheckedState w14:val="2610" w14:font="MS Gothic"/>
+          </w14:checkbox>
+        </w:sdtPr>
+        <w:sdtContent>
+          <w:r>
+            <w:rPr>
+              <w:rFonts w:ascii="MS Gothic" w:eastAsia="MS Gothic" w:hAnsi="MS Gothic" w:hint="eastAsia"/>
+            </w:rPr>
+            <w:t>☒</w:t>
           </w:r>
         </w:sdtContent>
       </w:sdt>
@@ -1816,17 +1816,17 @@
         <w:sdtPr>
           <w:id w:val="1418977849"/>
           <w14:checkbox>
-            <w14:checked w14:val="0"/>
-            <w14:checkedState w14:val="2612" w14:font="MS Gothic"/>
-            <w14:uncheckedState w14:val="2610" w14:font="MS Gothic"/>
-          </w14:checkbox>
-        </w:sdtPr>
-        <w:sdtContent>
-          <w:r>
-            <w:rPr>
-              <w:rFonts w:ascii="MS Gothic" w:eastAsia="MS Gothic" w:hAnsi="MS Gothic" w:hint="eastAsia"/>
-            </w:rPr>
-            <w:t>☐</w:t>
+            <w14:checked w14:val="1"/>
+            <w14:checkedState w14:val="2612" w14:font="MS Gothic"/>
+            <w14:uncheckedState w14:val="2610" w14:font="MS Gothic"/>
+          </w14:checkbox>
+        </w:sdtPr>
+        <w:sdtContent>
+          <w:r>
+            <w:rPr>
+              <w:rFonts w:ascii="MS Gothic" w:eastAsia="MS Gothic" w:hAnsi="MS Gothic" w:hint="eastAsia"/>
+            </w:rPr>
+            <w:t>☒</w:t>
           </w:r>
         </w:sdtContent>
       </w:sdt>

</xml_diff>